<commit_message>
Minor updates to TR-512.1
References added.
</commit_message>
<xml_diff>
--- a/OnfModel/CoreGendoc/TR-512.1_OnfCoreIm-Overview-gd.docx
+++ b/OnfModel/CoreGendoc/TR-512.1_OnfCoreIm-Overview-gd.docx
@@ -1,6 +1,6 @@
 
 <file path=word/document.xml><?xml version="1.0" encoding="utf-8"?>
-<w:document xmlns:wpc="http://schemas.microsoft.com/office/word/2010/wordprocessingCanvas" xmlns:cx="http://schemas.microsoft.com/office/drawing/2014/chartex" xmlns:cx1="http://schemas.microsoft.com/office/drawing/2015/9/8/chartex" xmlns:cx2="http://schemas.microsoft.com/office/drawing/2015/10/21/chartex" xmlns:cx3="http://schemas.microsoft.com/office/drawing/2016/5/9/chartex" xmlns:cx4="http://schemas.microsoft.com/office/drawing/2016/5/10/chartex" xmlns:cx5="http://schemas.microsoft.com/office/drawing/2016/5/11/chartex" xmlns:cx6="http://schemas.microsoft.com/office/drawing/2016/5/12/chartex" xmlns:cx7="http://schemas.microsoft.com/office/drawing/2016/5/13/chartex" xmlns:cx8="http://schemas.microsoft.com/office/drawing/2016/5/14/chartex" xmlns:mc="http://schemas.openxmlformats.org/markup-compatibility/2006" xmlns:aink="http://schemas.microsoft.com/office/drawing/2016/ink" xmlns:am3d="http://schemas.microsoft.com/office/drawing/2017/model3d" xmlns:o="urn:schemas-microsoft-com:office:office" xmlns:r="http://schemas.openxmlformats.org/officeDocument/2006/relationships" xmlns:m="http://schemas.openxmlformats.org/officeDocument/2006/math" xmlns:v="urn:schemas-microsoft-com:vml" xmlns:wp14="http://schemas.microsoft.com/office/word/2010/wordprocessingDrawing" xmlns:wp="http://schemas.openxmlformats.org/drawingml/2006/wordprocessingDrawing" xmlns:w10="urn:schemas-microsoft-com:office:word" xmlns:w="http://schemas.openxmlformats.org/wordprocessingml/2006/main" xmlns:w14="http://schemas.microsoft.com/office/word/2010/wordml" xmlns:w15="http://schemas.microsoft.com/office/word/2012/wordml" xmlns:w16cex="http://schemas.microsoft.com/office/word/2018/wordml/cex" xmlns:w16cid="http://schemas.microsoft.com/office/word/2016/wordml/cid" xmlns:w16="http://schemas.microsoft.com/office/word/2018/wordml" xmlns:w16sdtdh="http://schemas.microsoft.com/office/word/2020/wordml/sdtdatahash" xmlns:w16se="http://schemas.microsoft.com/office/word/2015/wordml/symex" xmlns:wpg="http://schemas.microsoft.com/office/word/2010/wordprocessingGroup" xmlns:wpi="http://schemas.microsoft.com/office/word/2010/wordprocessingInk" xmlns:wne="http://schemas.microsoft.com/office/word/2006/wordml" xmlns:wps="http://schemas.microsoft.com/office/word/2010/wordprocessingShape" mc:Ignorable="w14 w15 w16se w16cid w16 w16cex w16sdtdh wp14">
+<w:document xmlns:wpc="http://schemas.microsoft.com/office/word/2010/wordprocessingCanvas" xmlns:cx="http://schemas.microsoft.com/office/drawing/2014/chartex" xmlns:cx1="http://schemas.microsoft.com/office/drawing/2015/9/8/chartex" xmlns:cx2="http://schemas.microsoft.com/office/drawing/2015/10/21/chartex" xmlns:cx3="http://schemas.microsoft.com/office/drawing/2016/5/9/chartex" xmlns:cx4="http://schemas.microsoft.com/office/drawing/2016/5/10/chartex" xmlns:cx5="http://schemas.microsoft.com/office/drawing/2016/5/11/chartex" xmlns:cx6="http://schemas.microsoft.com/office/drawing/2016/5/12/chartex" xmlns:cx7="http://schemas.microsoft.com/office/drawing/2016/5/13/chartex" xmlns:cx8="http://schemas.microsoft.com/office/drawing/2016/5/14/chartex" xmlns:mc="http://schemas.openxmlformats.org/markup-compatibility/2006" xmlns:aink="http://schemas.microsoft.com/office/drawing/2016/ink" xmlns:am3d="http://schemas.microsoft.com/office/drawing/2017/model3d" xmlns:o="urn:schemas-microsoft-com:office:office" xmlns:oel="http://schemas.microsoft.com/office/2019/extlst" xmlns:r="http://schemas.openxmlformats.org/officeDocument/2006/relationships" xmlns:m="http://schemas.openxmlformats.org/officeDocument/2006/math" xmlns:v="urn:schemas-microsoft-com:vml" xmlns:wp14="http://schemas.microsoft.com/office/word/2010/wordprocessingDrawing" xmlns:wp="http://schemas.openxmlformats.org/drawingml/2006/wordprocessingDrawing" xmlns:w10="urn:schemas-microsoft-com:office:word" xmlns:w="http://schemas.openxmlformats.org/wordprocessingml/2006/main" xmlns:w14="http://schemas.microsoft.com/office/word/2010/wordml" xmlns:w15="http://schemas.microsoft.com/office/word/2012/wordml" xmlns:w16cex="http://schemas.microsoft.com/office/word/2018/wordml/cex" xmlns:w16cid="http://schemas.microsoft.com/office/word/2016/wordml/cid" xmlns:w16="http://schemas.microsoft.com/office/word/2018/wordml" xmlns:w16sdtdh="http://schemas.microsoft.com/office/word/2020/wordml/sdtdatahash" xmlns:w16se="http://schemas.microsoft.com/office/word/2015/wordml/symex" xmlns:wpg="http://schemas.microsoft.com/office/word/2010/wordprocessingGroup" xmlns:wpi="http://schemas.microsoft.com/office/word/2010/wordprocessingInk" xmlns:wne="http://schemas.microsoft.com/office/word/2006/wordml" xmlns:wps="http://schemas.microsoft.com/office/word/2010/wordprocessingShape" mc:Ignorable="w14 w15 w16se w16cid w16 w16cex w16sdtdh wp14">
   <w:body>
     <w:p>
       <w:pPr>
@@ -727,7 +727,7 @@
                               <w:rPr>
                                 <w:rFonts w:asciiTheme="majorHAnsi" w:hAnsiTheme="majorHAnsi" w:cstheme="majorHAnsi"/>
                               </w:rPr>
-                              <w:t>5</w:t>
+                              <w:t>6</w:t>
                             </w:r>
                           </w:p>
                           <w:p>
@@ -738,7 +738,19 @@
                               <w:rPr>
                                 <w:rFonts w:asciiTheme="minorHAnsi" w:hAnsiTheme="minorHAnsi"/>
                               </w:rPr>
-                              <w:t>September 2021</w:t>
+                              <w:t>Novem</w:t>
+                            </w:r>
+                            <w:r>
+                              <w:rPr>
+                                <w:rFonts w:asciiTheme="minorHAnsi" w:hAnsiTheme="minorHAnsi"/>
+                              </w:rPr>
+                              <w:t>ber 202</w:t>
+                            </w:r>
+                            <w:r>
+                              <w:rPr>
+                                <w:rFonts w:asciiTheme="minorHAnsi" w:hAnsiTheme="minorHAnsi"/>
+                              </w:rPr>
+                              <w:t>3</w:t>
                             </w:r>
                           </w:p>
                         </w:txbxContent>
@@ -767,7 +779,7 @@
                 <v:stroke joinstyle="miter"/>
                 <v:path gradientshapeok="t" o:connecttype="rect"/>
               </v:shapetype>
-              <v:shape id="Text Box 3" o:spid="_x0000_s1026" type="#_x0000_t202" style="position:absolute;margin-left:184.05pt;margin-top:.2pt;width:4in;height:195.95pt;z-index:251659264;visibility:visible;mso-wrap-style:square;mso-width-percent:0;mso-height-percent:0;mso-wrap-distance-left:9pt;mso-wrap-distance-top:0;mso-wrap-distance-right:9pt;mso-wrap-distance-bottom:0;mso-position-horizontal:absolute;mso-position-horizontal-relative:text;mso-position-vertical:absolute;mso-position-vertical-relative:text;mso-width-percent:0;mso-height-percent:0;mso-width-relative:margin;mso-height-relative:margin;v-text-anchor:top" o:gfxdata="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" filled="f" stroked="f">
+              <v:shape id="Text Box 3" o:spid="_x0000_s1026" type="#_x0000_t202" style="position:absolute;margin-left:184.05pt;margin-top:.2pt;width:4in;height:195.95pt;z-index:251659264;visibility:visible;mso-wrap-style:square;mso-width-percent:0;mso-height-percent:0;mso-wrap-distance-left:9pt;mso-wrap-distance-top:0;mso-wrap-distance-right:9pt;mso-wrap-distance-bottom:0;mso-position-horizontal:absolute;mso-position-horizontal-relative:text;mso-position-vertical:absolute;mso-position-vertical-relative:text;mso-width-percent:0;mso-height-percent:0;mso-width-relative:margin;mso-height-relative:margin;v-text-anchor:top" o:gfxdata="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" filled="f" stroked="f">
                 <v:textbox>
                   <w:txbxContent>
                     <w:p>
@@ -824,7 +836,7 @@
                         <w:rPr>
                           <w:rFonts w:asciiTheme="majorHAnsi" w:hAnsiTheme="majorHAnsi" w:cstheme="majorHAnsi"/>
                         </w:rPr>
-                        <w:t>5</w:t>
+                        <w:t>6</w:t>
                       </w:r>
                     </w:p>
                     <w:p>
@@ -835,7 +847,19 @@
                         <w:rPr>
                           <w:rFonts w:asciiTheme="minorHAnsi" w:hAnsiTheme="minorHAnsi"/>
                         </w:rPr>
-                        <w:t>September 2021</w:t>
+                        <w:t>Novem</w:t>
+                      </w:r>
+                      <w:r>
+                        <w:rPr>
+                          <w:rFonts w:asciiTheme="minorHAnsi" w:hAnsiTheme="minorHAnsi"/>
+                        </w:rPr>
+                        <w:t>ber 202</w:t>
+                      </w:r>
+                      <w:r>
+                        <w:rPr>
+                          <w:rFonts w:asciiTheme="minorHAnsi" w:hAnsiTheme="minorHAnsi"/>
+                        </w:rPr>
+                        <w:t>3</w:t>
                       </w:r>
                     </w:p>
                   </w:txbxContent>
@@ -1061,7 +1085,21 @@
         <w:rPr>
           <w:color w:val="000000"/>
         </w:rPr>
-        <w:t>This Technical Recommendations has been approved by the Project TST, but has not been approved by the ONF board.  This Technical Recommendation is an update to a previously released TR specification, but it has been approved under the ONF publishing guidelines for ‘Informational’ publications that allow Project technical steering teams (TSTs) to authorize publication of Informational documents.  The designation of ‘-info’ at the end of the document ID also reflects that the project team (not the ONF board) approved this TR.</w:t>
+        <w:t xml:space="preserve">This Technical Recommendations has been approved by the </w:t>
+      </w:r>
+      <w:proofErr w:type="gramStart"/>
+      <w:r>
+        <w:rPr>
+          <w:color w:val="000000"/>
+        </w:rPr>
+        <w:t>Project TST, but</w:t>
+      </w:r>
+      <w:proofErr w:type="gramEnd"/>
+      <w:r>
+        <w:rPr>
+          <w:color w:val="000000"/>
+        </w:rPr>
+        <w:t xml:space="preserve"> has not been approved by the ONF board.  This Technical Recommendation is an update to a previously released TR specification, but it has been approved under the ONF publishing guidelines for ‘Informational’ publications that allow Project technical steering teams (TSTs) to authorize publication of Informational documents.  The designation of ‘-info’ at the end of the document ID also reflects that the project team (not the ONF board) approved this TR.</w:t>
       </w:r>
     </w:p>
     <w:p>
@@ -1250,7 +1288,21 @@
         <w:rPr>
           <w:color w:val="FF0000"/>
         </w:rPr>
-        <w:t>age numbering and the cross references will need to be re-updated.</w:t>
+        <w:t xml:space="preserve">age </w:t>
+      </w:r>
+      <w:proofErr w:type="gramStart"/>
+      <w:r>
+        <w:rPr>
+          <w:color w:val="FF0000"/>
+        </w:rPr>
+        <w:t>numbering</w:t>
+      </w:r>
+      <w:proofErr w:type="gramEnd"/>
+      <w:r>
+        <w:rPr>
+          <w:color w:val="FF0000"/>
+        </w:rPr>
+        <w:t xml:space="preserve"> and the cross references will need to be re-updated.</w:t>
       </w:r>
     </w:p>
     <w:p>
@@ -3840,7 +3892,23 @@
                 <w:sz w:val="20"/>
                 <w:szCs w:val="20"/>
               </w:rPr>
-              <w:t xml:space="preserve">March 30, 2015 </w:t>
+              <w:t xml:space="preserve">March 30, </w:t>
+            </w:r>
+            <w:proofErr w:type="gramStart"/>
+            <w:r>
+              <w:rPr>
+                <w:sz w:val="20"/>
+                <w:szCs w:val="20"/>
+              </w:rPr>
+              <w:t>2015</w:t>
+            </w:r>
+            <w:proofErr w:type="gramEnd"/>
+            <w:r>
+              <w:rPr>
+                <w:sz w:val="20"/>
+                <w:szCs w:val="20"/>
+              </w:rPr>
+              <w:t xml:space="preserve"> </w:t>
             </w:r>
           </w:p>
         </w:tc>
@@ -4008,7 +4076,25 @@
                 <w:sz w:val="20"/>
                 <w:szCs w:val="20"/>
               </w:rPr>
-              <w:t>Version 1.2 {{Note Version 1.1 was a single document whereas 1.2 is broken into a number of separate parts}}</w:t>
+              <w:t xml:space="preserve">Version 1.2 {{Note Version 1.1 was a single document whereas 1.2 is broken into </w:t>
+            </w:r>
+            <w:proofErr w:type="gramStart"/>
+            <w:r>
+              <w:rPr>
+                <w:color w:val="auto"/>
+                <w:sz w:val="20"/>
+                <w:szCs w:val="20"/>
+              </w:rPr>
+              <w:t>a number of</w:t>
+            </w:r>
+            <w:proofErr w:type="gramEnd"/>
+            <w:r>
+              <w:rPr>
+                <w:color w:val="auto"/>
+                <w:sz w:val="20"/>
+                <w:szCs w:val="20"/>
+              </w:rPr>
+              <w:t xml:space="preserve"> separate parts}}</w:t>
             </w:r>
           </w:p>
         </w:tc>
@@ -4438,7 +4524,15 @@
         <w:t xml:space="preserve"> </w:t>
       </w:r>
       <w:r>
-        <w:t>UML defines a number of basic model elements</w:t>
+        <w:t xml:space="preserve">UML defines </w:t>
+      </w:r>
+      <w:proofErr w:type="gramStart"/>
+      <w:r>
+        <w:t>a number of</w:t>
+      </w:r>
+      <w:proofErr w:type="gramEnd"/>
+      <w:r>
+        <w:t xml:space="preserve"> basic model elements</w:t>
       </w:r>
       <w:r>
         <w:t xml:space="preserve">, called </w:t>
@@ -4450,7 +4544,15 @@
         <w:t>artifact</w:t>
       </w:r>
       <w:r>
-        <w:t>s. In order to assure consistent</w:t>
+        <w:t xml:space="preserve">s. </w:t>
+      </w:r>
+      <w:proofErr w:type="gramStart"/>
+      <w:r>
+        <w:t>In order to</w:t>
+      </w:r>
+      <w:proofErr w:type="gramEnd"/>
+      <w:r>
+        <w:t xml:space="preserve"> assure consistent</w:t>
       </w:r>
       <w:r>
         <w:t xml:space="preserve"> modeling</w:t>
@@ -4476,7 +4578,15 @@
     </w:p>
     <w:p>
       <w:r>
-        <w:t xml:space="preserve">The ONF-CIM is formed from a number of pieces and is focused on the </w:t>
+        <w:t xml:space="preserve">The ONF-CIM is formed from </w:t>
+      </w:r>
+      <w:proofErr w:type="gramStart"/>
+      <w:r>
+        <w:t>a number of</w:t>
+      </w:r>
+      <w:proofErr w:type="gramEnd"/>
+      <w:r>
+        <w:t xml:space="preserve"> pieces and is focused on the </w:t>
       </w:r>
       <w:proofErr w:type="spellStart"/>
       <w:r>
@@ -4521,7 +4631,15 @@
         </w:numPr>
       </w:pPr>
       <w:r>
-        <w:t xml:space="preserve">Specific forwarding technology, i.e. the </w:t>
+        <w:t xml:space="preserve">Specific forwarding technology, </w:t>
+      </w:r>
+      <w:proofErr w:type="gramStart"/>
+      <w:r>
+        <w:t>i.e.</w:t>
+      </w:r>
+      <w:proofErr w:type="gramEnd"/>
+      <w:r>
+        <w:t xml:space="preserve"> the </w:t>
       </w:r>
       <w:proofErr w:type="spellStart"/>
       <w:r>
@@ -4541,7 +4659,15 @@
         </w:numPr>
       </w:pPr>
       <w:r>
-        <w:t xml:space="preserve">Specific management-control interface protocol, i.e. the </w:t>
+        <w:t xml:space="preserve">Specific management-control interface protocol, </w:t>
+      </w:r>
+      <w:proofErr w:type="gramStart"/>
+      <w:r>
+        <w:t>i.e.</w:t>
+      </w:r>
+      <w:proofErr w:type="gramEnd"/>
+      <w:r>
+        <w:t xml:space="preserve"> the </w:t>
       </w:r>
       <w:proofErr w:type="spellStart"/>
       <w:r>
@@ -5570,7 +5696,15 @@
     </w:p>
     <w:p>
       <w:r>
-        <w:t xml:space="preserve">In addition, a number of appendix documents, that provide examples and further explanatory details, are included with the deliverables. These are summarized in </w:t>
+        <w:t xml:space="preserve">In addition, </w:t>
+      </w:r>
+      <w:proofErr w:type="gramStart"/>
+      <w:r>
+        <w:t>a number of</w:t>
+      </w:r>
+      <w:proofErr w:type="gramEnd"/>
+      <w:r>
+        <w:t xml:space="preserve"> appendix documents, that provide examples and further explanatory details, are included with the deliverables. These are summarized in </w:t>
       </w:r>
       <w:hyperlink r:id="rId14" w:history="1">
         <w:r>
@@ -6278,7 +6412,15 @@
         </w:numPr>
       </w:pPr>
       <w:r>
-        <w:t>Association end attribute (the name of which always starts with “_”) highlighted in the diagrams by the navigable end of the association (arrow head) is an attribute of the class at the non-navigable end of the association. It is the convention not to show the attribute in the class in the diagrams. The attributes for non-navigable ends (owned by the association) are not shown in the diagram (so in the figure there is no attribute name by the black diamond).</w:t>
+        <w:t>Association end attribute (the name of which always starts with “_”) highlighted in the diagrams by the navigable end of the association (</w:t>
+      </w:r>
+      <w:proofErr w:type="gramStart"/>
+      <w:r>
+        <w:t>arrow head</w:t>
+      </w:r>
+      <w:proofErr w:type="gramEnd"/>
+      <w:r>
+        <w:t>) is an attribute of the class at the non-navigable end of the association. It is the convention not to show the attribute in the class in the diagrams. The attributes for non-navigable ends (owned by the association) are not shown in the diagram (so in the figure there is no attribute name by the black diamond).</w:t>
       </w:r>
     </w:p>
     <w:p>
@@ -6441,7 +6583,15 @@
     </w:p>
     <w:p>
       <w:r>
-        <w:t>In the diagram above, the text at the arrow head end _</w:t>
+        <w:t xml:space="preserve">In the diagram above, the text at the </w:t>
+      </w:r>
+      <w:proofErr w:type="gramStart"/>
+      <w:r>
+        <w:t>arrow head</w:t>
+      </w:r>
+      <w:proofErr w:type="gramEnd"/>
+      <w:r>
+        <w:t xml:space="preserve"> end _</w:t>
       </w:r>
       <w:proofErr w:type="spellStart"/>
       <w:r>
@@ -7315,7 +7465,15 @@
     </w:p>
     <w:p>
       <w:r>
-        <w:t>The model documentation is broken down into a number of key parts which relate to but do not exactly match the model breakdown:</w:t>
+        <w:t xml:space="preserve">The model documentation is broken down into </w:t>
+      </w:r>
+      <w:proofErr w:type="gramStart"/>
+      <w:r>
+        <w:t>a number of</w:t>
+      </w:r>
+      <w:proofErr w:type="gramEnd"/>
+      <w:r>
+        <w:t xml:space="preserve"> key parts which relate to but do not exactly match the model breakdown:</w:t>
       </w:r>
     </w:p>
     <w:p>
@@ -8261,7 +8419,15 @@
     </w:p>
     <w:p>
       <w:r>
-        <w:t>Basic states applicable to a majority of entities in the ONF-CIM</w:t>
+        <w:t xml:space="preserve">Basic states applicable to </w:t>
+      </w:r>
+      <w:proofErr w:type="gramStart"/>
+      <w:r>
+        <w:t>a majority of</w:t>
+      </w:r>
+      <w:proofErr w:type="gramEnd"/>
+      <w:r>
+        <w:t xml:space="preserve"> entities in the ONF-CIM</w:t>
       </w:r>
       <w:r>
         <w:t>.</w:t>
@@ -8598,7 +8764,7 @@
           <v:shape id="_x0000_i1025" type="#_x0000_t75" style="width:356.25pt;height:264pt" o:ole="">
             <v:imagedata r:id="rId23" o:title=""/>
           </v:shape>
-          <o:OLEObject Type="Embed" ProgID="PowerPoint.Slide.12" ShapeID="_x0000_i1025" DrawAspect="Content" ObjectID="_1696932691" r:id="rId24"/>
+          <o:OLEObject Type="Embed" ProgID="PowerPoint.Slide.12" ShapeID="_x0000_i1025" DrawAspect="Content" ObjectID="_1755508613" r:id="rId24"/>
         </w:object>
       </w:r>
     </w:p>
@@ -8925,7 +9091,15 @@
     </w:p>
     <w:p>
       <w:r>
-        <w:t>The Physical model document provides a view of the model for physical entities (including equipment, holders and connectors). The document:</w:t>
+        <w:t xml:space="preserve">The Physical model document provides a view of the model for physical entities (including equipment, </w:t>
+      </w:r>
+      <w:proofErr w:type="gramStart"/>
+      <w:r>
+        <w:t>holders</w:t>
+      </w:r>
+      <w:proofErr w:type="gramEnd"/>
+      <w:r>
+        <w:t xml:space="preserve"> and connectors). The document:</w:t>
       </w:r>
     </w:p>
     <w:p>
@@ -8997,7 +9171,15 @@
         </w:numPr>
       </w:pPr>
       <w:r>
-        <w:t>Explains how the Specification model describes equipment schemes (e.g. rules, etc.)</w:t>
+        <w:t>Explains how the Specification model describes equipment schemes (</w:t>
+      </w:r>
+      <w:proofErr w:type="gramStart"/>
+      <w:r>
+        <w:t>e.g.</w:t>
+      </w:r>
+      <w:proofErr w:type="gramEnd"/>
+      <w:r>
+        <w:t xml:space="preserve"> rules, etc.)</w:t>
       </w:r>
     </w:p>
     <w:p>
@@ -9303,7 +9485,15 @@
         </w:numPr>
       </w:pPr>
       <w:r>
-        <w:t xml:space="preserve">FC spec: Main focus is to provide a representation of the effective internal structure of a </w:t>
+        <w:t xml:space="preserve">FC spec: </w:t>
+      </w:r>
+      <w:proofErr w:type="gramStart"/>
+      <w:r>
+        <w:t>Main focus</w:t>
+      </w:r>
+      <w:proofErr w:type="gramEnd"/>
+      <w:r>
+        <w:t xml:space="preserve"> is to provide a representation of the effective internal structure of a </w:t>
       </w:r>
       <w:proofErr w:type="spellStart"/>
       <w:r>
@@ -9324,7 +9514,15 @@
       </w:pPr>
       <w:r>
         <w:lastRenderedPageBreak/>
-        <w:t>LTP and LP spec: Main focus is to provide a representation of Layer Protocol (LP) specific parameters for the Logical Termination Point (LTP)</w:t>
+        <w:t xml:space="preserve">LTP and LP spec: </w:t>
+      </w:r>
+      <w:proofErr w:type="gramStart"/>
+      <w:r>
+        <w:t>Main focus</w:t>
+      </w:r>
+      <w:proofErr w:type="gramEnd"/>
+      <w:r>
+        <w:t xml:space="preserve"> is to provide a representation of Layer Protocol (LP) specific parameters for the Logical Termination Point (LTP)</w:t>
       </w:r>
     </w:p>
     <w:p>
@@ -9336,7 +9534,15 @@
         </w:numPr>
       </w:pPr>
       <w:r>
-        <w:t>FD and Link spec: Main focus is on capacity and forwarding enablement restrictions</w:t>
+        <w:t xml:space="preserve">FD and Link spec: </w:t>
+      </w:r>
+      <w:proofErr w:type="gramStart"/>
+      <w:r>
+        <w:t>Main focus</w:t>
+      </w:r>
+      <w:proofErr w:type="gramEnd"/>
+      <w:r>
+        <w:t xml:space="preserve"> is on capacity and forwarding enablement restrictions</w:t>
       </w:r>
     </w:p>
     <w:p>
@@ -9348,7 +9554,15 @@
         </w:numPr>
       </w:pPr>
       <w:r>
-        <w:t>Equipment spec: Main focus is to provide a representation of equipping constraints</w:t>
+        <w:t xml:space="preserve">Equipment spec: </w:t>
+      </w:r>
+      <w:proofErr w:type="gramStart"/>
+      <w:r>
+        <w:t>Main focus</w:t>
+      </w:r>
+      <w:proofErr w:type="gramEnd"/>
+      <w:r>
+        <w:t xml:space="preserve"> is to provide a representation of equipping constraints</w:t>
       </w:r>
     </w:p>
     <w:p>
@@ -9360,7 +9574,15 @@
         </w:numPr>
       </w:pPr>
       <w:r>
-        <w:t>Scheme spec: Main focus is to provide a mechanism to describe any pattern (arrangement) of entities from the model for some specific purpose (e.g. to describe the structure of a {{ITU-T G.8032}} protection scheme</w:t>
+        <w:t>Scheme spec: Main focus is to provide a mechanism to describe any pattern (arrangement) of entities from the model for some specific purpose (</w:t>
+      </w:r>
+      <w:proofErr w:type="gramStart"/>
+      <w:r>
+        <w:t>e.g.</w:t>
+      </w:r>
+      <w:proofErr w:type="gramEnd"/>
+      <w:r>
+        <w:t xml:space="preserve"> to describe the structure of a {{ITU-T G.8032}} protection scheme</w:t>
       </w:r>
     </w:p>
     <w:p>
@@ -9551,7 +9773,15 @@
         <w:t>,</w:t>
       </w:r>
       <w:r>
-        <w:t xml:space="preserve"> there is work on a generalized spec pattern with the main focus to provide a common representation of the mechanism for relating a class to its spec, accounting for implementation needs.</w:t>
+        <w:t xml:space="preserve"> there is work on a generalized spec pattern with the </w:t>
+      </w:r>
+      <w:proofErr w:type="gramStart"/>
+      <w:r>
+        <w:t>main focus</w:t>
+      </w:r>
+      <w:proofErr w:type="gramEnd"/>
+      <w:r>
+        <w:t xml:space="preserve"> to provide a common representation of the mechanism for relating a class to its spec, accounting for implementation needs.</w:t>
       </w:r>
     </w:p>
     <w:p>
@@ -9582,7 +9812,15 @@
     </w:p>
     <w:p>
       <w:r>
-        <w:t>Over many years it has become apparent that the traditional representation of the Network Element and of the Managed Element was not correct. It is clear that from one perspective the Network Element is simply a lower</w:t>
+        <w:t xml:space="preserve">Over many years it has become apparent that the traditional representation of the Network Element and of the Managed Element was not correct. </w:t>
+      </w:r>
+      <w:proofErr w:type="gramStart"/>
+      <w:r>
+        <w:t>It is clear that from</w:t>
+      </w:r>
+      <w:proofErr w:type="gramEnd"/>
+      <w:r>
+        <w:t xml:space="preserve"> one perspective the Network Element is simply a lower</w:t>
       </w:r>
       <w:r>
         <w:t>-</w:t>
@@ -10302,7 +10540,15 @@
     </w:p>
     <w:p>
       <w:r>
-        <w:t xml:space="preserve">While there are a number of grey areas between processing and forwarding, there are a few ‘pure’ </w:t>
+        <w:t xml:space="preserve">While there are </w:t>
+      </w:r>
+      <w:proofErr w:type="gramStart"/>
+      <w:r>
+        <w:t>a number of</w:t>
+      </w:r>
+      <w:proofErr w:type="gramEnd"/>
+      <w:r>
+        <w:t xml:space="preserve"> grey areas between processing and forwarding, there are a few ‘pure’ </w:t>
       </w:r>
       <w:proofErr w:type="spellStart"/>
       <w:r>
@@ -10554,7 +10800,15 @@
         </w:numPr>
       </w:pPr>
       <w:r>
-        <w:t>Software inventory (similar to hardware inventory)</w:t>
+        <w:t>Software inventory (</w:t>
+      </w:r>
+      <w:proofErr w:type="gramStart"/>
+      <w:r>
+        <w:t>similar to</w:t>
+      </w:r>
+      <w:proofErr w:type="gramEnd"/>
+      <w:r>
+        <w:t xml:space="preserve"> hardware inventory)</w:t>
       </w:r>
     </w:p>
     <w:p>
@@ -10750,7 +11004,15 @@
         <w:t>Show how r</w:t>
       </w:r>
       <w:r>
-        <w:t>unning software provides functionality (similar to running hardware)</w:t>
+        <w:t>unning software provides functionality (</w:t>
+      </w:r>
+      <w:proofErr w:type="gramStart"/>
+      <w:r>
+        <w:t>similar to</w:t>
+      </w:r>
+      <w:proofErr w:type="gramEnd"/>
+      <w:r>
+        <w:t xml:space="preserve"> running hardware)</w:t>
       </w:r>
     </w:p>
     <w:p>
@@ -10765,7 +11027,15 @@
         <w:t>Support m</w:t>
       </w:r>
       <w:r>
-        <w:t xml:space="preserve">anagement of memory, CPU and storage capacity (related back to </w:t>
+        <w:t xml:space="preserve">anagement of memory, </w:t>
+      </w:r>
+      <w:proofErr w:type="gramStart"/>
+      <w:r>
+        <w:t>CPU</w:t>
+      </w:r>
+      <w:proofErr w:type="gramEnd"/>
+      <w:r>
+        <w:t xml:space="preserve"> and storage capacity (related back to </w:t>
       </w:r>
       <w:r>
         <w:t xml:space="preserve">its usage by </w:t>
@@ -10812,10 +11082,12 @@
         <w:t xml:space="preserve">In combination with other parts of the software model further supports the representation of functions emerging from </w:t>
       </w:r>
       <w:proofErr w:type="spellStart"/>
+      <w:proofErr w:type="gramStart"/>
       <w:r>
         <w:t>a</w:t>
       </w:r>
       <w:proofErr w:type="spellEnd"/>
+      <w:proofErr w:type="gramEnd"/>
       <w:r>
         <w:t xml:space="preserve"> equipment.</w:t>
       </w:r>
@@ -10979,7 +11251,21 @@
         <w:rPr>
           <w:lang w:val="en-GB"/>
         </w:rPr>
-        <w:t>Note that there are a number of scenarios that the software model should cover, including:</w:t>
+        <w:t xml:space="preserve">Note that there are </w:t>
+      </w:r>
+      <w:proofErr w:type="gramStart"/>
+      <w:r>
+        <w:rPr>
+          <w:lang w:val="en-GB"/>
+        </w:rPr>
+        <w:t>a number of</w:t>
+      </w:r>
+      <w:proofErr w:type="gramEnd"/>
+      <w:r>
+        <w:rPr>
+          <w:lang w:val="en-GB"/>
+        </w:rPr>
+        <w:t xml:space="preserve"> scenarios that the software model should cover, including:</w:t>
       </w:r>
     </w:p>
     <w:p>
@@ -12727,7 +13013,15 @@
     </w:p>
     <w:p>
       <w:r>
-        <w:t>The data dictionary provides details of the classes, attributes and data types (i.e.</w:t>
+        <w:t xml:space="preserve">The data dictionary provides details of the classes, </w:t>
+      </w:r>
+      <w:proofErr w:type="gramStart"/>
+      <w:r>
+        <w:t>attributes</w:t>
+      </w:r>
+      <w:proofErr w:type="gramEnd"/>
+      <w:r>
+        <w:t xml:space="preserve"> and data types (i.e.</w:t>
       </w:r>
       <w:r>
         <w:t>,</w:t>
@@ -12911,7 +13205,15 @@
     </w:p>
     <w:p>
       <w:r>
-        <w:t>The terminology mapping document contains a table that provides overview translations from classes in the ONF-CIM to classes (and concepts) in other models. It will be helpful for someone who is familiar with one of the other industry standard terminology sets when working through the ONF-CIM.</w:t>
+        <w:t xml:space="preserve">The terminology mapping document contains a table that provides overview translations from classes in the ONF-CIM to classes (and concepts) in other models. It will be helpful for someone who is familiar with one of the other industry standard </w:t>
+      </w:r>
+      <w:proofErr w:type="gramStart"/>
+      <w:r>
+        <w:t>terminology</w:t>
+      </w:r>
+      <w:proofErr w:type="gramEnd"/>
+      <w:r>
+        <w:t xml:space="preserve"> sets when working through the ONF-CIM.</w:t>
       </w:r>
     </w:p>
     <w:p>
@@ -13111,7 +13413,23 @@
         <w:t xml:space="preserve">{{ONF TR-514}}: </w:t>
       </w:r>
       <w:r>
-        <w:t>The ONF-CIM is expressed in a formal language called UML (Unified Modeling Language). UML has a number of basic model elements, called UML artifacts. In order to assure consistent modeling, only a subset of the UML artifacts is used in the development of the ONF-CIM. The selected subset of UML artifacts is documented.</w:t>
+        <w:t xml:space="preserve">The ONF-CIM is expressed in a formal language called UML (Unified Modeling Language). UML has </w:t>
+      </w:r>
+      <w:proofErr w:type="gramStart"/>
+      <w:r>
+        <w:t>a number of</w:t>
+      </w:r>
+      <w:proofErr w:type="gramEnd"/>
+      <w:r>
+        <w:t xml:space="preserve"> basic model elements, called UML artifacts. </w:t>
+      </w:r>
+      <w:proofErr w:type="gramStart"/>
+      <w:r>
+        <w:t>In order to</w:t>
+      </w:r>
+      <w:proofErr w:type="gramEnd"/>
+      <w:r>
+        <w:t xml:space="preserve"> assure consistent modeling, only a subset of the UML artifacts is used in the development of the ONF-CIM. The selected subset of UML artifacts is documented.</w:t>
       </w:r>
     </w:p>
     <w:p>
@@ -13153,7 +13471,15 @@
         </w:numPr>
       </w:pPr>
       <w:r>
-        <w:t xml:space="preserve">{{ONF TR-531}}: This document defines the guidelines for mapping protocol-neutral UML information models to YANG data schemas. The UML information model to be mapped has to be defined based on the UML Modeling Guidelines defined in {{ONF TR-514}}. </w:t>
+        <w:t xml:space="preserve">{{ONF TR-531}}: This document defines the guidelines for mapping protocol-neutral UML information models to YANG data schemas. The UML information model to be mapped </w:t>
+      </w:r>
+      <w:proofErr w:type="gramStart"/>
+      <w:r>
+        <w:t>has to</w:t>
+      </w:r>
+      <w:proofErr w:type="gramEnd"/>
+      <w:r>
+        <w:t xml:space="preserve"> be defined based on the UML Modeling Guidelines defined in {{ONF TR-514}}. </w:t>
       </w:r>
     </w:p>
     <w:p>
@@ -13181,7 +13507,15 @@
       </w:r>
       <w:proofErr w:type="spellEnd"/>
       <w:r>
-        <w:t xml:space="preserve"> Swagger API), which is a RESTful API with JSON data schema. The UML information model to be mapped has to be defined based on the UML Modeling Guidelines defined in {{ONF TR-514}}.</w:t>
+        <w:t xml:space="preserve"> Swagger API), which is a RESTful API with JSON data schema. The UML information model to be mapped </w:t>
+      </w:r>
+      <w:proofErr w:type="gramStart"/>
+      <w:r>
+        <w:t>has to</w:t>
+      </w:r>
+      <w:proofErr w:type="gramEnd"/>
+      <w:r>
+        <w:t xml:space="preserve"> be defined based on the UML Modeling Guidelines defined in {{ONF TR-514}}.</w:t>
       </w:r>
     </w:p>
     <w:p>
@@ -13201,7 +13535,15 @@
       </w:r>
       <w:proofErr w:type="spellEnd"/>
       <w:r>
-        <w:t xml:space="preserve"> schema language. The UML information model to be mapped has to be defined based on the UML Modeling Guidelines defined in {{ONF TR-514}}.</w:t>
+        <w:t xml:space="preserve"> schema language. The UML information model to be mapped </w:t>
+      </w:r>
+      <w:proofErr w:type="gramStart"/>
+      <w:r>
+        <w:t>has to</w:t>
+      </w:r>
+      <w:proofErr w:type="gramEnd"/>
+      <w:r>
+        <w:t xml:space="preserve"> be defined based on the UML Modeling Guidelines defined in {{ONF TR-514}}.</w:t>
       </w:r>
     </w:p>
     <w:p>
@@ -13730,7 +14072,21 @@
         <w:rPr>
           <w:lang w:eastAsia="en-CA"/>
         </w:rPr>
-        <w:t xml:space="preserve">In order to view and further extend or modify the information model, install the open source Eclipse software and the Papyrus tool. </w:t>
+        <w:t xml:space="preserve">In order to view and further extend or modify the information model, install the </w:t>
+      </w:r>
+      <w:proofErr w:type="gramStart"/>
+      <w:r>
+        <w:rPr>
+          <w:lang w:eastAsia="en-CA"/>
+        </w:rPr>
+        <w:t>open source</w:t>
+      </w:r>
+      <w:proofErr w:type="gramEnd"/>
+      <w:r>
+        <w:rPr>
+          <w:lang w:eastAsia="en-CA"/>
+        </w:rPr>
+        <w:t xml:space="preserve"> Eclipse software and the Papyrus tool. </w:t>
       </w:r>
       <w:r>
         <w:rPr>
@@ -13769,7 +14125,15 @@
         </w:rPr>
       </w:pPr>
       <w:r>
-        <w:t xml:space="preserve">As noted, the ONF Core IM does not cover interface definition. As a consequence, certain stereotype values are not relevant and hence are left at default including </w:t>
+        <w:t xml:space="preserve">As noted, the ONF Core IM does not cover interface definition. </w:t>
+      </w:r>
+      <w:proofErr w:type="gramStart"/>
+      <w:r>
+        <w:t>As a consequence</w:t>
+      </w:r>
+      <w:proofErr w:type="gramEnd"/>
+      <w:r>
+        <w:t xml:space="preserve">, certain stereotype values are not relevant and hence are left at default including </w:t>
       </w:r>
       <w:proofErr w:type="spellStart"/>
       <w:r>
@@ -13805,7 +14169,21 @@
         <w:rPr>
           <w:lang w:eastAsia="de-DE"/>
         </w:rPr>
-        <w:t>.  A majority of the attributes are read/write as in most cases a view can be conceived that will allow the attribute to be written.</w:t>
+        <w:t xml:space="preserve">.  </w:t>
+      </w:r>
+      <w:proofErr w:type="gramStart"/>
+      <w:r>
+        <w:rPr>
+          <w:lang w:eastAsia="de-DE"/>
+        </w:rPr>
+        <w:t>A majority of</w:t>
+      </w:r>
+      <w:proofErr w:type="gramEnd"/>
+      <w:r>
+        <w:rPr>
+          <w:lang w:eastAsia="de-DE"/>
+        </w:rPr>
+        <w:t xml:space="preserve"> the attributes are read/write as in most cases a view can be conceived that will allow the attribute to be written.</w:t>
       </w:r>
     </w:p>
     <w:p>
@@ -13847,7 +14225,15 @@
     </w:p>
     <w:p>
       <w:r>
-        <w:t>The physical inventory model has two key classes, Equipment and Holder. Equipment is the physical unit and the holders are the ‘places’ that can hold other physical units. This allows us to show the physical interrelationships but no functional ones, so for example concepts like a switch stack need to be done in the logical model.</w:t>
+        <w:t xml:space="preserve">The physical inventory model has two key classes, Equipment and Holder. Equipment is the physical </w:t>
+      </w:r>
+      <w:proofErr w:type="gramStart"/>
+      <w:r>
+        <w:t>unit</w:t>
+      </w:r>
+      <w:proofErr w:type="gramEnd"/>
+      <w:r>
+        <w:t xml:space="preserve"> and the holders are the ‘places’ that can hold other physical units. This allows us to show the physical interrelationships but no functional ones, so for example concepts like a switch stack need to be done in the logical model.</w:t>
       </w:r>
     </w:p>
     <w:p>
@@ -13864,7 +14250,7 @@
           <v:shape id="_x0000_i1026" type="#_x0000_t75" style="width:211.5pt;height:211.5pt" o:ole="">
             <v:imagedata r:id="rId42" o:title=""/>
           </v:shape>
-          <o:OLEObject Type="Embed" ProgID="PowerPoint.Slide.12" ShapeID="_x0000_i1026" DrawAspect="Content" ObjectID="_1696932692" r:id="rId43"/>
+          <o:OLEObject Type="Embed" ProgID="PowerPoint.Slide.12" ShapeID="_x0000_i1026" DrawAspect="Content" ObjectID="_1755508614" r:id="rId43"/>
         </w:object>
       </w:r>
     </w:p>
@@ -13953,7 +14339,15 @@
     </w:p>
     <w:p>
       <w:r>
-        <w:t>For both of these logical function types it is useful to represent their association</w:t>
+        <w:t xml:space="preserve">For </w:t>
+      </w:r>
+      <w:proofErr w:type="gramStart"/>
+      <w:r>
+        <w:t>both of these</w:t>
+      </w:r>
+      <w:proofErr w:type="gramEnd"/>
+      <w:r>
+        <w:t xml:space="preserve"> logical function types it is useful to represent their association</w:t>
       </w:r>
       <w:r>
         <w:rPr>
@@ -13980,7 +14374,7 @@
           <v:shape id="_x0000_i1027" type="#_x0000_t75" style="width:465pt;height:232.5pt" o:ole="">
             <v:imagedata r:id="rId44" o:title=""/>
           </v:shape>
-          <o:OLEObject Type="Embed" ProgID="PowerPoint.Slide.12" ShapeID="_x0000_i1027" DrawAspect="Content" ObjectID="_1696932693" r:id="rId45"/>
+          <o:OLEObject Type="Embed" ProgID="PowerPoint.Slide.12" ShapeID="_x0000_i1027" DrawAspect="Content" ObjectID="_1755508615" r:id="rId45"/>
         </w:object>
       </w:r>
     </w:p>
@@ -14126,7 +14520,7 @@
           <v:shape id="_x0000_i1028" type="#_x0000_t75" style="width:5in;height:267pt" o:ole="">
             <v:imagedata r:id="rId46" o:title=""/>
           </v:shape>
-          <o:OLEObject Type="Embed" ProgID="PowerPoint.Slide.12" ShapeID="_x0000_i1028" DrawAspect="Content" ObjectID="_1696932694" r:id="rId47"/>
+          <o:OLEObject Type="Embed" ProgID="PowerPoint.Slide.12" ShapeID="_x0000_i1028" DrawAspect="Content" ObjectID="_1755508616" r:id="rId47"/>
         </w:object>
       </w:r>
       <w:bookmarkEnd w:id="134"/>
@@ -14453,7 +14847,7 @@
           <v:shape id="_x0000_i1029" type="#_x0000_t75" style="width:426.75pt;height:284.25pt" o:ole="">
             <v:imagedata r:id="rId48" o:title=""/>
           </v:shape>
-          <o:OLEObject Type="Embed" ProgID="PowerPoint.Slide.12" ShapeID="_x0000_i1029" DrawAspect="Content" ObjectID="_1696932695" r:id="rId49"/>
+          <o:OLEObject Type="Embed" ProgID="PowerPoint.Slide.12" ShapeID="_x0000_i1029" DrawAspect="Content" ObjectID="_1755508617" r:id="rId49"/>
         </w:object>
       </w:r>
     </w:p>
@@ -14550,7 +14944,7 @@
           <v:shape id="_x0000_i1030" type="#_x0000_t75" style="width:451.5pt;height:277.5pt" o:ole="">
             <v:imagedata r:id="rId50" o:title=""/>
           </v:shape>
-          <o:OLEObject Type="Embed" ProgID="PowerPoint.Slide.12" ShapeID="_x0000_i1030" DrawAspect="Content" ObjectID="_1696932696" r:id="rId51"/>
+          <o:OLEObject Type="Embed" ProgID="PowerPoint.Slide.12" ShapeID="_x0000_i1030" DrawAspect="Content" ObjectID="_1755508618" r:id="rId51"/>
         </w:object>
       </w:r>
     </w:p>
@@ -14660,7 +15054,7 @@
           <v:shape id="_x0000_i1031" type="#_x0000_t75" style="width:445.5pt;height:236.25pt" o:ole="">
             <v:imagedata r:id="rId52" o:title=""/>
           </v:shape>
-          <o:OLEObject Type="Embed" ProgID="PowerPoint.Slide.12" ShapeID="_x0000_i1031" DrawAspect="Content" ObjectID="_1696932697" r:id="rId53"/>
+          <o:OLEObject Type="Embed" ProgID="PowerPoint.Slide.12" ShapeID="_x0000_i1031" DrawAspect="Content" ObjectID="_1755508619" r:id="rId53"/>
         </w:object>
       </w:r>
     </w:p>
@@ -14771,7 +15165,7 @@
           <v:shape id="_x0000_i1032" type="#_x0000_t75" style="width:414pt;height:310.5pt" o:ole="">
             <v:imagedata r:id="rId54" o:title=""/>
           </v:shape>
-          <o:OLEObject Type="Embed" ProgID="PowerPoint.Slide.12" ShapeID="_x0000_i1032" DrawAspect="Content" ObjectID="_1696932698" r:id="rId55"/>
+          <o:OLEObject Type="Embed" ProgID="PowerPoint.Slide.12" ShapeID="_x0000_i1032" DrawAspect="Content" ObjectID="_1755508620" r:id="rId55"/>
         </w:object>
       </w:r>
     </w:p>
@@ -14854,7 +15248,15 @@
     </w:p>
     <w:p>
       <w:r>
-        <w:t>The figure above shows a typical device which is running many protocols, and hence will have a number of network function instances. Each network function instance may peer with different remote devices to form different network function topologies.</w:t>
+        <w:t xml:space="preserve">The figure above shows a typical device which is running many protocols, and hence will have </w:t>
+      </w:r>
+      <w:proofErr w:type="gramStart"/>
+      <w:r>
+        <w:t>a number of</w:t>
+      </w:r>
+      <w:proofErr w:type="gramEnd"/>
+      <w:r>
+        <w:t xml:space="preserve"> network function instances. Each network function instance may peer with different remote devices to form different network function topologies.</w:t>
       </w:r>
     </w:p>
     <w:p>
@@ -15086,7 +15488,15 @@
         </w:numPr>
       </w:pPr>
       <w:r>
-        <w:t>Protection, restoration and recovery attributes added</w:t>
+        <w:t xml:space="preserve">Protection, </w:t>
+      </w:r>
+      <w:proofErr w:type="gramStart"/>
+      <w:r>
+        <w:t>restoration</w:t>
+      </w:r>
+      <w:proofErr w:type="gramEnd"/>
+      <w:r>
+        <w:t xml:space="preserve"> and recovery attributes added</w:t>
       </w:r>
     </w:p>
     <w:p>
@@ -16633,20 +17043,22 @@
         <w:ind w:left="2520" w:hanging="2520"/>
       </w:pPr>
       <w:r>
-        <w:t>{{draft-lam}}</w:t>
+        <w:t>{{BPMN}}</w:t>
       </w:r>
       <w:r>
         <w:tab/>
-        <w:t xml:space="preserve">IETF </w:t>
-      </w:r>
-      <w:r>
-        <w:t>draft-lam-teas-</w:t>
-      </w:r>
-      <w:r>
-        <w:t>usage-info-model-net-topology-04</w:t>
-      </w:r>
-      <w:r>
-        <w:t>, Usage of IM for network topology to support TE Topology YANG Module Development</w:t>
+        <w:t xml:space="preserve">Business Process Model and Notation </w:t>
+      </w:r>
+      <w:hyperlink r:id="rId73" w:history="1">
+        <w:r>
+          <w:rPr>
+            <w:rStyle w:val="Hyperlink"/>
+          </w:rPr>
+          <w:t>https://en.wikipedia.org/wiki/Business_Process_Model_and_Notation</w:t>
+        </w:r>
+      </w:hyperlink>
+      <w:r>
+        <w:t xml:space="preserve"> </w:t>
       </w:r>
     </w:p>
     <w:p>
@@ -16662,30 +17074,20 @@
         <w:ind w:left="2520" w:hanging="2520"/>
       </w:pPr>
       <w:r>
-        <w:t>{{Fernandez}}</w:t>
+        <w:t>{{draft-lam}}</w:t>
       </w:r>
       <w:r>
         <w:tab/>
-        <w:t>A Pattern for a Virtual Machine Environment</w:t>
-      </w:r>
-      <w:r>
-        <w:br/>
-      </w:r>
-      <w:proofErr w:type="spellStart"/>
-      <w:r>
-        <w:t>Madiha</w:t>
-      </w:r>
-      <w:proofErr w:type="spellEnd"/>
-      <w:r>
-        <w:t xml:space="preserve"> H. Syed and Eduardo B. Fernandez</w:t>
-      </w:r>
-      <w:r>
-        <w:br/>
-        <w:t>Dept. of Computer and Elect. Eng. and Computer Science</w:t>
-      </w:r>
-      <w:r>
-        <w:br/>
-        <w:t>Florida Atlantic University, Boca Raton, FL 33431, USA</w:t>
+        <w:t xml:space="preserve">IETF </w:t>
+      </w:r>
+      <w:r>
+        <w:t>draft-lam-teas-</w:t>
+      </w:r>
+      <w:r>
+        <w:t>usage-info-model-net-topology-04</w:t>
+      </w:r>
+      <w:r>
+        <w:t>, Usage of IM for network topology to support TE Topology YANG Module Development</w:t>
       </w:r>
     </w:p>
     <w:p>
@@ -16701,14 +17103,23 @@
         <w:ind w:left="2520" w:hanging="2520"/>
       </w:pPr>
       <w:r>
-        <w:t>{{IEEE 1588}}</w:t>
+        <w:t>{{Fernandez}}</w:t>
       </w:r>
       <w:r>
         <w:tab/>
-        <w:t xml:space="preserve">1588 -2008 </w:t>
-      </w:r>
-      <w:r>
-        <w:t>IEEE Standard for a Precision Clock Synchronization Protocol for Networked Measurement and Control Systems</w:t>
+        <w:t>A Pattern for a Virtual Machine Environment</w:t>
+      </w:r>
+      <w:r>
+        <w:br/>
+        <w:t>Madiha H. Syed and Eduardo B. Fernandez</w:t>
+      </w:r>
+      <w:r>
+        <w:br/>
+        <w:t>Dept. of Computer and Elect. Eng. and Computer Science</w:t>
+      </w:r>
+      <w:r>
+        <w:br/>
+        <w:t>Florida Atlantic University, Boca Raton, FL 33431, USA</w:t>
       </w:r>
     </w:p>
     <w:p>
@@ -16724,11 +17135,24 @@
         <w:ind w:left="2520" w:hanging="2520"/>
       </w:pPr>
       <w:r>
-        <w:t>{{IETF RFC4122}}</w:t>
+        <w:t>{{GNMI-SPEC}}</w:t>
       </w:r>
       <w:r>
         <w:tab/>
-        <w:t>IETF RFC 4122 (July 2005) A Universally Unique Identifier (UUID) URN Namespace</w:t>
+      </w:r>
+      <w:hyperlink r:id="rId74" w:history="1">
+        <w:r>
+          <w:rPr>
+            <w:rStyle w:val="Hyperlink"/>
+          </w:rPr>
+          <w:t>https://github.com/openconfig/reference/blob/master/rpc/gnmi/gnmi-specification.md</w:t>
+        </w:r>
+      </w:hyperlink>
+      <w:r>
+        <w:t xml:space="preserve"> </w:t>
+      </w:r>
+      <w:r>
+        <w:t>(version 0.10.0 from master branch current on 20230712)</w:t>
       </w:r>
     </w:p>
     <w:p>
@@ -16744,27 +17168,14 @@
         <w:ind w:left="2520" w:hanging="2520"/>
       </w:pPr>
       <w:r>
-        <w:t>{{ISO/IEC 19505}}</w:t>
+        <w:t>{{IEEE 1588}}</w:t>
       </w:r>
       <w:r>
         <w:tab/>
-      </w:r>
-      <w:r>
-        <w:rPr>
-          <w:rFonts w:hint="eastAsia"/>
-        </w:rPr>
-        <w:t xml:space="preserve">ISO/IEC 19505:2012 </w:t>
-      </w:r>
-      <w:r>
-        <w:t xml:space="preserve">Information technology -- Object Management Group Unified </w:t>
-      </w:r>
-      <w:proofErr w:type="spellStart"/>
-      <w:r>
-        <w:t>Modeling</w:t>
-      </w:r>
-      <w:proofErr w:type="spellEnd"/>
-      <w:r>
-        <w:t xml:space="preserve"> Language (OMG UML)</w:t>
+        <w:t xml:space="preserve">1588 -2008 </w:t>
+      </w:r>
+      <w:r>
+        <w:t>IEEE Standard for a Precision Clock Synchronization Protocol for Networked Measurement and Control Systems</w:t>
       </w:r>
     </w:p>
     <w:p>
@@ -16780,17 +17191,11 @@
         <w:ind w:left="2520" w:hanging="2520"/>
       </w:pPr>
       <w:r>
-        <w:t>{{ITU-T G.694.1}}</w:t>
+        <w:t>{{IETF RFC4122}}</w:t>
       </w:r>
       <w:r>
         <w:tab/>
-        <w:t xml:space="preserve">Recommendation ITU-T G.694.1 (02/12), </w:t>
-      </w:r>
-      <w:r>
-        <w:rPr>
-          <w:i/>
-        </w:rPr>
-        <w:t>Spectral grids for WDM applications: DWDM frequency grid</w:t>
+        <w:t>IETF RFC 4122 (July 2005) A Universally Unique Identifier (UUID) URN Namespace</w:t>
       </w:r>
     </w:p>
     <w:p>
@@ -16804,28 +17209,29 @@
           <w:tab w:val="left" w:pos="2520"/>
         </w:tabs>
         <w:ind w:left="2520" w:hanging="2520"/>
-        <w:rPr>
-          <w:i/>
-        </w:rPr>
-      </w:pPr>
-      <w:r>
-        <w:t>{{ITU-T G.709}}</w:t>
+      </w:pPr>
+      <w:r>
+        <w:t>{{ISO/IEC 19505}}</w:t>
       </w:r>
       <w:r>
         <w:tab/>
-        <w:t xml:space="preserve">Recommendation ITU-T </w:t>
-      </w:r>
-      <w:r>
-        <w:t>G.</w:t>
-      </w:r>
-      <w:r>
-        <w:t xml:space="preserve">709/Y.1331 (06/16), </w:t>
-      </w:r>
-      <w:r>
-        <w:rPr>
-          <w:i/>
-        </w:rPr>
-        <w:t>Interfaces for the optical transport network</w:t>
+      </w:r>
+      <w:r>
+        <w:rPr>
+          <w:rFonts w:hint="eastAsia"/>
+        </w:rPr>
+        <w:t xml:space="preserve">ISO/IEC 19505:2012 </w:t>
+      </w:r>
+      <w:r>
+        <w:t xml:space="preserve">Information technology -- Object Management Group Unified </w:t>
+      </w:r>
+      <w:proofErr w:type="spellStart"/>
+      <w:r>
+        <w:t>Modeling</w:t>
+      </w:r>
+      <w:proofErr w:type="spellEnd"/>
+      <w:r>
+        <w:t xml:space="preserve"> Language (OMG UML)</w:t>
       </w:r>
     </w:p>
     <w:p>
@@ -16841,38 +17247,17 @@
         <w:ind w:left="2520" w:hanging="2520"/>
       </w:pPr>
       <w:r>
-        <w:t xml:space="preserve">{{ITU-T </w:t>
-      </w:r>
-      <w:r>
-        <w:t>G.780</w:t>
-      </w:r>
-      <w:r>
-        <w:t>}}</w:t>
+        <w:t>{{ITU-T G.694.1}}</w:t>
       </w:r>
       <w:r>
         <w:tab/>
-        <w:t xml:space="preserve">Recommendation ITU-T </w:t>
-      </w:r>
-      <w:r>
-        <w:t>G.780</w:t>
-      </w:r>
-      <w:r>
-        <w:t>/Y.1351</w:t>
-      </w:r>
-      <w:r>
-        <w:t xml:space="preserve"> </w:t>
-      </w:r>
-      <w:r>
-        <w:t>(07/10),</w:t>
-      </w:r>
-      <w:r>
-        <w:t xml:space="preserve"> </w:t>
+        <w:t xml:space="preserve">Recommendation ITU-T G.694.1 (02/12), </w:t>
       </w:r>
       <w:r>
         <w:rPr>
           <w:i/>
         </w:rPr>
-        <w:t>Terms and definitions for synchronous digital hierarchy (SDH) networks</w:t>
+        <w:t>Spectral grids for WDM applications: DWDM frequency grid</w:t>
       </w:r>
     </w:p>
     <w:p>
@@ -16891,38 +17276,23 @@
         </w:rPr>
       </w:pPr>
       <w:r>
-        <w:t xml:space="preserve">{{ITU-T </w:t>
-      </w:r>
-      <w:r>
-        <w:t>G.7</w:t>
-      </w:r>
-      <w:r>
-        <w:t>98}}</w:t>
+        <w:t>{{ITU-T G.709}}</w:t>
       </w:r>
       <w:r>
         <w:tab/>
         <w:t xml:space="preserve">Recommendation ITU-T </w:t>
       </w:r>
       <w:r>
-        <w:t>G.7</w:t>
-      </w:r>
-      <w:r>
-        <w:t>98</w:t>
-      </w:r>
-      <w:r>
-        <w:t xml:space="preserve"> </w:t>
-      </w:r>
-      <w:r>
-        <w:t>(12/17),</w:t>
-      </w:r>
-      <w:r>
-        <w:t xml:space="preserve"> </w:t>
+        <w:t>G.</w:t>
+      </w:r>
+      <w:r>
+        <w:t xml:space="preserve">709/Y.1331 (06/16), </w:t>
       </w:r>
       <w:r>
         <w:rPr>
           <w:i/>
         </w:rPr>
-        <w:t>Characteristics of optical transport network hierarchy equipment functional blocks</w:t>
+        <w:t>Interfaces for the optical transport network</w:t>
       </w:r>
     </w:p>
     <w:p>
@@ -16936,22 +17306,40 @@
           <w:tab w:val="left" w:pos="2520"/>
         </w:tabs>
         <w:ind w:left="2520" w:hanging="2520"/>
+      </w:pPr>
+      <w:r>
+        <w:t xml:space="preserve">{{ITU-T </w:t>
+      </w:r>
+      <w:r>
+        <w:t>G.780</w:t>
+      </w:r>
+      <w:r>
+        <w:t>}}</w:t>
+      </w:r>
+      <w:r>
+        <w:tab/>
+        <w:t xml:space="preserve">Recommendation ITU-T </w:t>
+      </w:r>
+      <w:r>
+        <w:t>G.780</w:t>
+      </w:r>
+      <w:r>
+        <w:t>/Y.1351</w:t>
+      </w:r>
+      <w:r>
+        <w:t xml:space="preserve"> </w:t>
+      </w:r>
+      <w:r>
+        <w:t>(07/10),</w:t>
+      </w:r>
+      <w:r>
+        <w:t xml:space="preserve"> </w:t>
+      </w:r>
+      <w:r>
         <w:rPr>
           <w:i/>
         </w:rPr>
-      </w:pPr>
-      <w:r>
-        <w:t>{{ITU-T G.800}}</w:t>
-      </w:r>
-      <w:r>
-        <w:tab/>
-        <w:t xml:space="preserve">Recommendation ITU-T G.800 (04/2016), </w:t>
-      </w:r>
-      <w:r>
-        <w:rPr>
-          <w:i/>
-        </w:rPr>
-        <w:t>Unified functional architecture of transport networks</w:t>
+        <w:t>Terms and definitions for synchronous digital hierarchy (SDH) networks</w:t>
       </w:r>
     </w:p>
     <w:p>
@@ -16965,19 +17353,43 @@
           <w:tab w:val="left" w:pos="2520"/>
         </w:tabs>
         <w:ind w:left="2520" w:hanging="2520"/>
-      </w:pPr>
-      <w:r>
-        <w:t>{{ITU-T G.805}}</w:t>
+        <w:rPr>
+          <w:i/>
+        </w:rPr>
+      </w:pPr>
+      <w:r>
+        <w:t xml:space="preserve">{{ITU-T </w:t>
+      </w:r>
+      <w:r>
+        <w:t>G.7</w:t>
+      </w:r>
+      <w:r>
+        <w:t>98}}</w:t>
       </w:r>
       <w:r>
         <w:tab/>
-        <w:t xml:space="preserve">Recommendation ITU-T G.805 (03/2000), </w:t>
+        <w:t xml:space="preserve">Recommendation ITU-T </w:t>
+      </w:r>
+      <w:r>
+        <w:t>G.7</w:t>
+      </w:r>
+      <w:r>
+        <w:t>98</w:t>
+      </w:r>
+      <w:r>
+        <w:t xml:space="preserve"> </w:t>
+      </w:r>
+      <w:r>
+        <w:t>(12/17),</w:t>
+      </w:r>
+      <w:r>
+        <w:t xml:space="preserve"> </w:t>
       </w:r>
       <w:r>
         <w:rPr>
           <w:i/>
         </w:rPr>
-        <w:t>Generic functional architecture of transport networks</w:t>
+        <w:t>Characteristics of optical transport network hierarchy equipment functional blocks</w:t>
       </w:r>
     </w:p>
     <w:p>
@@ -16996,17 +17408,17 @@
         </w:rPr>
       </w:pPr>
       <w:r>
-        <w:t>{{ITU-T G.808.1}}</w:t>
+        <w:t>{{ITU-T G.800}}</w:t>
       </w:r>
       <w:r>
         <w:tab/>
-        <w:t xml:space="preserve">Recommendation ITU-T G.808.1 (05/2014), </w:t>
+        <w:t xml:space="preserve">Recommendation ITU-T G.800 (04/2016), </w:t>
       </w:r>
       <w:r>
         <w:rPr>
           <w:i/>
         </w:rPr>
-        <w:t>Generic protection switching – Linear trail and subnetwork protection</w:t>
+        <w:t>Unified functional architecture of transport networks</w:t>
       </w:r>
     </w:p>
     <w:p>
@@ -17020,22 +17432,19 @@
           <w:tab w:val="left" w:pos="2520"/>
         </w:tabs>
         <w:ind w:left="2520" w:hanging="2520"/>
+      </w:pPr>
+      <w:r>
+        <w:t>{{ITU-T G.805}}</w:t>
+      </w:r>
+      <w:r>
+        <w:tab/>
+        <w:t xml:space="preserve">Recommendation ITU-T G.805 (03/2000), </w:t>
+      </w:r>
+      <w:r>
         <w:rPr>
           <w:i/>
         </w:rPr>
-      </w:pPr>
-      <w:r>
-        <w:t>{{ITU-T G.812}}</w:t>
-      </w:r>
-      <w:r>
-        <w:tab/>
-        <w:t xml:space="preserve">Recommendation ITU-T G.812 (06/04), </w:t>
-      </w:r>
-      <w:r>
-        <w:rPr>
-          <w:i/>
-        </w:rPr>
-        <w:t>Timing requirements of slave clocks suitable for use as node clocks in synchronization networks</w:t>
+        <w:t>Generic functional architecture of transport networks</w:t>
       </w:r>
     </w:p>
     <w:p>
@@ -17054,18 +17463,26 @@
         </w:rPr>
       </w:pPr>
       <w:r>
-        <w:t>{{ITU-T G.813}}</w:t>
+        <w:t>{{ITU-T G.808.1}}</w:t>
       </w:r>
       <w:r>
         <w:tab/>
-        <w:t xml:space="preserve">Recommendation ITU-T G.813 (03/03), </w:t>
+        <w:t xml:space="preserve">Recommendation ITU-T G.808.1 (05/2014), </w:t>
       </w:r>
       <w:r>
         <w:rPr>
           <w:i/>
         </w:rPr>
-        <w:t>Timing characteristics of SDH equipment slave clocks (SEC)</w:t>
-      </w:r>
+        <w:t xml:space="preserve">Generic protection switching – Linear trail and subnetwork </w:t>
+      </w:r>
+      <w:proofErr w:type="gramStart"/>
+      <w:r>
+        <w:rPr>
+          <w:i/>
+        </w:rPr>
+        <w:t>protection</w:t>
+      </w:r>
+      <w:proofErr w:type="gramEnd"/>
     </w:p>
     <w:p>
       <w:pPr>
@@ -17083,26 +17500,17 @@
         </w:rPr>
       </w:pPr>
       <w:r>
-        <w:t>{{ITU-T G.852</w:t>
-      </w:r>
-      <w:r>
-        <w:t>.1}}</w:t>
+        <w:t>{{ITU-T G.812}}</w:t>
       </w:r>
       <w:r>
         <w:tab/>
-        <w:t>Recommendation ITU-T G.852.1 (</w:t>
-      </w:r>
-      <w:r>
-        <w:t>11/1996</w:t>
-      </w:r>
-      <w:r>
-        <w:t xml:space="preserve">), </w:t>
+        <w:t xml:space="preserve">Recommendation ITU-T G.812 (06/04), </w:t>
       </w:r>
       <w:r>
         <w:rPr>
           <w:i/>
         </w:rPr>
-        <w:t>Enterprise viewpoint for simple subnetwork connection management</w:t>
+        <w:t>Timing requirements of slave clocks suitable for use as node clocks in synchronization networks</w:t>
       </w:r>
     </w:p>
     <w:p>
@@ -17121,17 +17529,17 @@
         </w:rPr>
       </w:pPr>
       <w:r>
-        <w:t>{{ITU-T G.852.2}}</w:t>
+        <w:t>{{ITU-T G.813}}</w:t>
       </w:r>
       <w:r>
         <w:tab/>
-        <w:t xml:space="preserve">Recommendation ITU-T G.852.1 (11/1996), </w:t>
+        <w:t xml:space="preserve">Recommendation ITU-T G.813 (03/03), </w:t>
       </w:r>
       <w:r>
         <w:rPr>
           <w:i/>
         </w:rPr>
-        <w:t>Enterprise viewpoint description of transport network resource model</w:t>
+        <w:t>Timing characteristics of SDH equipment slave clocks (SEC)</w:t>
       </w:r>
     </w:p>
     <w:p>
@@ -17145,16 +17553,31 @@
           <w:tab w:val="left" w:pos="2520"/>
         </w:tabs>
         <w:ind w:left="2520" w:hanging="2520"/>
-      </w:pPr>
-      <w:r>
-        <w:t>{{ITU-T G.872}}</w:t>
+        <w:rPr>
+          <w:i/>
+        </w:rPr>
+      </w:pPr>
+      <w:r>
+        <w:t>{{ITU-T G.852</w:t>
+      </w:r>
+      <w:r>
+        <w:t>.1}}</w:t>
       </w:r>
       <w:r>
         <w:tab/>
-        <w:t xml:space="preserve">Recommendation ITU-T G.872 (01/17), </w:t>
-      </w:r>
-      <w:r>
-        <w:t>Architecture of optical transport networks</w:t>
+        <w:t>Recommendation ITU-T G.852.1 (</w:t>
+      </w:r>
+      <w:r>
+        <w:t>11/1996</w:t>
+      </w:r>
+      <w:r>
+        <w:t xml:space="preserve">), </w:t>
+      </w:r>
+      <w:r>
+        <w:rPr>
+          <w:i/>
+        </w:rPr>
+        <w:t>Enterprise viewpoint for simple subnetwork connection management</w:t>
       </w:r>
     </w:p>
     <w:p>
@@ -17173,17 +17596,17 @@
         </w:rPr>
       </w:pPr>
       <w:r>
-        <w:t>{{ITU-T G.874}}</w:t>
+        <w:t>{{ITU-T G.852.2}}</w:t>
       </w:r>
       <w:r>
         <w:tab/>
-        <w:t xml:space="preserve">Recommendation ITU-T G.874 (08/2017), </w:t>
+        <w:t xml:space="preserve">Recommendation ITU-T G.852.1 (11/1996), </w:t>
       </w:r>
       <w:r>
         <w:rPr>
           <w:i/>
         </w:rPr>
-        <w:t>Management aspects of optical transport network elements</w:t>
+        <w:t>Enterprise viewpoint description of transport network resource model</w:t>
       </w:r>
     </w:p>
     <w:p>
@@ -17200,53 +17623,14 @@
       </w:pPr>
       <w:r>
         <w:lastRenderedPageBreak/>
-        <w:t>{{</w:t>
-      </w:r>
-      <w:r>
-        <w:t>ITU-T G.</w:t>
-      </w:r>
-      <w:r>
-        <w:t>87</w:t>
-      </w:r>
-      <w:r>
-        <w:t>5</w:t>
-      </w:r>
-      <w:r>
-        <w:t>}}</w:t>
+        <w:t>{{ITU-T G.872}}</w:t>
       </w:r>
       <w:r>
         <w:tab/>
-        <w:t xml:space="preserve">Recommendation ITU-T </w:t>
-      </w:r>
-      <w:r>
-        <w:t>G.87</w:t>
-      </w:r>
-      <w:r>
-        <w:t>5</w:t>
-      </w:r>
-      <w:r>
-        <w:t xml:space="preserve"> (</w:t>
-      </w:r>
-      <w:r>
-        <w:t>06</w:t>
-      </w:r>
-      <w:r>
-        <w:t>/20</w:t>
-      </w:r>
-      <w:r>
-        <w:t>20</w:t>
-      </w:r>
-      <w:r>
-        <w:t>)</w:t>
-      </w:r>
-      <w:r>
-        <w:t xml:space="preserve">, </w:t>
-      </w:r>
-      <w:r>
-        <w:rPr>
-          <w:i/>
-        </w:rPr>
-        <w:t>Optical transport network: Protocol-neutral management information model for the network element view</w:t>
+        <w:t xml:space="preserve">Recommendation ITU-T G.872 (01/17), </w:t>
+      </w:r>
+      <w:r>
+        <w:t>Architecture of optical transport networks</w:t>
       </w:r>
     </w:p>
     <w:p>
@@ -17260,22 +17644,22 @@
           <w:tab w:val="left" w:pos="2520"/>
         </w:tabs>
         <w:ind w:left="2520" w:hanging="2520"/>
-      </w:pPr>
-      <w:r>
-        <w:t>{{ITU-T G.7702}}</w:t>
+        <w:rPr>
+          <w:i/>
+        </w:rPr>
+      </w:pPr>
+      <w:r>
+        <w:t>{{ITU-T G.874}}</w:t>
       </w:r>
       <w:r>
         <w:tab/>
-        <w:t xml:space="preserve">Recommendation ITU-T </w:t>
-      </w:r>
-      <w:r>
-        <w:t>G.7</w:t>
-      </w:r>
-      <w:r>
-        <w:t xml:space="preserve">702 (03/18), </w:t>
-      </w:r>
-      <w:r>
-        <w:t>Architecture for SDN control of transport networks</w:t>
+        <w:t xml:space="preserve">Recommendation ITU-T G.874 (08/2017), </w:t>
+      </w:r>
+      <w:r>
+        <w:rPr>
+          <w:i/>
+        </w:rPr>
+        <w:t>Management aspects of optical transport network elements</w:t>
       </w:r>
     </w:p>
     <w:p>
@@ -17291,16 +17675,44 @@
         <w:ind w:left="2520" w:hanging="2520"/>
       </w:pPr>
       <w:r>
-        <w:t>{{ITU-T G.7711}}</w:t>
+        <w:t>{{</w:t>
+      </w:r>
+      <w:r>
+        <w:t>ITU-T G.</w:t>
+      </w:r>
+      <w:r>
+        <w:t>87</w:t>
+      </w:r>
+      <w:r>
+        <w:t>5</w:t>
+      </w:r>
+      <w:r>
+        <w:t>}}</w:t>
       </w:r>
       <w:r>
         <w:tab/>
-      </w:r>
-      <w:r>
         <w:t xml:space="preserve">Recommendation ITU-T </w:t>
       </w:r>
       <w:r>
-        <w:t>G.7711/Y.1702 (03/2018)</w:t>
+        <w:t>G.87</w:t>
+      </w:r>
+      <w:r>
+        <w:t>5</w:t>
+      </w:r>
+      <w:r>
+        <w:t xml:space="preserve"> (</w:t>
+      </w:r>
+      <w:r>
+        <w:t>06</w:t>
+      </w:r>
+      <w:r>
+        <w:t>/20</w:t>
+      </w:r>
+      <w:r>
+        <w:t>20</w:t>
+      </w:r>
+      <w:r>
+        <w:t>)</w:t>
       </w:r>
       <w:r>
         <w:t xml:space="preserve">, </w:t>
@@ -17309,7 +17721,7 @@
         <w:rPr>
           <w:i/>
         </w:rPr>
-        <w:t>Generic Protocol-Neutral Information Model for Transport Resources</w:t>
+        <w:t>Optical transport network: Protocol-neutral management information model for the network element view</w:t>
       </w:r>
     </w:p>
     <w:p>
@@ -17325,25 +17737,20 @@
         <w:ind w:left="2520" w:hanging="2520"/>
       </w:pPr>
       <w:r>
-        <w:t>{{ITU-T G.7712}}</w:t>
+        <w:t>{{ITU-T G.7702}}</w:t>
       </w:r>
       <w:r>
         <w:tab/>
-      </w:r>
-      <w:r>
         <w:t xml:space="preserve">Recommendation ITU-T </w:t>
       </w:r>
       <w:r>
-        <w:t>G.7712/Y.1703 (09/10)</w:t>
-      </w:r>
-      <w:r>
-        <w:t xml:space="preserve">, </w:t>
-      </w:r>
-      <w:r>
-        <w:rPr>
-          <w:i/>
-        </w:rPr>
-        <w:t>Architecture and specification of data communication network</w:t>
+        <w:t>G.7</w:t>
+      </w:r>
+      <w:r>
+        <w:t xml:space="preserve">702 (03/18), </w:t>
+      </w:r>
+      <w:r>
+        <w:t>Architecture for SDN control of transport networks</w:t>
       </w:r>
     </w:p>
     <w:p>
@@ -17357,28 +17764,27 @@
           <w:tab w:val="left" w:pos="2520"/>
         </w:tabs>
         <w:ind w:left="2520" w:hanging="2520"/>
+      </w:pPr>
+      <w:r>
+        <w:t>{{ITU-T G.7711}}</w:t>
+      </w:r>
+      <w:r>
+        <w:tab/>
+      </w:r>
+      <w:r>
+        <w:t xml:space="preserve">Recommendation ITU-T </w:t>
+      </w:r>
+      <w:r>
+        <w:t>G.7711/Y.1702 (03/2018)</w:t>
+      </w:r>
+      <w:r>
+        <w:t xml:space="preserve">, </w:t>
+      </w:r>
+      <w:r>
         <w:rPr>
           <w:i/>
         </w:rPr>
-      </w:pPr>
-      <w:r>
-        <w:t>{{</w:t>
-      </w:r>
-      <w:r>
-        <w:t xml:space="preserve">ITU-T </w:t>
-      </w:r>
-      <w:r>
-        <w:t>G.8001}}</w:t>
-      </w:r>
-      <w:r>
-        <w:tab/>
-        <w:t xml:space="preserve">Recommendation ITU-T G.8001/Y.1354 (04/16), </w:t>
-      </w:r>
-      <w:r>
-        <w:rPr>
-          <w:i/>
-        </w:rPr>
-        <w:t>Terms and definitions for Ethernet frames over transport</w:t>
+        <w:t>Generic Protocol-Neutral Information Model for Transport Resources</w:t>
       </w:r>
     </w:p>
     <w:p>
@@ -17392,22 +17798,27 @@
           <w:tab w:val="left" w:pos="2520"/>
         </w:tabs>
         <w:ind w:left="2520" w:hanging="2520"/>
+      </w:pPr>
+      <w:r>
+        <w:t>{{ITU-T G.7712}}</w:t>
+      </w:r>
+      <w:r>
+        <w:tab/>
+      </w:r>
+      <w:r>
+        <w:t xml:space="preserve">Recommendation ITU-T </w:t>
+      </w:r>
+      <w:r>
+        <w:t>G.7712/Y.1703 (09/10)</w:t>
+      </w:r>
+      <w:r>
+        <w:t xml:space="preserve">, </w:t>
+      </w:r>
+      <w:r>
         <w:rPr>
           <w:i/>
         </w:rPr>
-      </w:pPr>
-      <w:r>
-        <w:t>{{ITU-T G.8013}}</w:t>
-      </w:r>
-      <w:r>
-        <w:tab/>
-        <w:t xml:space="preserve">Recommendation ITU-T G.8013/Y.1731 (08/15), </w:t>
-      </w:r>
-      <w:r>
-        <w:rPr>
-          <w:i/>
-        </w:rPr>
-        <w:t>Operations, administration and maintenance (OAM) functions and mechanisms for Ethernet-based networks</w:t>
+        <w:t>Architecture and specification of data communication network</w:t>
       </w:r>
     </w:p>
     <w:p>
@@ -17421,6 +17832,9 @@
           <w:tab w:val="left" w:pos="2520"/>
         </w:tabs>
         <w:ind w:left="2520" w:hanging="2520"/>
+        <w:rPr>
+          <w:i/>
+        </w:rPr>
       </w:pPr>
       <w:r>
         <w:t>{{</w:t>
@@ -17429,17 +17843,17 @@
         <w:t xml:space="preserve">ITU-T </w:t>
       </w:r>
       <w:r>
-        <w:t>G.8032}}</w:t>
+        <w:t>G.8001}}</w:t>
       </w:r>
       <w:r>
         <w:tab/>
-        <w:t xml:space="preserve">Recommendation ITU-T G.8032/Y.1344 (08/15), </w:t>
+        <w:t xml:space="preserve">Recommendation ITU-T G.8001/Y.1354 (04/16), </w:t>
       </w:r>
       <w:r>
         <w:rPr>
           <w:i/>
         </w:rPr>
-        <w:t>Ethernet Ring Protection Switching</w:t>
+        <w:t>Terms and definitions for Ethernet frames over transport</w:t>
       </w:r>
     </w:p>
     <w:p>
@@ -17458,29 +17872,31 @@
         </w:rPr>
       </w:pPr>
       <w:r>
-        <w:t>{{</w:t>
-      </w:r>
-      <w:r>
-        <w:t>ITU-T G.</w:t>
-      </w:r>
-      <w:r>
-        <w:t>8052}}</w:t>
+        <w:t>{{ITU-T G.8013}}</w:t>
       </w:r>
       <w:r>
         <w:tab/>
-        <w:t xml:space="preserve">Recommendation ITU-T </w:t>
-      </w:r>
-      <w:r>
-        <w:t>G.8052/Y.1346 (11/2016)</w:t>
-      </w:r>
-      <w:r>
-        <w:t xml:space="preserve">, </w:t>
+        <w:t xml:space="preserve">Recommendation ITU-T G.8013/Y.1731 (08/15), </w:t>
       </w:r>
       <w:r>
         <w:rPr>
           <w:i/>
         </w:rPr>
-        <w:t>Protocol-neutral management information model for the Ethernet Transport capable network element</w:t>
+        <w:t xml:space="preserve">Operations, </w:t>
+      </w:r>
+      <w:proofErr w:type="gramStart"/>
+      <w:r>
+        <w:rPr>
+          <w:i/>
+        </w:rPr>
+        <w:t>administration</w:t>
+      </w:r>
+      <w:proofErr w:type="gramEnd"/>
+      <w:r>
+        <w:rPr>
+          <w:i/>
+        </w:rPr>
+        <w:t xml:space="preserve"> and maintenance (OAM) functions and mechanisms for Ethernet-based networks</w:t>
       </w:r>
     </w:p>
     <w:p>
@@ -17496,17 +17912,23 @@
         <w:ind w:left="2520" w:hanging="2520"/>
       </w:pPr>
       <w:r>
-        <w:t>{{ITU-T G.8081}}</w:t>
+        <w:t>{{</w:t>
+      </w:r>
+      <w:r>
+        <w:t xml:space="preserve">ITU-T </w:t>
+      </w:r>
+      <w:r>
+        <w:t>G.8032}}</w:t>
       </w:r>
       <w:r>
         <w:tab/>
-        <w:t xml:space="preserve">Recommendation ITU-T G.8081 (02/2012), </w:t>
+        <w:t xml:space="preserve">Recommendation ITU-T G.8032/Y.1344 (08/15), </w:t>
       </w:r>
       <w:r>
         <w:rPr>
           <w:i/>
         </w:rPr>
-        <w:t>Terms and definitions for automatically switched optical networks</w:t>
+        <w:t>Ethernet Ring Protection Switching</w:t>
       </w:r>
     </w:p>
     <w:p>
@@ -17531,14 +17953,14 @@
         <w:t>ITU-T G.</w:t>
       </w:r>
       <w:r>
-        <w:t>8152}}</w:t>
+        <w:t>8052}}</w:t>
       </w:r>
       <w:r>
         <w:tab/>
         <w:t xml:space="preserve">Recommendation ITU-T </w:t>
       </w:r>
       <w:r>
-        <w:t>G.8152/Y.1375 (12/2016)</w:t>
+        <w:t>G.8052/Y.1346 (11/2016)</w:t>
       </w:r>
       <w:r>
         <w:t xml:space="preserve">, </w:t>
@@ -17547,7 +17969,7 @@
         <w:rPr>
           <w:i/>
         </w:rPr>
-        <w:t>Protocol-neutral management information model for the MPLS-TP network element</w:t>
+        <w:t>Protocol-neutral management information model for the Ethernet Transport capable network element</w:t>
       </w:r>
     </w:p>
     <w:p>
@@ -17563,18 +17985,26 @@
         <w:ind w:left="2520" w:hanging="2520"/>
       </w:pPr>
       <w:r>
-        <w:t>{{ITU-T M.3100}}</w:t>
+        <w:t>{{ITU-T G.8081}}</w:t>
       </w:r>
       <w:r>
         <w:tab/>
-        <w:t xml:space="preserve">Recommendation ITU-T M.3100 (04/2005), </w:t>
+        <w:t xml:space="preserve">Recommendation ITU-T G.8081 (02/2012), </w:t>
       </w:r>
       <w:r>
         <w:rPr>
           <w:i/>
         </w:rPr>
-        <w:t>Generic network information model</w:t>
-      </w:r>
+        <w:t xml:space="preserve">Terms and definitions for automatically switched optical </w:t>
+      </w:r>
+      <w:proofErr w:type="gramStart"/>
+      <w:r>
+        <w:rPr>
+          <w:i/>
+        </w:rPr>
+        <w:t>networks</w:t>
+      </w:r>
+      <w:proofErr w:type="gramEnd"/>
     </w:p>
     <w:p>
       <w:pPr>
@@ -17587,28 +18017,34 @@
           <w:tab w:val="left" w:pos="2520"/>
         </w:tabs>
         <w:ind w:left="2520" w:hanging="2520"/>
-      </w:pPr>
-      <w:r>
-        <w:t>{{ITU-T M.3400}}</w:t>
+        <w:rPr>
+          <w:i/>
+        </w:rPr>
+      </w:pPr>
+      <w:r>
+        <w:t>{{</w:t>
+      </w:r>
+      <w:r>
+        <w:t>ITU-T G.</w:t>
+      </w:r>
+      <w:r>
+        <w:t>8152}}</w:t>
       </w:r>
       <w:r>
         <w:tab/>
-        <w:t>Recommendation ITU-T M.</w:t>
-      </w:r>
-      <w:r>
-        <w:t xml:space="preserve">3400 (02/2000), </w:t>
+        <w:t xml:space="preserve">Recommendation ITU-T </w:t>
+      </w:r>
+      <w:r>
+        <w:t>G.8152/Y.1375 (12/2016)</w:t>
+      </w:r>
+      <w:r>
+        <w:t xml:space="preserve">, </w:t>
       </w:r>
       <w:r>
         <w:rPr>
           <w:i/>
         </w:rPr>
-        <w:t>TMN</w:t>
-      </w:r>
-      <w:r>
-        <w:rPr>
-          <w:i/>
-        </w:rPr>
-        <w:t xml:space="preserve"> management functions</w:t>
+        <w:t>Protocol-neutral management information model for the MPLS-TP network element</w:t>
       </w:r>
     </w:p>
     <w:p>
@@ -17624,23 +18060,17 @@
         <w:ind w:left="2520" w:hanging="2520"/>
       </w:pPr>
       <w:r>
-        <w:t>{{ITU-T Q.1741.9}}</w:t>
-      </w:r>
-      <w:r>
-        <w:t xml:space="preserve"> </w:t>
+        <w:t>{{ITU-T M.3100}}</w:t>
       </w:r>
       <w:r>
         <w:tab/>
-        <w:t>Recommendation ITU-T Q.1741.9</w:t>
-      </w:r>
-      <w:r>
-        <w:t xml:space="preserve"> </w:t>
-      </w:r>
-      <w:r>
-        <w:t xml:space="preserve">(06/15), </w:t>
-      </w:r>
-      <w:r>
-        <w:t>IMT-2000 references to Release 11 of GSM evolved UMTS core network</w:t>
+        <w:t xml:space="preserve">Recommendation ITU-T M.3100 (04/2005), </w:t>
+      </w:r>
+      <w:r>
+        <w:rPr>
+          <w:i/>
+        </w:rPr>
+        <w:t>Generic network information model</w:t>
       </w:r>
     </w:p>
     <w:p>
@@ -17654,22 +18084,28 @@
           <w:tab w:val="left" w:pos="2520"/>
         </w:tabs>
         <w:ind w:left="2520" w:hanging="2520"/>
+      </w:pPr>
+      <w:r>
+        <w:t>{{ITU-T M.3400}}</w:t>
+      </w:r>
+      <w:r>
+        <w:tab/>
+        <w:t>Recommendation ITU-T M.</w:t>
+      </w:r>
+      <w:r>
+        <w:t xml:space="preserve">3400 (02/2000), </w:t>
+      </w:r>
+      <w:r>
         <w:rPr>
           <w:i/>
         </w:rPr>
-      </w:pPr>
-      <w:r>
-        <w:t>{{ITU-T X.731}}</w:t>
-      </w:r>
-      <w:r>
-        <w:tab/>
-        <w:t xml:space="preserve">Recommendation ITU-T X.731 (01/1992), </w:t>
+        <w:t>TMN</w:t>
       </w:r>
       <w:r>
         <w:rPr>
           <w:i/>
         </w:rPr>
-        <w:t>Information technology - Open Systems Interconnection - Systems management: State management function</w:t>
+        <w:t xml:space="preserve"> management functions</w:t>
       </w:r>
     </w:p>
     <w:p>
@@ -17685,19 +18121,24 @@
         <w:ind w:left="2520" w:hanging="2520"/>
       </w:pPr>
       <w:r>
-        <w:t>{{OASIS TOSCA}}</w:t>
+        <w:t>{{ITU-T Q.1741.9}}</w:t>
+      </w:r>
+      <w:r>
+        <w:t xml:space="preserve"> </w:t>
       </w:r>
       <w:r>
         <w:tab/>
-      </w:r>
-      <w:hyperlink r:id="rId73" w:history="1">
-        <w:r>
-          <w:rPr>
-            <w:rStyle w:val="Hyperlink"/>
-          </w:rPr>
-          <w:t>https://www.oasis-open.org/committees/tc_home.php?wg_abbrev=tosca</w:t>
-        </w:r>
-      </w:hyperlink>
+        <w:t>Recommendation ITU-T Q.1741.9</w:t>
+      </w:r>
+      <w:r>
+        <w:t xml:space="preserve"> </w:t>
+      </w:r>
+      <w:r>
+        <w:t xml:space="preserve">(06/15), </w:t>
+      </w:r>
+      <w:r>
+        <w:t>IMT-2000 references to Release 11 of GSM evolved UMTS core network</w:t>
+      </w:r>
     </w:p>
     <w:p>
       <w:pPr>
@@ -17710,21 +18151,23 @@
           <w:tab w:val="left" w:pos="2520"/>
         </w:tabs>
         <w:ind w:left="2520" w:hanging="2520"/>
-      </w:pPr>
-      <w:r>
-        <w:t>{{ONF}}</w:t>
+        <w:rPr>
+          <w:i/>
+        </w:rPr>
+      </w:pPr>
+      <w:r>
+        <w:t>{{ITU-T X.731}}</w:t>
       </w:r>
       <w:r>
         <w:tab/>
-      </w:r>
-      <w:hyperlink r:id="rId74" w:history="1">
-        <w:r>
-          <w:rPr>
-            <w:rStyle w:val="Hyperlink"/>
-          </w:rPr>
-          <w:t>https://www.opennetworking.org/</w:t>
-        </w:r>
-      </w:hyperlink>
+        <w:t xml:space="preserve">Recommendation ITU-T X.731 (01/1992), </w:t>
+      </w:r>
+      <w:r>
+        <w:rPr>
+          <w:i/>
+        </w:rPr>
+        <w:t>Information technology - Open Systems Interconnection - Systems management: State management function</w:t>
+      </w:r>
     </w:p>
     <w:p>
       <w:pPr>
@@ -17739,28 +18182,28 @@
         <w:ind w:left="2520" w:hanging="2520"/>
       </w:pPr>
       <w:r>
-        <w:t>{{ONF-TMF-MEF}}</w:t>
+        <w:t>{{</w:t>
+      </w:r>
+      <w:r>
+        <w:t>KAFKA-COMP</w:t>
+      </w:r>
+      <w:r>
+        <w:t>}}</w:t>
+      </w:r>
+      <w:r>
+        <w:t xml:space="preserve"> </w:t>
       </w:r>
       <w:r>
         <w:tab/>
       </w:r>
-      <w:r>
-        <w:t>MEF ONF TMF Collaboration Agreement</w:t>
-      </w:r>
-      <w:r>
-        <w:t xml:space="preserve"> (see </w:t>
-      </w:r>
-      <w:hyperlink r:id="rId75" w:history="1">
+      <w:hyperlink r:id="rId75" w:anchor="compaction" w:history="1">
         <w:r>
           <w:rPr>
             <w:rStyle w:val="Hyperlink"/>
           </w:rPr>
-          <w:t>https://login.opennetworking.org/bin/c5i?mid=38&amp;rid=61&amp;cid=3&amp;k1=1567&amp;tid=1483824677</w:t>
+          <w:t>https://kafka.apache.org/documentation/#compaction</w:t>
         </w:r>
       </w:hyperlink>
-      <w:r>
-        <w:t>)</w:t>
-      </w:r>
     </w:p>
     <w:p>
       <w:pPr>
@@ -17775,26 +18218,19 @@
         <w:ind w:left="2520" w:hanging="2520"/>
       </w:pPr>
       <w:r>
-        <w:t>{{ONF TR-502}}</w:t>
+        <w:t>{{OASIS TOSCA}}</w:t>
       </w:r>
       <w:r>
         <w:tab/>
-        <w:t>TR-502 (V1.0): SDN architecture, June 2014</w:t>
-      </w:r>
-      <w:r>
-        <w:br/>
       </w:r>
       <w:hyperlink r:id="rId76" w:history="1">
         <w:r>
           <w:rPr>
             <w:rStyle w:val="Hyperlink"/>
           </w:rPr>
-          <w:t>https://3vf60mmveq1g8vzn48q2o71a-wpengine.netdna-ssl.com/wp-content/uploads/2013/02/TR_SDN_ARCH_1.0_06062014.pdf</w:t>
+          <w:t>https://www.oasis-open.org/committees/tc_home.php?wg_abbrev=tosca</w:t>
         </w:r>
       </w:hyperlink>
-      <w:r>
-        <w:t xml:space="preserve"> </w:t>
-      </w:r>
     </w:p>
     <w:p>
       <w:pPr>
@@ -17809,39 +18245,19 @@
         <w:ind w:left="2520" w:hanging="2520"/>
       </w:pPr>
       <w:r>
-        <w:lastRenderedPageBreak/>
-        <w:t>{{ONF TR-512}}</w:t>
+        <w:t>{{ONF}}</w:t>
       </w:r>
       <w:r>
         <w:tab/>
-        <w:t>This document series (V1.3.1, V1.2)</w:t>
-      </w:r>
-      <w:r>
-        <w:br/>
-        <w:t>(</w:t>
       </w:r>
       <w:hyperlink r:id="rId77" w:history="1">
         <w:r>
           <w:rPr>
             <w:rStyle w:val="Hyperlink"/>
           </w:rPr>
-          <w:t>https://www.opennetworking.org/software-defined-standards/models-apis/</w:t>
+          <w:t>https://www.opennetworking.org/</w:t>
         </w:r>
       </w:hyperlink>
-      <w:r>
-        <w:t xml:space="preserve"> for the project deliverables (including the documents), </w:t>
-      </w:r>
-      <w:hyperlink r:id="rId78" w:history="1">
-        <w:r>
-          <w:rPr>
-            <w:rStyle w:val="Hyperlink"/>
-          </w:rPr>
-          <w:t>https://www.opennetworking.org/wp-content/uploads/2014/10/TR-512_CIM_(CoreModel)_1.2.zip</w:t>
-        </w:r>
-      </w:hyperlink>
-      <w:r>
-        <w:t xml:space="preserve"> for V1.2 and navigate the project deliverables for V1.3.1 (as the link was not available during the final editing))</w:t>
-      </w:r>
     </w:p>
     <w:p>
       <w:pPr>
@@ -17856,37 +18272,46 @@
         <w:ind w:left="2520" w:hanging="2520"/>
       </w:pPr>
       <w:r>
-        <w:t>{{ONF TR-513}}</w:t>
+        <w:lastRenderedPageBreak/>
+        <w:t>{{ONF-IISOMI}}</w:t>
       </w:r>
       <w:r>
         <w:tab/>
-        <w:t xml:space="preserve">TR-513 (V1.2): ONF Common Information Model Overview </w:t>
-      </w:r>
-      <w:r>
-        <w:br/>
-        <w:t>(</w:t>
-      </w:r>
-      <w:hyperlink r:id="rId79" w:history="1">
+      </w:r>
+      <w:r>
+        <w:t xml:space="preserve">Project </w:t>
+      </w:r>
+      <w:r>
+        <w:t>EAGLE</w:t>
+      </w:r>
+      <w:r>
+        <w:t xml:space="preserve">: ONF </w:t>
+      </w:r>
+      <w:r>
+        <w:t>Open Model, Profiles and Tools (</w:t>
+      </w:r>
+      <w:hyperlink r:id="rId78" w:history="1">
         <w:r>
           <w:rPr>
             <w:rStyle w:val="Hyperlink"/>
           </w:rPr>
-          <w:t>https://www.opennetworking.org/software-defined-standards/models-apis/</w:t>
+          <w:t>https://github.com/OpenNetworkingFoundation/EAGLE-Open-Model-Profile-and-Tools</w:t>
         </w:r>
       </w:hyperlink>
       <w:r>
-        <w:t xml:space="preserve"> for the project deliverables (including the document) and </w:t>
-      </w:r>
-      <w:hyperlink r:id="rId80" w:history="1">
-        <w:r>
-          <w:rPr>
-            <w:rStyle w:val="Hyperlink"/>
-          </w:rPr>
-          <w:t>https://3vf60mmveq1g8vzn48q2o71a-wpengine.netdna-ssl.com/wp-content/uploads/2014/10/TR-513_CIM_Overview_1.2.pdf</w:t>
-        </w:r>
-      </w:hyperlink>
-      <w:r>
-        <w:t xml:space="preserve"> for the document)</w:t>
+        <w:t xml:space="preserve"> and </w:t>
+      </w:r>
+      <w:r>
+        <w:rPr>
+          <w:rStyle w:val="Hyperlink"/>
+        </w:rPr>
+        <w:t>https://wiki.opennetworking.org/display/OIMT/IISOMI</w:t>
+      </w:r>
+      <w:r>
+        <w:t xml:space="preserve">) </w:t>
+      </w:r>
+      <w:r>
+        <w:t xml:space="preserve"> </w:t>
       </w:r>
     </w:p>
     <w:p>
@@ -17902,48 +18327,21 @@
         <w:ind w:left="2520" w:hanging="2520"/>
       </w:pPr>
       <w:r>
-        <w:t>{{</w:t>
-      </w:r>
-      <w:r>
-        <w:t xml:space="preserve">ONF </w:t>
-      </w:r>
-      <w:r>
-        <w:t>TR-514}}</w:t>
+        <w:t>{{ONF OpenFlow}}</w:t>
       </w:r>
       <w:r>
         <w:tab/>
       </w:r>
-      <w:r>
-        <w:t xml:space="preserve">TR-514 (V1.3): </w:t>
-      </w:r>
-      <w:r>
-        <w:t>ONF UML Model Guidelines</w:t>
-      </w:r>
-      <w:r>
-        <w:br/>
-        <w:t>(</w:t>
-      </w:r>
-      <w:hyperlink r:id="rId81" w:history="1">
+      <w:hyperlink r:id="rId79" w:history="1">
         <w:r>
           <w:rPr>
             <w:rStyle w:val="Hyperlink"/>
           </w:rPr>
-          <w:t>https://www.opennetworking.org/software-defined-standards/models-apis/</w:t>
+          <w:t>https://www.opennetworking.org/technical-communities/areas/specification/open-datapath/</w:t>
         </w:r>
       </w:hyperlink>
       <w:r>
-        <w:t xml:space="preserve"> for the project deliverables (including the document) and </w:t>
-      </w:r>
-      <w:hyperlink r:id="rId82" w:history="1">
-        <w:r>
-          <w:rPr>
-            <w:rStyle w:val="Hyperlink"/>
-          </w:rPr>
-          <w:t>https://3vf60mmveq1g8vzn48q2o71a-wpengine.netdna-ssl.com/wp-content/uploads/2018/08/TR-514_UML_Modeling_Guidelines_v1.3-1-1.pdf</w:t>
-        </w:r>
-      </w:hyperlink>
-      <w:r>
-        <w:t xml:space="preserve"> for the document)</w:t>
+        <w:t xml:space="preserve"> </w:t>
       </w:r>
     </w:p>
     <w:p>
@@ -17959,35 +18357,48 @@
         <w:ind w:left="2520" w:hanging="2520"/>
       </w:pPr>
       <w:r>
-        <w:t>{{ONF TR-515}}</w:t>
+        <w:t>{{ONF-TAPI}}</w:t>
       </w:r>
       <w:r>
         <w:tab/>
-        <w:t>TR-515 (V1.3): ONF Papyrus Guidelines</w:t>
-      </w:r>
-      <w:r>
-        <w:br/>
+      </w:r>
+      <w:r>
+        <w:t>ONF Transport API</w:t>
+      </w:r>
+      <w:r>
+        <w:t xml:space="preserve"> (activity under the ONF OTCC project).</w:t>
+      </w:r>
+      <w:r>
+        <w:t xml:space="preserve"> </w:t>
+      </w:r>
+      <w:r>
         <w:t>(</w:t>
       </w:r>
-      <w:hyperlink r:id="rId83" w:history="1">
+      <w:hyperlink r:id="rId80" w:history="1">
         <w:r>
           <w:rPr>
             <w:rStyle w:val="Hyperlink"/>
           </w:rPr>
-          <w:t>https://www.opennetworking.org/software-defined-standards/models-apis/</w:t>
+          <w:t>https://github.com/OpenNetworkingFoundation/TAPI</w:t>
         </w:r>
       </w:hyperlink>
       <w:r>
-        <w:t xml:space="preserve"> for the project deliverables (including the document) and </w:t>
+        <w:t xml:space="preserve"> and</w:t>
       </w:r>
       <w:r>
         <w:rPr>
           <w:rStyle w:val="Hyperlink"/>
         </w:rPr>
-        <w:t>https://3vf60mmveq1g8vzn48q2o71a-wpengine.netdna-ssl.com/wp-content/uploads/2018/08/TR-515_Papyrus_Guidelines_v1.3-1-1.pdf</w:t>
-      </w:r>
-      <w:r>
-        <w:t xml:space="preserve"> for the document)</w:t>
+        <w:t xml:space="preserve"> </w:t>
+      </w:r>
+      <w:r>
+        <w:rPr>
+          <w:rStyle w:val="Hyperlink"/>
+        </w:rPr>
+        <w:t>https://wiki.opennetworking.org/display/OTCC/TAPI</w:t>
+      </w:r>
+      <w:r>
+        <w:t xml:space="preserve">) </w:t>
       </w:r>
     </w:p>
     <w:p>
@@ -18003,23 +18414,23 @@
         <w:ind w:left="2520" w:hanging="2520"/>
       </w:pPr>
       <w:r>
-        <w:t>{{ONF TR-521}}</w:t>
+        <w:t>{{ONF-TMF-MEF}}</w:t>
       </w:r>
       <w:r>
         <w:tab/>
       </w:r>
       <w:r>
-        <w:t xml:space="preserve">TR-521 (V1.1): </w:t>
-      </w:r>
-      <w:r>
-        <w:t>ONF SDN Architecture 1.1, February 2016 (</w:t>
-      </w:r>
-      <w:hyperlink r:id="rId84" w:history="1">
+        <w:t>MEF ONF TMF Collaboration Agreement</w:t>
+      </w:r>
+      <w:r>
+        <w:t xml:space="preserve"> (see </w:t>
+      </w:r>
+      <w:hyperlink r:id="rId81" w:history="1">
         <w:r>
           <w:rPr>
             <w:rStyle w:val="Hyperlink"/>
           </w:rPr>
-          <w:t>https://3vf60mmveq1g8vzn48q2o71a-wpengine.netdna-ssl.com/wp-content/uploads/2014/10/TR-521_SDN_Architecture_issue_1.1.pdf</w:t>
+          <w:t>https://login.opennetworking.org/bin/c5i?mid=38&amp;rid=61&amp;cid=3&amp;k1=1567&amp;tid=1483824677</w:t>
         </w:r>
       </w:hyperlink>
       <w:r>
@@ -18039,32 +18450,25 @@
         <w:ind w:left="2520" w:hanging="2520"/>
       </w:pPr>
       <w:r>
-        <w:t xml:space="preserve">{{ONF </w:t>
-      </w:r>
-      <w:r>
-        <w:t>TR-523</w:t>
-      </w:r>
-      <w:r>
-        <w:t>}}</w:t>
+        <w:t>{{ONF TR-502}}</w:t>
       </w:r>
       <w:r>
         <w:tab/>
-        <w:t>TR-523: Intent NBI – Definition and Principles, October 2016</w:t>
+        <w:t>TR-502 (V1.0): SDN architecture, June 2014</w:t>
       </w:r>
       <w:r>
         <w:br/>
-        <w:t>(</w:t>
-      </w:r>
-      <w:hyperlink r:id="rId85" w:history="1">
+      </w:r>
+      <w:hyperlink r:id="rId82" w:history="1">
         <w:r>
           <w:rPr>
             <w:rStyle w:val="Hyperlink"/>
           </w:rPr>
-          <w:t>https://3vf60mmveq1g8vzn48q2o71a-wpengine.netdna-ssl.com/wp-content/uploads/2014/10/TR-523_Intent_Definition_Principles.pdf</w:t>
+          <w:t>https://3vf60mmveq1g8vzn48q2o71a-wpengine.netdna-ssl.com/wp-content/uploads/2013/02/TR_SDN_ARCH_1.0_06062014.pdf</w:t>
         </w:r>
       </w:hyperlink>
       <w:r>
-        <w:t>)</w:t>
+        <w:t xml:space="preserve"> </w:t>
       </w:r>
     </w:p>
     <w:p>
@@ -18080,21 +18484,37 @@
         <w:ind w:left="2520" w:hanging="2520"/>
       </w:pPr>
       <w:r>
-        <w:t>{{ONF OpenFlow}}</w:t>
+        <w:t>{{ONF TR-512}}</w:t>
       </w:r>
       <w:r>
         <w:tab/>
-      </w:r>
-      <w:hyperlink r:id="rId86" w:history="1">
+        <w:t>This document series (V1.3.1, V1.2)</w:t>
+      </w:r>
+      <w:r>
+        <w:br/>
+        <w:t>(</w:t>
+      </w:r>
+      <w:hyperlink r:id="rId83" w:history="1">
         <w:r>
           <w:rPr>
             <w:rStyle w:val="Hyperlink"/>
           </w:rPr>
-          <w:t>https://www.opennetworking.org/technical-communities/areas/specification/open-datapath/</w:t>
+          <w:t>https://www.opennetworking.org/software-defined-standards/models-apis/</w:t>
         </w:r>
       </w:hyperlink>
       <w:r>
-        <w:t xml:space="preserve"> </w:t>
+        <w:t xml:space="preserve"> for the project deliverables (including the documents), </w:t>
+      </w:r>
+      <w:hyperlink r:id="rId84" w:history="1">
+        <w:r>
+          <w:rPr>
+            <w:rStyle w:val="Hyperlink"/>
+          </w:rPr>
+          <w:t>https://www.opennetworking.org/wp-content/uploads/2014/10/TR-512_CIM_(CoreModel)_1.2.zip</w:t>
+        </w:r>
+      </w:hyperlink>
+      <w:r>
+        <w:t xml:space="preserve"> for V1.2 and navigate the project deliverables for V1.3.1 (as the link was not available during the final editing))</w:t>
       </w:r>
     </w:p>
     <w:p>
@@ -18110,54 +18530,37 @@
         <w:ind w:left="2520" w:hanging="2520"/>
       </w:pPr>
       <w:r>
-        <w:t>{{ONF</w:t>
-      </w:r>
-      <w:r>
-        <w:t>-</w:t>
-      </w:r>
-      <w:r>
-        <w:t>TAPI}}</w:t>
+        <w:t>{{ONF TR-513}}</w:t>
       </w:r>
       <w:r>
         <w:tab/>
-      </w:r>
-      <w:r>
-        <w:t>ONF Transport API</w:t>
-      </w:r>
-      <w:r>
-        <w:t xml:space="preserve"> (activity under the ONF OTCC project).</w:t>
-      </w:r>
-      <w:r>
-        <w:t xml:space="preserve"> </w:t>
-      </w:r>
-      <w:r>
+        <w:t xml:space="preserve">TR-513 (V1.2): ONF Common Information Model Overview </w:t>
+      </w:r>
+      <w:r>
+        <w:br/>
         <w:t>(</w:t>
       </w:r>
-      <w:hyperlink r:id="rId87" w:history="1">
+      <w:hyperlink r:id="rId85" w:history="1">
         <w:r>
           <w:rPr>
             <w:rStyle w:val="Hyperlink"/>
           </w:rPr>
-          <w:t>https://github.com/OpenNetworkingFoundation/TAPI</w:t>
+          <w:t>https://www.opennetworking.org/software-defined-standards/models-apis/</w:t>
         </w:r>
       </w:hyperlink>
       <w:r>
-        <w:t xml:space="preserve"> and</w:t>
-      </w:r>
-      <w:r>
-        <w:rPr>
-          <w:rStyle w:val="Hyperlink"/>
-        </w:rPr>
-        <w:t xml:space="preserve"> </w:t>
-      </w:r>
-      <w:r>
-        <w:rPr>
-          <w:rStyle w:val="Hyperlink"/>
-        </w:rPr>
-        <w:t>https://wiki.opennetworking.org/display/OTCC/TAPI</w:t>
-      </w:r>
-      <w:r>
-        <w:t xml:space="preserve">) </w:t>
+        <w:t xml:space="preserve"> for the project deliverables (including the document) and </w:t>
+      </w:r>
+      <w:hyperlink r:id="rId86" w:history="1">
+        <w:r>
+          <w:rPr>
+            <w:rStyle w:val="Hyperlink"/>
+          </w:rPr>
+          <w:t>https://3vf60mmveq1g8vzn48q2o71a-wpengine.netdna-ssl.com/wp-content/uploads/2014/10/TR-513_CIM_Overview_1.2.pdf</w:t>
+        </w:r>
+      </w:hyperlink>
+      <w:r>
+        <w:t xml:space="preserve"> for the document)</w:t>
       </w:r>
     </w:p>
     <w:p>
@@ -18175,25 +18578,47 @@
       <w:r>
         <w:t>{{</w:t>
       </w:r>
-      <w:proofErr w:type="spellStart"/>
-      <w:r>
-        <w:t>OpenConfig</w:t>
-      </w:r>
-      <w:proofErr w:type="spellEnd"/>
-      <w:r>
-        <w:t>}}</w:t>
+      <w:r>
+        <w:t xml:space="preserve">ONF </w:t>
+      </w:r>
+      <w:r>
+        <w:t>TR-514}}</w:t>
       </w:r>
       <w:r>
         <w:tab/>
+      </w:r>
+      <w:r>
+        <w:t xml:space="preserve">TR-514 (V1.3): </w:t>
+      </w:r>
+      <w:r>
+        <w:t>ONF UML Model Guidelines</w:t>
+      </w:r>
+      <w:r>
+        <w:br/>
+        <w:t>(</w:t>
+      </w:r>
+      <w:hyperlink r:id="rId87" w:history="1">
+        <w:r>
+          <w:rPr>
+            <w:rStyle w:val="Hyperlink"/>
+          </w:rPr>
+          <w:t>https://www.opennetworking.org/software-defined-standards/models-apis/</w:t>
+        </w:r>
+      </w:hyperlink>
+      <w:r>
+        <w:t xml:space="preserve"> for the project deliverables (including the document) and </w:t>
       </w:r>
       <w:hyperlink r:id="rId88" w:history="1">
         <w:r>
           <w:rPr>
             <w:rStyle w:val="Hyperlink"/>
           </w:rPr>
-          <w:t>https://github.com/openconfig/public</w:t>
+          <w:t>https://3vf60mmveq1g8vzn48q2o71a-wpengine.netdna-ssl.com/wp-content/uploads/2018/08/TR-514_UML_Modeling_Guidelines_v1.3-1-1.pdf</w:t>
         </w:r>
       </w:hyperlink>
+      <w:r>
+        <w:t xml:space="preserve"> for the document)</w:t>
+      </w:r>
     </w:p>
     <w:p>
       <w:pPr>
@@ -18208,57 +18633,35 @@
         <w:ind w:left="2520" w:hanging="2520"/>
       </w:pPr>
       <w:r>
-        <w:t>{{</w:t>
-      </w:r>
-      <w:r>
-        <w:t>ONF</w:t>
-      </w:r>
-      <w:r>
-        <w:t>-</w:t>
-      </w:r>
-      <w:r>
-        <w:t>IISOMI</w:t>
-      </w:r>
-      <w:r>
-        <w:t>}}</w:t>
+        <w:t>{{ONF TR-515}}</w:t>
       </w:r>
       <w:r>
         <w:tab/>
-      </w:r>
-      <w:r>
-        <w:t xml:space="preserve">Project </w:t>
-      </w:r>
-      <w:r>
-        <w:t>EAGLE</w:t>
-      </w:r>
-      <w:r>
-        <w:t xml:space="preserve">: ONF </w:t>
-      </w:r>
-      <w:r>
-        <w:t>Open Model, Profiles and Tools (</w:t>
+        <w:t>TR-515 (V1.3): ONF Papyrus Guidelines</w:t>
+      </w:r>
+      <w:r>
+        <w:br/>
+        <w:t>(</w:t>
       </w:r>
       <w:hyperlink r:id="rId89" w:history="1">
         <w:r>
           <w:rPr>
             <w:rStyle w:val="Hyperlink"/>
           </w:rPr>
-          <w:t>https://github.com/OpenNetworkingFoundation/EAGLE-Open-Model-Profile-and-Tools</w:t>
+          <w:t>https://www.opennetworking.org/software-defined-standards/models-apis/</w:t>
         </w:r>
       </w:hyperlink>
       <w:r>
-        <w:t xml:space="preserve"> and </w:t>
+        <w:t xml:space="preserve"> for the project deliverables (including the document) and </w:t>
       </w:r>
       <w:r>
         <w:rPr>
           <w:rStyle w:val="Hyperlink"/>
         </w:rPr>
-        <w:t>https://wiki.opennetworking.org/display/OIMT/IISOMI</w:t>
-      </w:r>
-      <w:r>
-        <w:t xml:space="preserve">) </w:t>
-      </w:r>
-      <w:r>
-        <w:t xml:space="preserve"> </w:t>
+        <w:t>https://3vf60mmveq1g8vzn48q2o71a-wpengine.netdna-ssl.com/wp-content/uploads/2018/08/TR-515_Papyrus_Guidelines_v1.3-1-1.pdf</w:t>
+      </w:r>
+      <w:r>
+        <w:t xml:space="preserve"> for the document)</w:t>
       </w:r>
     </w:p>
     <w:p>
@@ -18274,22 +18677,27 @@
         <w:ind w:left="2520" w:hanging="2520"/>
       </w:pPr>
       <w:r>
-        <w:t>{{TMF 612}}</w:t>
+        <w:t>{{ONF TR-521}}</w:t>
       </w:r>
       <w:r>
         <w:tab/>
-        <w:t xml:space="preserve">TM Forum MTOSI (4.0), Multi-Technology OS Interface </w:t>
+      </w:r>
+      <w:r>
+        <w:t xml:space="preserve">TR-521 (V1.1): </w:t>
+      </w:r>
+      <w:r>
+        <w:t>ONF SDN Architecture 1.1, February 2016 (</w:t>
       </w:r>
       <w:hyperlink r:id="rId90" w:history="1">
         <w:r>
           <w:rPr>
             <w:rStyle w:val="Hyperlink"/>
           </w:rPr>
-          <w:t>https://www.tmforum.org/resources/suite/mtosi-solution-suite-release-2-1/</w:t>
+          <w:t>https://3vf60mmveq1g8vzn48q2o71a-wpengine.netdna-ssl.com/wp-content/uploads/2014/10/TR-521_SDN_Architecture_issue_1.1.pdf</w:t>
         </w:r>
       </w:hyperlink>
       <w:r>
-        <w:t xml:space="preserve"> </w:t>
+        <w:t>)</w:t>
       </w:r>
     </w:p>
     <w:p>
@@ -18306,22 +18714,32 @@
       </w:pPr>
       <w:r>
         <w:lastRenderedPageBreak/>
-        <w:t>{{TMF IG1118}}</w:t>
+        <w:t xml:space="preserve">{{ONF </w:t>
+      </w:r>
+      <w:r>
+        <w:t>TR-523</w:t>
+      </w:r>
+      <w:r>
+        <w:t>}}</w:t>
       </w:r>
       <w:r>
         <w:tab/>
-        <w:t xml:space="preserve">TM Forum IG1118 OSS/BSS Futures – Architecture R15.5.1 (liaised to ONF) </w:t>
+        <w:t>TR-523: Intent NBI – Definition and Principles, October 2016</w:t>
+      </w:r>
+      <w:r>
+        <w:br/>
+        <w:t>(</w:t>
       </w:r>
       <w:hyperlink r:id="rId91" w:history="1">
         <w:r>
           <w:rPr>
             <w:rStyle w:val="Hyperlink"/>
           </w:rPr>
-          <w:t>https://www.tmforum.org/resources/exploratory-report/ig1118-ossbss-futures-architecture-r15-5-1/</w:t>
+          <w:t>https://3vf60mmveq1g8vzn48q2o71a-wpengine.netdna-ssl.com/wp-content/uploads/2014/10/TR-523_Intent_Definition_Principles.pdf</w:t>
         </w:r>
       </w:hyperlink>
       <w:r>
-        <w:t xml:space="preserve"> </w:t>
+        <w:t>)</w:t>
       </w:r>
     </w:p>
     <w:p>
@@ -18337,25 +18755,29 @@
         <w:ind w:left="2520" w:hanging="2520"/>
       </w:pPr>
       <w:r>
-        <w:t>{{TMF MTNM}}</w:t>
+        <w:t>{{ONF TR-548}}</w:t>
       </w:r>
       <w:r>
         <w:tab/>
-      </w:r>
-      <w:r>
-        <w:t>Multi-Technology Network Management (MTNM)</w:t>
-      </w:r>
-      <w:r>
-        <w:t xml:space="preserve"> </w:t>
+        <w:t xml:space="preserve">TR-548 v2.0: </w:t>
+      </w:r>
+      <w:r>
+        <w:t>TAPI v2.4.0 Reference Implementation Agreement for Streaming</w:t>
+      </w:r>
+      <w:r>
+        <w:t xml:space="preserve"> (</w:t>
       </w:r>
       <w:hyperlink r:id="rId92" w:history="1">
         <w:r>
           <w:rPr>
             <w:rStyle w:val="Hyperlink"/>
           </w:rPr>
-          <w:t>https://www.tmforum.org/mtnm/</w:t>
+          <w:t>https://opennetworking.org/wp-content/uploads/2022/12/TR-548-TAPI_ReferenceImplementationAgreement-Streaming_v2.0.pdf</w:t>
         </w:r>
       </w:hyperlink>
+      <w:r>
+        <w:t>)</w:t>
+      </w:r>
     </w:p>
     <w:p>
       <w:pPr>
@@ -18370,23 +18792,27 @@
         <w:ind w:left="2520" w:hanging="2520"/>
       </w:pPr>
       <w:r>
-        <w:t>{{TMF TR215}}</w:t>
+        <w:t>{{</w:t>
+      </w:r>
+      <w:proofErr w:type="spellStart"/>
+      <w:r>
+        <w:t>OpenConfig</w:t>
+      </w:r>
+      <w:proofErr w:type="spellEnd"/>
+      <w:r>
+        <w:t>}}</w:t>
       </w:r>
       <w:r>
         <w:tab/>
-        <w:t xml:space="preserve">TMF TR215 (V0.5.3) Logical Resource Network Model Advancements and Insights (liaised to ONF) </w:t>
       </w:r>
       <w:hyperlink r:id="rId93" w:history="1">
         <w:r>
           <w:rPr>
             <w:rStyle w:val="Hyperlink"/>
           </w:rPr>
-          <w:t>https://www.tmforum.org/resources/standard/tr215-logical-resource-network-model-advancement-and-insightstr215-logicalresourcenetworkmodeladvancementandinsights_version0-5-3/</w:t>
+          <w:t>https://github.com/openconfig/public</w:t>
         </w:r>
       </w:hyperlink>
-      <w:r>
-        <w:t xml:space="preserve"> </w:t>
-      </w:r>
     </w:p>
     <w:p>
       <w:pPr>
@@ -18401,26 +18827,18 @@
         <w:ind w:left="2520" w:hanging="2520"/>
       </w:pPr>
       <w:r>
-        <w:t>{{TMF TR225}}</w:t>
+        <w:t>{{TMF 612}}</w:t>
       </w:r>
       <w:r>
         <w:tab/>
-      </w:r>
-      <w:r>
-        <w:t xml:space="preserve">TM Forum TR225 (R15.0.0), </w:t>
-      </w:r>
-      <w:r>
-        <w:t>Logical Resource: Network Function Model</w:t>
-      </w:r>
-      <w:r>
-        <w:t xml:space="preserve"> (liaised to ONF) </w:t>
+        <w:t xml:space="preserve">TM Forum MTOSI (4.0), Multi-Technology OS Interface </w:t>
       </w:r>
       <w:hyperlink r:id="rId94" w:history="1">
         <w:r>
           <w:rPr>
             <w:rStyle w:val="Hyperlink"/>
           </w:rPr>
-          <w:t>https://www.tmforum.org/resources/exploratory-report/tr225-logical-resource-network-function-model-r15-0-0-2/</w:t>
+          <w:t>https://www.tmforum.org/resources/suite/mtosi-solution-suite-release-2-1/</w:t>
         </w:r>
       </w:hyperlink>
       <w:r>
@@ -18440,18 +18858,18 @@
         <w:ind w:left="2520" w:hanging="2520"/>
       </w:pPr>
       <w:r>
-        <w:t>{{TMF SID 5LR}}</w:t>
+        <w:t>{{TMF IG1118}}</w:t>
       </w:r>
       <w:r>
         <w:tab/>
-        <w:t xml:space="preserve">TM Forum GB922 (R15.0.0) Information Framework (SID) Addendum 5LR (liaised to ONF) – latest version at </w:t>
+        <w:t xml:space="preserve">TM Forum IG1118 OSS/BSS Futures – Architecture R15.5.1 (liaised to ONF) </w:t>
       </w:r>
       <w:hyperlink r:id="rId95" w:history="1">
         <w:r>
           <w:rPr>
             <w:rStyle w:val="Hyperlink"/>
           </w:rPr>
-          <w:t>https://www.tmforum.org/resources/reference/gb922-information-framework-model-differences-r18-0-0/</w:t>
+          <w:t>https://www.tmforum.org/resources/exploratory-report/ig1118-ossbss-futures-architecture-r15-5-1/</w:t>
         </w:r>
       </w:hyperlink>
       <w:r>
@@ -18471,24 +18889,25 @@
         <w:ind w:left="2520" w:hanging="2520"/>
       </w:pPr>
       <w:r>
-        <w:t>{{UML-YANG GUIDE}}</w:t>
+        <w:t>{{TMF MTNM}}</w:t>
       </w:r>
       <w:r>
         <w:tab/>
-        <w:t>TR-531 (V1.1) UML- YANG Mapping Guidelines</w:t>
-      </w:r>
-      <w:r>
-        <w:br/>
-      </w:r>
-      <w:r>
-        <w:rPr>
-          <w:rStyle w:val="Hyperlink"/>
-        </w:rPr>
-        <w:t>https://3vf60mmveq1g8vzn48q2o71a-wpengine.netdna-ssl.com/wp-content/uploads/2018/08/TR-531_UML-YANG_Mapping_Gdls_v1.1-1-1.pdf</w:t>
+      </w:r>
+      <w:r>
+        <w:t>Multi-Technology Network Management (MTNM)</w:t>
       </w:r>
       <w:r>
         <w:t xml:space="preserve"> </w:t>
       </w:r>
+      <w:hyperlink r:id="rId96" w:history="1">
+        <w:r>
+          <w:rPr>
+            <w:rStyle w:val="Hyperlink"/>
+          </w:rPr>
+          <w:t>https://www.tmforum.org/mtnm/</w:t>
+        </w:r>
+      </w:hyperlink>
     </w:p>
     <w:p>
       <w:pPr>
@@ -18503,13 +18922,146 @@
         <w:ind w:left="2520" w:hanging="2520"/>
       </w:pPr>
       <w:r>
+        <w:t>{{TMF TR215}}</w:t>
+      </w:r>
+      <w:r>
+        <w:tab/>
+        <w:t xml:space="preserve">TMF TR215 (V0.5.3) Logical Resource Network Model Advancements and Insights (liaised to ONF) </w:t>
+      </w:r>
+      <w:hyperlink r:id="rId97" w:history="1">
+        <w:r>
+          <w:rPr>
+            <w:rStyle w:val="Hyperlink"/>
+          </w:rPr>
+          <w:t>https://www.tmforum.org/resources/standard/tr215-logical-resource-network-model-advancement-and-insightstr215-logicalresourcenetworkmodeladvancementandinsights_version0-5-3/</w:t>
+        </w:r>
+      </w:hyperlink>
+      <w:r>
+        <w:t xml:space="preserve"> </w:t>
+      </w:r>
+    </w:p>
+    <w:p>
+      <w:pPr>
+        <w:pStyle w:val="enumlev1"/>
+        <w:tabs>
+          <w:tab w:val="clear" w:pos="794"/>
+          <w:tab w:val="clear" w:pos="1191"/>
+          <w:tab w:val="clear" w:pos="1588"/>
+          <w:tab w:val="clear" w:pos="1985"/>
+          <w:tab w:val="left" w:pos="2520"/>
+        </w:tabs>
+        <w:ind w:left="2520" w:hanging="2520"/>
+      </w:pPr>
+      <w:r>
+        <w:t>{{TMF TR225}}</w:t>
+      </w:r>
+      <w:r>
+        <w:tab/>
+      </w:r>
+      <w:r>
+        <w:t xml:space="preserve">TM Forum TR225 (R15.0.0), </w:t>
+      </w:r>
+      <w:r>
+        <w:t>Logical Resource: Network Function Model</w:t>
+      </w:r>
+      <w:r>
+        <w:t xml:space="preserve"> (liaised to ONF) </w:t>
+      </w:r>
+      <w:hyperlink r:id="rId98" w:history="1">
+        <w:r>
+          <w:rPr>
+            <w:rStyle w:val="Hyperlink"/>
+          </w:rPr>
+          <w:t>https://www.tmforum.org/resources/exploratory-report/tr225-logical-resource-network-function-model-r15-0-0-2/</w:t>
+        </w:r>
+      </w:hyperlink>
+      <w:r>
+        <w:t xml:space="preserve"> </w:t>
+      </w:r>
+    </w:p>
+    <w:p>
+      <w:pPr>
+        <w:pStyle w:val="enumlev1"/>
+        <w:tabs>
+          <w:tab w:val="clear" w:pos="794"/>
+          <w:tab w:val="clear" w:pos="1191"/>
+          <w:tab w:val="clear" w:pos="1588"/>
+          <w:tab w:val="clear" w:pos="1985"/>
+          <w:tab w:val="left" w:pos="2520"/>
+        </w:tabs>
+        <w:ind w:left="2520" w:hanging="2520"/>
+      </w:pPr>
+      <w:r>
+        <w:t>{{TMF SID 5LR}}</w:t>
+      </w:r>
+      <w:r>
+        <w:tab/>
+        <w:t xml:space="preserve">TM Forum GB922 (R15.0.0) Information Framework (SID) Addendum 5LR (liaised to ONF) – latest version at </w:t>
+      </w:r>
+      <w:hyperlink r:id="rId99" w:history="1">
+        <w:r>
+          <w:rPr>
+            <w:rStyle w:val="Hyperlink"/>
+          </w:rPr>
+          <w:t>https://www.tmforum.org/resources/reference/gb922-information-framework-model-differences-r18-0-0/</w:t>
+        </w:r>
+      </w:hyperlink>
+      <w:r>
+        <w:t xml:space="preserve"> </w:t>
+      </w:r>
+    </w:p>
+    <w:p>
+      <w:pPr>
+        <w:pStyle w:val="enumlev1"/>
+        <w:tabs>
+          <w:tab w:val="clear" w:pos="794"/>
+          <w:tab w:val="clear" w:pos="1191"/>
+          <w:tab w:val="clear" w:pos="1588"/>
+          <w:tab w:val="clear" w:pos="1985"/>
+          <w:tab w:val="left" w:pos="2520"/>
+        </w:tabs>
+        <w:ind w:left="2520" w:hanging="2520"/>
+      </w:pPr>
+      <w:r>
+        <w:t>{{UML-YANG GUIDE}}</w:t>
+      </w:r>
+      <w:r>
+        <w:tab/>
+        <w:t>TR-531 (V1.1) UML- YANG Mapping Guidelines</w:t>
+      </w:r>
+      <w:r>
+        <w:br/>
+      </w:r>
+      <w:r>
+        <w:rPr>
+          <w:rStyle w:val="Hyperlink"/>
+        </w:rPr>
+        <w:t>https://3vf60mmveq1g8vzn48q2o71a-wpengine.netdna-ssl.com/wp-content/uploads/2018/08/TR-531_UML-YANG_Mapping_Gdls_v1.1-1-1.pdf</w:t>
+      </w:r>
+      <w:r>
+        <w:t xml:space="preserve"> </w:t>
+      </w:r>
+    </w:p>
+    <w:p>
+      <w:pPr>
+        <w:pStyle w:val="enumlev1"/>
+        <w:tabs>
+          <w:tab w:val="clear" w:pos="794"/>
+          <w:tab w:val="clear" w:pos="1191"/>
+          <w:tab w:val="clear" w:pos="1588"/>
+          <w:tab w:val="clear" w:pos="1985"/>
+          <w:tab w:val="left" w:pos="2520"/>
+        </w:tabs>
+        <w:ind w:left="2520" w:hanging="2520"/>
+      </w:pPr>
+      <w:r>
         <w:t>{{UML-YANG TOOL}}</w:t>
       </w:r>
       <w:r>
         <w:tab/>
         <w:t xml:space="preserve">UML- YANG Mapping Tooling Navigate via </w:t>
       </w:r>
-      <w:hyperlink r:id="rId96" w:history="1">
+      <w:hyperlink r:id="rId100" w:history="1">
         <w:r>
           <w:rPr>
             <w:rStyle w:val="Hyperlink"/>
@@ -18648,6 +19200,7 @@
       <w:bookmarkStart w:id="158" w:name="_Ref436132169"/>
       <w:bookmarkStart w:id="159" w:name="_Toc456706165"/>
       <w:r>
+        <w:lastRenderedPageBreak/>
         <w:t xml:space="preserve">Terms defined in this </w:t>
       </w:r>
       <w:r>
@@ -18772,7 +19325,6 @@
         <w:ind w:left="1200" w:hanging="1200"/>
       </w:pPr>
       <w:r>
-        <w:lastRenderedPageBreak/>
         <w:t>(A)</w:t>
       </w:r>
       <w:r>
@@ -18938,7 +19490,7 @@
       <w:r>
         <w:t xml:space="preserve"> Forum (see </w:t>
       </w:r>
-      <w:hyperlink r:id="rId97" w:history="1">
+      <w:hyperlink r:id="rId101" w:history="1">
         <w:r>
           <w:rPr>
             <w:rStyle w:val="Hyperlink"/>
@@ -19046,7 +19598,7 @@
       <w:r>
         <w:t xml:space="preserve"> (see </w:t>
       </w:r>
-      <w:hyperlink r:id="rId98" w:history="1">
+      <w:hyperlink r:id="rId102" w:history="1">
         <w:r>
           <w:rPr>
             <w:rStyle w:val="Hyperlink"/>
@@ -19082,7 +19634,7 @@
       <w:r>
         <w:t xml:space="preserve"> (see </w:t>
       </w:r>
-      <w:hyperlink r:id="rId99" w:history="1">
+      <w:hyperlink r:id="rId103" w:history="1">
         <w:r>
           <w:rPr>
             <w:rStyle w:val="Hyperlink"/>
@@ -19275,15 +19827,7 @@
         <w:tab/>
       </w:r>
       <w:r>
-        <w:t xml:space="preserve">Erbium Doped </w:t>
-      </w:r>
-      <w:proofErr w:type="spellStart"/>
-      <w:r>
-        <w:t>Fiber</w:t>
-      </w:r>
-      <w:proofErr w:type="spellEnd"/>
-      <w:r>
-        <w:t xml:space="preserve"> Amplifier</w:t>
+        <w:t>Erbium Doped Fiber Amplifier</w:t>
       </w:r>
     </w:p>
     <w:p>
@@ -19297,6 +19841,7 @@
         <w:ind w:left="1200" w:hanging="1200"/>
       </w:pPr>
       <w:r>
+        <w:lastRenderedPageBreak/>
         <w:t>EMS</w:t>
       </w:r>
       <w:r>
@@ -19426,7 +19971,7 @@
       <w:r>
         <w:t xml:space="preserve"> (defined in the ONF-CIM - see </w:t>
       </w:r>
-      <w:hyperlink r:id="rId100" w:history="1">
+      <w:hyperlink r:id="rId104" w:history="1">
         <w:r>
           <w:rPr>
             <w:rStyle w:val="Hyperlink"/>
@@ -19452,9 +19997,13 @@
         </w:tabs>
       </w:pPr>
       <w:r>
-        <w:lastRenderedPageBreak/>
-        <w:t>Note that at this point the definition is subtly different to that in {{TMF TR225}}. The aim is to align the terms usage</w:t>
-      </w:r>
+        <w:t xml:space="preserve">Note that at this point the definition is subtly different to that in {{TMF TR225}}. The aim is to align the terms </w:t>
+      </w:r>
+      <w:proofErr w:type="gramStart"/>
+      <w:r>
+        <w:t>usage</w:t>
+      </w:r>
+      <w:proofErr w:type="gramEnd"/>
     </w:p>
     <w:p>
       <w:pPr>
@@ -19480,7 +20029,7 @@
       <w:r>
         <w:t xml:space="preserve"> (defined in the ONF-CIM - see </w:t>
       </w:r>
-      <w:hyperlink r:id="rId101" w:history="1">
+      <w:hyperlink r:id="rId105" w:history="1">
         <w:r>
           <w:rPr>
             <w:rStyle w:val="Hyperlink"/>
@@ -19620,8 +20169,13 @@
       </w:r>
       <w:r>
         <w:tab/>
-        <w:t>See www.github.com</w:t>
-      </w:r>
+        <w:t xml:space="preserve">See </w:t>
+      </w:r>
+      <w:proofErr w:type="gramStart"/>
+      <w:r>
+        <w:t>www.github.com</w:t>
+      </w:r>
+      <w:proofErr w:type="gramEnd"/>
     </w:p>
     <w:p>
       <w:pPr>
@@ -19879,7 +20433,7 @@
         <w:tab/>
         <w:t xml:space="preserve">Telecommunications Standardization Sector of ITU-T (see </w:t>
       </w:r>
-      <w:hyperlink r:id="rId102" w:history="1">
+      <w:hyperlink r:id="rId106" w:history="1">
         <w:r>
           <w:rPr>
             <w:rStyle w:val="Hyperlink"/>
@@ -19908,7 +20462,7 @@
         <w:tab/>
         <w:t>JavaScript Object Notation (</w:t>
       </w:r>
-      <w:hyperlink r:id="rId103" w:history="1">
+      <w:hyperlink r:id="rId107" w:history="1">
         <w:r>
           <w:rPr>
             <w:rStyle w:val="Hyperlink"/>
@@ -19979,7 +20533,7 @@
       <w:r>
         <w:t xml:space="preserve">(defined in the ONF-CIM – see </w:t>
       </w:r>
-      <w:hyperlink r:id="rId104" w:history="1">
+      <w:hyperlink r:id="rId108" w:history="1">
         <w:r>
           <w:rPr>
             <w:rStyle w:val="Hyperlink"/>
@@ -20027,8 +20581,13 @@
       </w:r>
       <w:proofErr w:type="spellEnd"/>
       <w:r>
-        <w:t>: used to refer to the attribute in the LP class that carries the value that identifies the characteristic layer-protocol of the LP</w:t>
-      </w:r>
+        <w:t xml:space="preserve">: used to refer to the attribute in the LP class that carries the value that identifies the characteristic layer-protocol of the </w:t>
+      </w:r>
+      <w:proofErr w:type="gramStart"/>
+      <w:r>
+        <w:t>LP</w:t>
+      </w:r>
+      <w:proofErr w:type="gramEnd"/>
     </w:p>
     <w:p>
       <w:pPr>
@@ -20049,8 +20608,13 @@
       </w:r>
       <w:proofErr w:type="spellEnd"/>
       <w:r>
-        <w:t>: used to refer to the data type that holds the formal name of the layer-protocol</w:t>
-      </w:r>
+        <w:t>: used to refer to the data type that holds the formal name of the layer-</w:t>
+      </w:r>
+      <w:proofErr w:type="gramStart"/>
+      <w:r>
+        <w:t>protocol</w:t>
+      </w:r>
+      <w:proofErr w:type="gramEnd"/>
     </w:p>
     <w:p>
       <w:pPr>
@@ -20063,6 +20627,7 @@
         <w:ind w:left="1200" w:hanging="1200"/>
       </w:pPr>
       <w:r>
+        <w:lastRenderedPageBreak/>
         <w:t>LTP</w:t>
       </w:r>
       <w:r>
@@ -20082,7 +20647,7 @@
       <w:r>
         <w:t xml:space="preserve">(defined in the ONF-CIM - see </w:t>
       </w:r>
-      <w:hyperlink r:id="rId105" w:history="1">
+      <w:hyperlink r:id="rId109" w:history="1">
         <w:r>
           <w:rPr>
             <w:rStyle w:val="Hyperlink"/>
@@ -20243,7 +20808,6 @@
         <w:ind w:left="1200" w:hanging="1200"/>
       </w:pPr>
       <w:r>
-        <w:lastRenderedPageBreak/>
         <w:t>ME</w:t>
       </w:r>
       <w:r>
@@ -20286,7 +20850,7 @@
         <w:tab/>
         <w:t xml:space="preserve">MEF Forum (see </w:t>
       </w:r>
-      <w:hyperlink r:id="rId106" w:history="1">
+      <w:hyperlink r:id="rId110" w:history="1">
         <w:r>
           <w:rPr>
             <w:rStyle w:val="Hyperlink"/>
@@ -20697,11 +21261,9 @@
         </w:tabs>
         <w:ind w:left="1200" w:hanging="1200"/>
       </w:pPr>
-      <w:proofErr w:type="spellStart"/>
       <w:r>
         <w:t>OCh</w:t>
       </w:r>
-      <w:proofErr w:type="spellEnd"/>
       <w:r>
         <w:tab/>
         <w:t>Optical Channel</w:t>
@@ -20798,6 +21360,7 @@
         <w:ind w:left="1200" w:hanging="1200"/>
       </w:pPr>
       <w:r>
+        <w:lastRenderedPageBreak/>
         <w:t>OMS</w:t>
       </w:r>
       <w:r>
@@ -20948,7 +21511,6 @@
         <w:ind w:left="1200" w:hanging="1200"/>
       </w:pPr>
       <w:r>
-        <w:lastRenderedPageBreak/>
         <w:t>OSNR</w:t>
       </w:r>
       <w:r>
@@ -21245,7 +21807,7 @@
       <w:r>
         <w:t xml:space="preserve"> (see </w:t>
       </w:r>
-      <w:hyperlink r:id="rId107" w:history="1">
+      <w:hyperlink r:id="rId111" w:history="1">
         <w:r>
           <w:rPr>
             <w:rStyle w:val="Hyperlink"/>
@@ -21504,6 +22066,7 @@
         <w:ind w:left="1200" w:hanging="1200"/>
       </w:pPr>
       <w:r>
+        <w:lastRenderedPageBreak/>
         <w:t>SDO</w:t>
       </w:r>
       <w:r>
@@ -21526,8 +22089,13 @@
       </w:r>
       <w:r>
         <w:tab/>
-        <w:t>Signal encoded on an electron stream</w:t>
-      </w:r>
+        <w:t xml:space="preserve">Signal encoded on an electron </w:t>
+      </w:r>
+      <w:proofErr w:type="gramStart"/>
+      <w:r>
+        <w:t>stream</w:t>
+      </w:r>
+      <w:proofErr w:type="gramEnd"/>
     </w:p>
     <w:p>
       <w:pPr>
@@ -21667,8 +22235,13 @@
       <w:proofErr w:type="spellEnd"/>
       <w:r>
         <w:tab/>
-        <w:t>Signal encoded on a photon stream</w:t>
-      </w:r>
+        <w:t xml:space="preserve">Signal encoded on a photon </w:t>
+      </w:r>
+      <w:proofErr w:type="gramStart"/>
+      <w:r>
+        <w:t>stream</w:t>
+      </w:r>
+      <w:proofErr w:type="gramEnd"/>
     </w:p>
     <w:p>
       <w:pPr>
@@ -21681,7 +22254,6 @@
         <w:ind w:left="1200" w:hanging="1200"/>
       </w:pPr>
       <w:r>
-        <w:lastRenderedPageBreak/>
         <w:t>SSM</w:t>
       </w:r>
       <w:r>
@@ -21796,7 +22368,7 @@
         <w:tab/>
         <w:t>Transaction Language 1 (</w:t>
       </w:r>
-      <w:hyperlink r:id="rId108" w:history="1">
+      <w:hyperlink r:id="rId112" w:history="1">
         <w:r>
           <w:rPr>
             <w:rStyle w:val="Hyperlink"/>
@@ -21832,7 +22404,7 @@
       <w:r>
         <w:t xml:space="preserve"> Forum (see </w:t>
       </w:r>
-      <w:hyperlink r:id="rId109" w:history="1">
+      <w:hyperlink r:id="rId113" w:history="1">
         <w:r>
           <w:rPr>
             <w:rStyle w:val="Hyperlink"/>
@@ -21985,7 +22557,7 @@
         <w:tab/>
         <w:t xml:space="preserve">Unified Modelling Language (see </w:t>
       </w:r>
-      <w:hyperlink r:id="rId110" w:history="1">
+      <w:hyperlink r:id="rId114" w:history="1">
         <w:r>
           <w:rPr>
             <w:rStyle w:val="Hyperlink"/>
@@ -22157,7 +22729,7 @@
       <w:r>
         <w:tab/>
       </w:r>
-      <w:hyperlink r:id="rId111" w:history="1">
+      <w:hyperlink r:id="rId115" w:history="1">
         <w:r>
           <w:rPr>
             <w:rStyle w:val="Hyperlink"/>
@@ -22328,7 +22900,15 @@
     </w:p>
     <w:p>
       <w:r>
-        <w:t>This document set includes a number of UML diagrams. The UML symbol set is suitably explained in {{ONF TR-514}}. Many of the UML diagrams in this document have small font (due to density of information conveyed). It will be necessary for the reader to zoom in and pan across the figure to see the detail</w:t>
+        <w:t xml:space="preserve">This document set includes </w:t>
+      </w:r>
+      <w:proofErr w:type="gramStart"/>
+      <w:r>
+        <w:t>a number of</w:t>
+      </w:r>
+      <w:proofErr w:type="gramEnd"/>
+      <w:r>
+        <w:t xml:space="preserve"> UML diagrams. The UML symbol set is suitably explained in {{ONF TR-514}}. Many of the UML diagrams in this document have small font (due to density of information conveyed). It will be necessary for the reader to zoom in and pan across the figure to see the detail</w:t>
       </w:r>
       <w:r>
         <w:rPr>
@@ -22342,7 +22922,15 @@
     </w:p>
     <w:p>
       <w:r>
-        <w:t>This document set also contains a number of non-UML diagrams, which use the symbols highlighted below in pictorial representations of network examples. The symbol set is an advanced partial hybrid of symbols used by other bodies (see {{TMF TR215}} and {{ITU-T G.805}}).</w:t>
+        <w:t xml:space="preserve">This document set also contains </w:t>
+      </w:r>
+      <w:proofErr w:type="gramStart"/>
+      <w:r>
+        <w:t>a number of</w:t>
+      </w:r>
+      <w:proofErr w:type="gramEnd"/>
+      <w:r>
+        <w:t xml:space="preserve"> non-UML diagrams, which use the symbols highlighted below in pictorial representations of network examples. The symbol set is an advanced partial hybrid of symbols used by other bodies (see {{TMF TR215}} and {{ITU-T G.805}}).</w:t>
       </w:r>
     </w:p>
     <w:p>
@@ -22359,9 +22947,9 @@
         </w:rPr>
         <w:object w:dxaOrig="7335" w:dyaOrig="7510" w14:anchorId="00B24CC4">
           <v:shape id="_x0000_i1033" type="#_x0000_t75" style="width:484.5pt;height:497.25pt" o:ole="">
-            <v:imagedata r:id="rId112" o:title=""/>
+            <v:imagedata r:id="rId116" o:title=""/>
           </v:shape>
-          <o:OLEObject Type="Embed" ProgID="PowerPoint.Slide.12" ShapeID="_x0000_i1033" DrawAspect="Content" ObjectID="_1696932699" r:id="rId113"/>
+          <o:OLEObject Type="Embed" ProgID="PowerPoint.Slide.12" ShapeID="_x0000_i1033" DrawAspect="Content" ObjectID="_1755508621" r:id="rId117"/>
         </w:object>
       </w:r>
     </w:p>
@@ -22482,9 +23070,9 @@
       <w:r>
         <w:object w:dxaOrig="7571" w:dyaOrig="5679" w14:anchorId="5337A5E9">
           <v:shape id="_x0000_i1034" type="#_x0000_t75" style="width:491.25pt;height:368.25pt" o:ole="">
-            <v:imagedata r:id="rId114" o:title=""/>
+            <v:imagedata r:id="rId118" o:title=""/>
           </v:shape>
-          <o:OLEObject Type="Embed" ProgID="PowerPoint.Slide.12" ShapeID="_x0000_i1034" DrawAspect="Content" ObjectID="_1696932700" r:id="rId115"/>
+          <o:OLEObject Type="Embed" ProgID="PowerPoint.Slide.12" ShapeID="_x0000_i1034" DrawAspect="Content" ObjectID="_1755508622" r:id="rId119"/>
         </w:object>
       </w:r>
     </w:p>
@@ -22593,7 +23181,7 @@
       <w:r>
         <w:t xml:space="preserve">Future work areas are covered in </w:t>
       </w:r>
-      <w:hyperlink r:id="rId116" w:history="1">
+      <w:hyperlink r:id="rId120" w:history="1">
         <w:r>
           <w:rPr>
             <w:rStyle w:val="Hyperlink"/>
@@ -22629,7 +23217,7 @@
         </w:rPr>
         <w:t xml:space="preserve">The translations provided in this release are early draft (see </w:t>
       </w:r>
-      <w:hyperlink r:id="rId117" w:history="1">
+      <w:hyperlink r:id="rId121" w:history="1">
         <w:r>
           <w:rPr>
             <w:rStyle w:val="Hyperlink"/>
@@ -24163,13 +24751,8 @@
         <w:spacing w:after="0"/>
         <w:ind w:left="576"/>
       </w:pPr>
-      <w:proofErr w:type="spellStart"/>
-      <w:r>
-        <w:t>Weiqiang</w:t>
-      </w:r>
-      <w:proofErr w:type="spellEnd"/>
-      <w:r>
-        <w:t xml:space="preserve"> CHENG</w:t>
+      <w:r>
+        <w:t>Weiqiang CHENG</w:t>
       </w:r>
       <w:r>
         <w:tab/>
@@ -24322,13 +24905,8 @@
         <w:spacing w:after="0"/>
         <w:ind w:left="576"/>
       </w:pPr>
-      <w:proofErr w:type="spellStart"/>
-      <w:r>
-        <w:t>Erez</w:t>
-      </w:r>
-      <w:proofErr w:type="spellEnd"/>
-      <w:r>
-        <w:t xml:space="preserve"> SEGEV</w:t>
+      <w:r>
+        <w:t>Erez SEGEV</w:t>
       </w:r>
       <w:r>
         <w:tab/>
@@ -24367,13 +24945,8 @@
         <w:spacing w:after="0"/>
         <w:ind w:left="576"/>
       </w:pPr>
-      <w:proofErr w:type="spellStart"/>
-      <w:r>
-        <w:t>Meral</w:t>
-      </w:r>
-      <w:proofErr w:type="spellEnd"/>
-      <w:r>
-        <w:t xml:space="preserve"> SHIRAZIPOUR</w:t>
+      <w:r>
+        <w:t>Meral SHIRAZIPOUR</w:t>
       </w:r>
       <w:r>
         <w:tab/>
@@ -24432,13 +25005,8 @@
         <w:spacing w:after="0"/>
         <w:ind w:left="576"/>
       </w:pPr>
-      <w:proofErr w:type="spellStart"/>
-      <w:r>
-        <w:t>LiPing</w:t>
-      </w:r>
-      <w:proofErr w:type="spellEnd"/>
-      <w:r>
-        <w:t xml:space="preserve"> CHEN</w:t>
+      <w:r>
+        <w:t>LiPing CHEN</w:t>
       </w:r>
       <w:r>
         <w:tab/>
@@ -24449,15 +25017,7 @@
       </w:r>
       <w:proofErr w:type="spellEnd"/>
       <w:r>
-        <w:t xml:space="preserve"> (</w:t>
-      </w:r>
-      <w:proofErr w:type="spellStart"/>
-      <w:r>
-        <w:t>LiPing</w:t>
-      </w:r>
-      <w:proofErr w:type="spellEnd"/>
-      <w:r>
-        <w:t xml:space="preserve"> was previously at ZTE)</w:t>
+        <w:t xml:space="preserve"> (LiPing was previously at ZTE)</w:t>
       </w:r>
     </w:p>
     <w:p>
@@ -24803,13 +25363,8 @@
         <w:spacing w:after="0"/>
         <w:ind w:left="576"/>
       </w:pPr>
-      <w:proofErr w:type="spellStart"/>
-      <w:r>
-        <w:t>Xiaobing</w:t>
-      </w:r>
-      <w:proofErr w:type="spellEnd"/>
-      <w:r>
-        <w:t xml:space="preserve"> NIU</w:t>
+      <w:r>
+        <w:t>Xiaobing NIU</w:t>
       </w:r>
       <w:r>
         <w:tab/>
@@ -24840,13 +25395,8 @@
         <w:spacing w:after="0"/>
         <w:ind w:left="576"/>
       </w:pPr>
-      <w:proofErr w:type="spellStart"/>
-      <w:r>
-        <w:t>Xiong</w:t>
-      </w:r>
-      <w:proofErr w:type="spellEnd"/>
-      <w:r>
-        <w:t xml:space="preserve"> QUAN</w:t>
+      <w:r>
+        <w:t>Xiong QUAN</w:t>
       </w:r>
       <w:r>
         <w:tab/>
@@ -24861,13 +25411,8 @@
         <w:spacing w:after="0"/>
         <w:ind w:left="576"/>
       </w:pPr>
-      <w:proofErr w:type="spellStart"/>
-      <w:r>
-        <w:t>Jin</w:t>
-      </w:r>
-      <w:proofErr w:type="spellEnd"/>
-      <w:r>
-        <w:t xml:space="preserve"> ZHOU</w:t>
+      <w:r>
+        <w:t>Jin ZHOU</w:t>
       </w:r>
       <w:r>
         <w:tab/>
@@ -25900,6 +26445,7 @@
         <w:t>(</w:t>
       </w:r>
       <w:proofErr w:type="spellStart"/>
+      <w:proofErr w:type="gramStart"/>
       <w:r>
         <w:rPr>
           <w:bCs/>
@@ -25913,7 +26459,15 @@
           <w:bCs/>
           <w:color w:val="7030A0"/>
         </w:rPr>
-        <w:t>::Class</w:t>
+        <w:t>::</w:t>
+      </w:r>
+      <w:proofErr w:type="gramEnd"/>
+      <w:r>
+        <w:rPr>
+          <w:bCs/>
+          <w:color w:val="7030A0"/>
+        </w:rPr>
+        <w:t>Class</w:t>
       </w:r>
       <w:r>
         <w:rPr>
@@ -26027,6 +26581,7 @@
         <w:t>(</w:t>
       </w:r>
       <w:proofErr w:type="spellStart"/>
+      <w:proofErr w:type="gramStart"/>
       <w:r>
         <w:rPr>
           <w:bCs/>
@@ -26042,6 +26597,7 @@
         </w:rPr>
         <w:t>::</w:t>
       </w:r>
+      <w:proofErr w:type="gramEnd"/>
       <w:r>
         <w:rPr>
           <w:bCs/>
@@ -26442,6 +26998,7 @@
         <w:t>’ type=’</w:t>
       </w:r>
       <w:proofErr w:type="spellStart"/>
+      <w:proofErr w:type="gramStart"/>
       <w:r>
         <w:rPr>
           <w:color w:val="7030A0"/>
@@ -26453,7 +27010,14 @@
         <w:rPr>
           <w:color w:val="7030A0"/>
         </w:rPr>
-        <w:t>::Package</w:t>
+        <w:t>::</w:t>
+      </w:r>
+      <w:proofErr w:type="gramEnd"/>
+      <w:r>
+        <w:rPr>
+          <w:color w:val="7030A0"/>
+        </w:rPr>
+        <w:t>Package</w:t>
       </w:r>
       <w:r>
         <w:rPr>
@@ -26845,7 +27409,7 @@
           </mc:Choice>
           <mc:Fallback>
             <w:pict>
-              <v:group w14:anchorId="03D3E75B" id="Zone de dessin 1" o:spid="_x0000_s1026" editas="canvas" style="width:6in;height:252pt;mso-position-horizontal-relative:char;mso-position-vertical-relative:line" coordsize="54864,32004" o:gfxdata="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">
+              <v:group w14:anchorId="264727E4" id="Zone de dessin 1" o:spid="_x0000_s1026" editas="canvas" style="width:6in;height:252pt;mso-position-horizontal-relative:char;mso-position-vertical-relative:line" coordsize="54864,32004" o:gfxdata="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">
                 <v:shape id="_x0000_s1027" type="#_x0000_t75" style="position:absolute;width:54864;height:32004;visibility:visible;mso-wrap-style:square">
                   <v:fill o:detectmouseclick="t"/>
                   <v:path o:connecttype="none"/>
@@ -27184,6 +27748,7 @@
         <w:t>’ type=’</w:t>
       </w:r>
       <w:proofErr w:type="spellStart"/>
+      <w:proofErr w:type="gramStart"/>
       <w:r>
         <w:rPr>
           <w:color w:val="7030A0"/>
@@ -27195,7 +27760,14 @@
         <w:rPr>
           <w:color w:val="7030A0"/>
         </w:rPr>
-        <w:t>::Package</w:t>
+        <w:t>::</w:t>
+      </w:r>
+      <w:proofErr w:type="gramEnd"/>
+      <w:r>
+        <w:rPr>
+          <w:color w:val="7030A0"/>
+        </w:rPr>
+        <w:t>Package</w:t>
       </w:r>
       <w:r>
         <w:rPr>
@@ -27588,7 +28160,7 @@
           </mc:Choice>
           <mc:Fallback>
             <w:pict>
-              <v:group w14:anchorId="182B3BE2" id="Zone de dessin 1" o:spid="_x0000_s1026" editas="canvas" style="width:271.7pt;height:158.7pt;mso-position-horizontal-relative:char;mso-position-vertical-relative:line" coordsize="34505,20154" o:gfxdata="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">
+              <v:group w14:anchorId="60FAF9BF" id="Zone de dessin 1" o:spid="_x0000_s1026" editas="canvas" style="width:271.7pt;height:158.7pt;mso-position-horizontal-relative:char;mso-position-vertical-relative:line" coordsize="34505,20154" o:gfxdata="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">
                 <v:shape id="_x0000_s1027" type="#_x0000_t75" style="position:absolute;width:34505;height:20154;visibility:visible;mso-wrap-style:square">
                   <v:fill o:detectmouseclick="t"/>
                   <v:path o:connecttype="none"/>
@@ -27936,6 +28508,7 @@
         <w:t>’ type=’</w:t>
       </w:r>
       <w:proofErr w:type="spellStart"/>
+      <w:proofErr w:type="gramStart"/>
       <w:r>
         <w:rPr>
           <w:color w:val="7030A0"/>
@@ -27947,7 +28520,14 @@
         <w:rPr>
           <w:color w:val="7030A0"/>
         </w:rPr>
-        <w:t>::Property</w:t>
+        <w:t>::</w:t>
+      </w:r>
+      <w:proofErr w:type="gramEnd"/>
+      <w:r>
+        <w:rPr>
+          <w:color w:val="7030A0"/>
+        </w:rPr>
+        <w:t>Property</w:t>
       </w:r>
       <w:r>
         <w:rPr>
@@ -28805,6 +29385,7 @@
         <w:t>’ type=’</w:t>
       </w:r>
       <w:proofErr w:type="spellStart"/>
+      <w:proofErr w:type="gramStart"/>
       <w:r>
         <w:rPr>
           <w:color w:val="7030A0"/>
@@ -28816,7 +29397,14 @@
         <w:rPr>
           <w:color w:val="7030A0"/>
         </w:rPr>
-        <w:t>::Property</w:t>
+        <w:t>::</w:t>
+      </w:r>
+      <w:proofErr w:type="gramEnd"/>
+      <w:r>
+        <w:rPr>
+          <w:color w:val="7030A0"/>
+        </w:rPr>
+        <w:t>Property</w:t>
       </w:r>
       <w:r>
         <w:rPr>
@@ -29535,6 +30123,7 @@
         <w:t>’ type=’</w:t>
       </w:r>
       <w:proofErr w:type="spellStart"/>
+      <w:proofErr w:type="gramStart"/>
       <w:r>
         <w:rPr>
           <w:color w:val="7030A0"/>
@@ -29549,6 +30138,7 @@
         <w:t>::</w:t>
       </w:r>
       <w:proofErr w:type="spellStart"/>
+      <w:proofErr w:type="gramEnd"/>
       <w:r>
         <w:rPr>
           <w:color w:val="7030A0"/>
@@ -29838,6 +30428,7 @@
         <w:t>’ type=’</w:t>
       </w:r>
       <w:proofErr w:type="spellStart"/>
+      <w:proofErr w:type="gramStart"/>
       <w:r>
         <w:rPr>
           <w:color w:val="7030A0"/>
@@ -29852,6 +30443,7 @@
         <w:t>::</w:t>
       </w:r>
       <w:proofErr w:type="spellStart"/>
+      <w:proofErr w:type="gramEnd"/>
       <w:r>
         <w:rPr>
           <w:color w:val="7030A0"/>
@@ -30529,6 +31121,7 @@
         <w:t>’ type=’</w:t>
       </w:r>
       <w:proofErr w:type="spellStart"/>
+      <w:proofErr w:type="gramStart"/>
       <w:r>
         <w:rPr>
           <w:color w:val="7030A0"/>
@@ -30543,6 +31136,7 @@
         <w:t>::</w:t>
       </w:r>
       <w:proofErr w:type="spellStart"/>
+      <w:proofErr w:type="gramEnd"/>
       <w:r>
         <w:rPr>
           <w:color w:val="7030A0"/>
@@ -32511,6 +33105,7 @@
         <w:t>’ type=’</w:t>
       </w:r>
       <w:proofErr w:type="spellStart"/>
+      <w:proofErr w:type="gramStart"/>
       <w:r>
         <w:rPr>
           <w:color w:val="7030A0"/>
@@ -32525,6 +33120,7 @@
         <w:t>::</w:t>
       </w:r>
       <w:proofErr w:type="spellStart"/>
+      <w:proofErr w:type="gramEnd"/>
       <w:r>
         <w:rPr>
           <w:color w:val="7030A0"/>
@@ -32889,6 +33485,7 @@
         <w:t>(</w:t>
       </w:r>
       <w:proofErr w:type="spellStart"/>
+      <w:proofErr w:type="gramStart"/>
       <w:r>
         <w:rPr>
           <w:bCs/>
@@ -32905,6 +33502,7 @@
         <w:t>::</w:t>
       </w:r>
       <w:proofErr w:type="spellStart"/>
+      <w:proofErr w:type="gramEnd"/>
       <w:r>
         <w:rPr>
           <w:bCs/>
@@ -33017,6 +33615,7 @@
         <w:t>(</w:t>
       </w:r>
       <w:proofErr w:type="spellStart"/>
+      <w:proofErr w:type="gramStart"/>
       <w:r>
         <w:rPr>
           <w:bCs/>
@@ -33033,6 +33632,7 @@
         <w:t>::</w:t>
       </w:r>
       <w:proofErr w:type="spellStart"/>
+      <w:proofErr w:type="gramEnd"/>
       <w:r>
         <w:rPr>
           <w:bCs/>
@@ -33148,6 +33748,7 @@
         <w:t>(</w:t>
       </w:r>
       <w:proofErr w:type="spellStart"/>
+      <w:proofErr w:type="gramStart"/>
       <w:r>
         <w:rPr>
           <w:bCs/>
@@ -33164,6 +33765,7 @@
         <w:t>::</w:t>
       </w:r>
       <w:proofErr w:type="spellStart"/>
+      <w:proofErr w:type="gramEnd"/>
       <w:r>
         <w:rPr>
           <w:bCs/>
@@ -33522,6 +34124,7 @@
         <w:t>’ type=’</w:t>
       </w:r>
       <w:proofErr w:type="spellStart"/>
+      <w:proofErr w:type="gramStart"/>
       <w:r>
         <w:rPr>
           <w:color w:val="7030A0"/>
@@ -33536,6 +34139,7 @@
         <w:t>::</w:t>
       </w:r>
       <w:proofErr w:type="spellStart"/>
+      <w:proofErr w:type="gramEnd"/>
       <w:r>
         <w:rPr>
           <w:color w:val="7030A0"/>
@@ -33818,6 +34422,7 @@
         <w:t>’ type=’</w:t>
       </w:r>
       <w:proofErr w:type="spellStart"/>
+      <w:proofErr w:type="gramStart"/>
       <w:r>
         <w:rPr>
           <w:color w:val="7030A0"/>
@@ -33832,6 +34437,7 @@
         <w:t>::</w:t>
       </w:r>
       <w:proofErr w:type="spellStart"/>
+      <w:proofErr w:type="gramEnd"/>
       <w:r>
         <w:rPr>
           <w:color w:val="7030A0"/>
@@ -34295,6 +34901,7 @@
         <w:t>’ type=’</w:t>
       </w:r>
       <w:proofErr w:type="spellStart"/>
+      <w:proofErr w:type="gramStart"/>
       <w:r>
         <w:rPr>
           <w:color w:val="7030A0"/>
@@ -34309,6 +34916,7 @@
         <w:t>::</w:t>
       </w:r>
       <w:proofErr w:type="spellStart"/>
+      <w:proofErr w:type="gramEnd"/>
       <w:r>
         <w:rPr>
           <w:color w:val="7030A0"/>
@@ -34695,6 +35303,7 @@
         <w:t>(</w:t>
       </w:r>
       <w:proofErr w:type="spellStart"/>
+      <w:proofErr w:type="gramStart"/>
       <w:r>
         <w:rPr>
           <w:bCs/>
@@ -34711,6 +35320,7 @@
         <w:t>::</w:t>
       </w:r>
       <w:proofErr w:type="spellStart"/>
+      <w:proofErr w:type="gramEnd"/>
       <w:r>
         <w:rPr>
           <w:bCs/>
@@ -34823,6 +35433,7 @@
         <w:t>(</w:t>
       </w:r>
       <w:proofErr w:type="spellStart"/>
+      <w:proofErr w:type="gramStart"/>
       <w:r>
         <w:rPr>
           <w:bCs/>
@@ -34839,6 +35450,7 @@
         <w:t>::</w:t>
       </w:r>
       <w:proofErr w:type="spellStart"/>
+      <w:proofErr w:type="gramEnd"/>
       <w:r>
         <w:rPr>
           <w:bCs/>
@@ -35411,8 +36023,8 @@
     <w:p/>
     <w:p/>
     <w:sectPr>
-      <w:headerReference w:type="default" r:id="rId118"/>
-      <w:footerReference w:type="default" r:id="rId119"/>
+      <w:headerReference w:type="default" r:id="rId122"/>
+      <w:footerReference w:type="default" r:id="rId123"/>
       <w:pgSz w:w="12240" w:h="15840"/>
       <w:pgMar w:top="1440" w:right="1440" w:bottom="1440" w:left="1440" w:header="720" w:footer="720" w:gutter="0"/>
       <w:cols w:space="720"/>
@@ -35424,7 +36036,7 @@
 </file>
 
 <file path=word/comments.xml><?xml version="1.0" encoding="utf-8"?>
-<w:comments xmlns:wpc="http://schemas.microsoft.com/office/word/2010/wordprocessingCanvas" xmlns:cx="http://schemas.microsoft.com/office/drawing/2014/chartex" xmlns:cx1="http://schemas.microsoft.com/office/drawing/2015/9/8/chartex" xmlns:cx2="http://schemas.microsoft.com/office/drawing/2015/10/21/chartex" xmlns:cx3="http://schemas.microsoft.com/office/drawing/2016/5/9/chartex" xmlns:cx4="http://schemas.microsoft.com/office/drawing/2016/5/10/chartex" xmlns:cx5="http://schemas.microsoft.com/office/drawing/2016/5/11/chartex" xmlns:cx6="http://schemas.microsoft.com/office/drawing/2016/5/12/chartex" xmlns:cx7="http://schemas.microsoft.com/office/drawing/2016/5/13/chartex" xmlns:cx8="http://schemas.microsoft.com/office/drawing/2016/5/14/chartex" xmlns:mc="http://schemas.openxmlformats.org/markup-compatibility/2006" xmlns:aink="http://schemas.microsoft.com/office/drawing/2016/ink" xmlns:am3d="http://schemas.microsoft.com/office/drawing/2017/model3d" xmlns:o="urn:schemas-microsoft-com:office:office" xmlns:r="http://schemas.openxmlformats.org/officeDocument/2006/relationships" xmlns:m="http://schemas.openxmlformats.org/officeDocument/2006/math" xmlns:v="urn:schemas-microsoft-com:vml" xmlns:wp14="http://schemas.microsoft.com/office/word/2010/wordprocessingDrawing" xmlns:wp="http://schemas.openxmlformats.org/drawingml/2006/wordprocessingDrawing" xmlns:w10="urn:schemas-microsoft-com:office:word" xmlns:w="http://schemas.openxmlformats.org/wordprocessingml/2006/main" xmlns:w14="http://schemas.microsoft.com/office/word/2010/wordml" xmlns:w15="http://schemas.microsoft.com/office/word/2012/wordml" xmlns:w16cex="http://schemas.microsoft.com/office/word/2018/wordml/cex" xmlns:w16cid="http://schemas.microsoft.com/office/word/2016/wordml/cid" xmlns:w16="http://schemas.microsoft.com/office/word/2018/wordml" xmlns:w16sdtdh="http://schemas.microsoft.com/office/word/2020/wordml/sdtdatahash" xmlns:w16se="http://schemas.microsoft.com/office/word/2015/wordml/symex" xmlns:wpg="http://schemas.microsoft.com/office/word/2010/wordprocessingGroup" xmlns:wpi="http://schemas.microsoft.com/office/word/2010/wordprocessingInk" xmlns:wne="http://schemas.microsoft.com/office/word/2006/wordml" xmlns:wps="http://schemas.microsoft.com/office/word/2010/wordprocessingShape" mc:Ignorable="w14 w15 w16se w16cid w16 w16cex w16sdtdh wp14">
+<w:comments xmlns:wpc="http://schemas.microsoft.com/office/word/2010/wordprocessingCanvas" xmlns:cx="http://schemas.microsoft.com/office/drawing/2014/chartex" xmlns:cx1="http://schemas.microsoft.com/office/drawing/2015/9/8/chartex" xmlns:cx2="http://schemas.microsoft.com/office/drawing/2015/10/21/chartex" xmlns:cx3="http://schemas.microsoft.com/office/drawing/2016/5/9/chartex" xmlns:cx4="http://schemas.microsoft.com/office/drawing/2016/5/10/chartex" xmlns:cx5="http://schemas.microsoft.com/office/drawing/2016/5/11/chartex" xmlns:cx6="http://schemas.microsoft.com/office/drawing/2016/5/12/chartex" xmlns:cx7="http://schemas.microsoft.com/office/drawing/2016/5/13/chartex" xmlns:cx8="http://schemas.microsoft.com/office/drawing/2016/5/14/chartex" xmlns:mc="http://schemas.openxmlformats.org/markup-compatibility/2006" xmlns:aink="http://schemas.microsoft.com/office/drawing/2016/ink" xmlns:am3d="http://schemas.microsoft.com/office/drawing/2017/model3d" xmlns:o="urn:schemas-microsoft-com:office:office" xmlns:oel="http://schemas.microsoft.com/office/2019/extlst" xmlns:r="http://schemas.openxmlformats.org/officeDocument/2006/relationships" xmlns:m="http://schemas.openxmlformats.org/officeDocument/2006/math" xmlns:v="urn:schemas-microsoft-com:vml" xmlns:wp14="http://schemas.microsoft.com/office/word/2010/wordprocessingDrawing" xmlns:wp="http://schemas.openxmlformats.org/drawingml/2006/wordprocessingDrawing" xmlns:w10="urn:schemas-microsoft-com:office:word" xmlns:w="http://schemas.openxmlformats.org/wordprocessingml/2006/main" xmlns:w14="http://schemas.microsoft.com/office/word/2010/wordml" xmlns:w15="http://schemas.microsoft.com/office/word/2012/wordml" xmlns:w16cex="http://schemas.microsoft.com/office/word/2018/wordml/cex" xmlns:w16cid="http://schemas.microsoft.com/office/word/2016/wordml/cid" xmlns:w16="http://schemas.microsoft.com/office/word/2018/wordml" xmlns:w16sdtdh="http://schemas.microsoft.com/office/word/2020/wordml/sdtdatahash" xmlns:w16se="http://schemas.microsoft.com/office/word/2015/wordml/symex" xmlns:wpg="http://schemas.microsoft.com/office/word/2010/wordprocessingGroup" xmlns:wpi="http://schemas.microsoft.com/office/word/2010/wordprocessingInk" xmlns:wne="http://schemas.microsoft.com/office/word/2006/wordml" xmlns:wps="http://schemas.microsoft.com/office/word/2010/wordprocessingShape" mc:Ignorable="w14 w15 w16se w16cid w16 w16cex w16sdtdh wp14">
   <w:comment w:id="9" w:author="Author" w:initials="A">
     <w:p>
       <w:pPr>
@@ -35559,7 +36171,7 @@
 </file>
 
 <file path=word/commentsExtended.xml><?xml version="1.0" encoding="utf-8"?>
-<w15:commentsEx xmlns:wpc="http://schemas.microsoft.com/office/word/2010/wordprocessingCanvas" xmlns:cx="http://schemas.microsoft.com/office/drawing/2014/chartex" xmlns:cx1="http://schemas.microsoft.com/office/drawing/2015/9/8/chartex" xmlns:cx2="http://schemas.microsoft.com/office/drawing/2015/10/21/chartex" xmlns:cx3="http://schemas.microsoft.com/office/drawing/2016/5/9/chartex" xmlns:cx4="http://schemas.microsoft.com/office/drawing/2016/5/10/chartex" xmlns:cx5="http://schemas.microsoft.com/office/drawing/2016/5/11/chartex" xmlns:cx6="http://schemas.microsoft.com/office/drawing/2016/5/12/chartex" xmlns:cx7="http://schemas.microsoft.com/office/drawing/2016/5/13/chartex" xmlns:cx8="http://schemas.microsoft.com/office/drawing/2016/5/14/chartex" xmlns:mc="http://schemas.openxmlformats.org/markup-compatibility/2006" xmlns:aink="http://schemas.microsoft.com/office/drawing/2016/ink" xmlns:am3d="http://schemas.microsoft.com/office/drawing/2017/model3d" xmlns:o="urn:schemas-microsoft-com:office:office" xmlns:r="http://schemas.openxmlformats.org/officeDocument/2006/relationships" xmlns:m="http://schemas.openxmlformats.org/officeDocument/2006/math" xmlns:v="urn:schemas-microsoft-com:vml" xmlns:wp14="http://schemas.microsoft.com/office/word/2010/wordprocessingDrawing" xmlns:wp="http://schemas.openxmlformats.org/drawingml/2006/wordprocessingDrawing" xmlns:w10="urn:schemas-microsoft-com:office:word" xmlns:w="http://schemas.openxmlformats.org/wordprocessingml/2006/main" xmlns:w14="http://schemas.microsoft.com/office/word/2010/wordml" xmlns:w15="http://schemas.microsoft.com/office/word/2012/wordml" xmlns:w16cex="http://schemas.microsoft.com/office/word/2018/wordml/cex" xmlns:w16cid="http://schemas.microsoft.com/office/word/2016/wordml/cid" xmlns:w16="http://schemas.microsoft.com/office/word/2018/wordml" xmlns:w16sdtdh="http://schemas.microsoft.com/office/word/2020/wordml/sdtdatahash" xmlns:w16se="http://schemas.microsoft.com/office/word/2015/wordml/symex" xmlns:wpg="http://schemas.microsoft.com/office/word/2010/wordprocessingGroup" xmlns:wpi="http://schemas.microsoft.com/office/word/2010/wordprocessingInk" xmlns:wne="http://schemas.microsoft.com/office/word/2006/wordml" xmlns:wps="http://schemas.microsoft.com/office/word/2010/wordprocessingShape" mc:Ignorable="w14 w15 w16se w16cid w16 w16cex w16sdtdh wp14">
+<w15:commentsEx xmlns:wpc="http://schemas.microsoft.com/office/word/2010/wordprocessingCanvas" xmlns:cx="http://schemas.microsoft.com/office/drawing/2014/chartex" xmlns:cx1="http://schemas.microsoft.com/office/drawing/2015/9/8/chartex" xmlns:cx2="http://schemas.microsoft.com/office/drawing/2015/10/21/chartex" xmlns:cx3="http://schemas.microsoft.com/office/drawing/2016/5/9/chartex" xmlns:cx4="http://schemas.microsoft.com/office/drawing/2016/5/10/chartex" xmlns:cx5="http://schemas.microsoft.com/office/drawing/2016/5/11/chartex" xmlns:cx6="http://schemas.microsoft.com/office/drawing/2016/5/12/chartex" xmlns:cx7="http://schemas.microsoft.com/office/drawing/2016/5/13/chartex" xmlns:cx8="http://schemas.microsoft.com/office/drawing/2016/5/14/chartex" xmlns:mc="http://schemas.openxmlformats.org/markup-compatibility/2006" xmlns:aink="http://schemas.microsoft.com/office/drawing/2016/ink" xmlns:am3d="http://schemas.microsoft.com/office/drawing/2017/model3d" xmlns:o="urn:schemas-microsoft-com:office:office" xmlns:oel="http://schemas.microsoft.com/office/2019/extlst" xmlns:r="http://schemas.openxmlformats.org/officeDocument/2006/relationships" xmlns:m="http://schemas.openxmlformats.org/officeDocument/2006/math" xmlns:v="urn:schemas-microsoft-com:vml" xmlns:wp14="http://schemas.microsoft.com/office/word/2010/wordprocessingDrawing" xmlns:wp="http://schemas.openxmlformats.org/drawingml/2006/wordprocessingDrawing" xmlns:w10="urn:schemas-microsoft-com:office:word" xmlns:w="http://schemas.openxmlformats.org/wordprocessingml/2006/main" xmlns:w14="http://schemas.microsoft.com/office/word/2010/wordml" xmlns:w15="http://schemas.microsoft.com/office/word/2012/wordml" xmlns:w16cex="http://schemas.microsoft.com/office/word/2018/wordml/cex" xmlns:w16cid="http://schemas.microsoft.com/office/word/2016/wordml/cid" xmlns:w16="http://schemas.microsoft.com/office/word/2018/wordml" xmlns:w16sdtdh="http://schemas.microsoft.com/office/word/2020/wordml/sdtdatahash" xmlns:w16se="http://schemas.microsoft.com/office/word/2015/wordml/symex" xmlns:wpg="http://schemas.microsoft.com/office/word/2010/wordprocessingGroup" xmlns:wpi="http://schemas.microsoft.com/office/word/2010/wordprocessingInk" xmlns:wne="http://schemas.microsoft.com/office/word/2006/wordml" xmlns:wps="http://schemas.microsoft.com/office/word/2010/wordprocessingShape" mc:Ignorable="w14 w15 w16se w16cid w16 w16cex w16sdtdh wp14">
   <w15:commentEx w15:paraId="0E2BB657" w15:done="0"/>
   <w15:commentEx w15:paraId="6843FCE6" w15:done="0"/>
   <w15:commentEx w15:paraId="018AF977" w15:done="0"/>
@@ -35569,7 +36181,7 @@
 </file>
 
 <file path=word/commentsExtensible.xml><?xml version="1.0" encoding="utf-8"?>
-<w16cex:commentsExtensible xmlns:wpc="http://schemas.microsoft.com/office/word/2010/wordprocessingCanvas" xmlns:cx="http://schemas.microsoft.com/office/drawing/2014/chartex" xmlns:cx1="http://schemas.microsoft.com/office/drawing/2015/9/8/chartex" xmlns:cx2="http://schemas.microsoft.com/office/drawing/2015/10/21/chartex" xmlns:cx3="http://schemas.microsoft.com/office/drawing/2016/5/9/chartex" xmlns:cx4="http://schemas.microsoft.com/office/drawing/2016/5/10/chartex" xmlns:cx5="http://schemas.microsoft.com/office/drawing/2016/5/11/chartex" xmlns:cx6="http://schemas.microsoft.com/office/drawing/2016/5/12/chartex" xmlns:cx7="http://schemas.microsoft.com/office/drawing/2016/5/13/chartex" xmlns:cx8="http://schemas.microsoft.com/office/drawing/2016/5/14/chartex" xmlns:mc="http://schemas.openxmlformats.org/markup-compatibility/2006" xmlns:aink="http://schemas.microsoft.com/office/drawing/2016/ink" xmlns:am3d="http://schemas.microsoft.com/office/drawing/2017/model3d" xmlns:o="urn:schemas-microsoft-com:office:office" xmlns:r="http://schemas.openxmlformats.org/officeDocument/2006/relationships" xmlns:m="http://schemas.openxmlformats.org/officeDocument/2006/math" xmlns:v="urn:schemas-microsoft-com:vml" xmlns:wp14="http://schemas.microsoft.com/office/word/2010/wordprocessingDrawing" xmlns:wp="http://schemas.openxmlformats.org/drawingml/2006/wordprocessingDrawing" xmlns:w10="urn:schemas-microsoft-com:office:word" xmlns:w="http://schemas.openxmlformats.org/wordprocessingml/2006/main" xmlns:w14="http://schemas.microsoft.com/office/word/2010/wordml" xmlns:w15="http://schemas.microsoft.com/office/word/2012/wordml" xmlns:w16cex="http://schemas.microsoft.com/office/word/2018/wordml/cex" xmlns:w16cid="http://schemas.microsoft.com/office/word/2016/wordml/cid" xmlns:w16="http://schemas.microsoft.com/office/word/2018/wordml" xmlns:w16sdtdh="http://schemas.microsoft.com/office/word/2020/wordml/sdtdatahash" xmlns:w16se="http://schemas.microsoft.com/office/word/2015/wordml/symex" xmlns:wpg="http://schemas.microsoft.com/office/word/2010/wordprocessingGroup" xmlns:wpi="http://schemas.microsoft.com/office/word/2010/wordprocessingInk" xmlns:wne="http://schemas.microsoft.com/office/word/2006/wordml" xmlns:wps="http://schemas.microsoft.com/office/word/2010/wordprocessingShape" mc:Ignorable="w14 w15 w16se w16cid w16 w16cex w16sdtdh wp14">
+<w16cex:commentsExtensible xmlns:wpc="http://schemas.microsoft.com/office/word/2010/wordprocessingCanvas" xmlns:cx="http://schemas.microsoft.com/office/drawing/2014/chartex" xmlns:cx1="http://schemas.microsoft.com/office/drawing/2015/9/8/chartex" xmlns:cx2="http://schemas.microsoft.com/office/drawing/2015/10/21/chartex" xmlns:cx3="http://schemas.microsoft.com/office/drawing/2016/5/9/chartex" xmlns:cx4="http://schemas.microsoft.com/office/drawing/2016/5/10/chartex" xmlns:cx5="http://schemas.microsoft.com/office/drawing/2016/5/11/chartex" xmlns:cx6="http://schemas.microsoft.com/office/drawing/2016/5/12/chartex" xmlns:cx7="http://schemas.microsoft.com/office/drawing/2016/5/13/chartex" xmlns:cx8="http://schemas.microsoft.com/office/drawing/2016/5/14/chartex" xmlns:mc="http://schemas.openxmlformats.org/markup-compatibility/2006" xmlns:aink="http://schemas.microsoft.com/office/drawing/2016/ink" xmlns:am3d="http://schemas.microsoft.com/office/drawing/2017/model3d" xmlns:o="urn:schemas-microsoft-com:office:office" xmlns:oel="http://schemas.microsoft.com/office/2019/extlst" xmlns:r="http://schemas.openxmlformats.org/officeDocument/2006/relationships" xmlns:m="http://schemas.openxmlformats.org/officeDocument/2006/math" xmlns:v="urn:schemas-microsoft-com:vml" xmlns:wp14="http://schemas.microsoft.com/office/word/2010/wordprocessingDrawing" xmlns:wp="http://schemas.openxmlformats.org/drawingml/2006/wordprocessingDrawing" xmlns:w10="urn:schemas-microsoft-com:office:word" xmlns:w="http://schemas.openxmlformats.org/wordprocessingml/2006/main" xmlns:w14="http://schemas.microsoft.com/office/word/2010/wordml" xmlns:w15="http://schemas.microsoft.com/office/word/2012/wordml" xmlns:w16cex="http://schemas.microsoft.com/office/word/2018/wordml/cex" xmlns:w16cid="http://schemas.microsoft.com/office/word/2016/wordml/cid" xmlns:w16="http://schemas.microsoft.com/office/word/2018/wordml" xmlns:w16sdtdh="http://schemas.microsoft.com/office/word/2020/wordml/sdtdatahash" xmlns:w16se="http://schemas.microsoft.com/office/word/2015/wordml/symex" xmlns:wpg="http://schemas.microsoft.com/office/word/2010/wordprocessingGroup" xmlns:wpi="http://schemas.microsoft.com/office/word/2010/wordprocessingInk" xmlns:wne="http://schemas.microsoft.com/office/word/2006/wordml" xmlns:wps="http://schemas.microsoft.com/office/word/2010/wordprocessingShape" mc:Ignorable="w14 w15 w16se w16cid w16 w16cex w16sdtdh wp14">
   <w16cex:commentExtensible w16cex:durableId="24FF4391" w16cex:dateUtc="2021-09-29T18:57:00Z"/>
   <w16cex:commentExtensible w16cex:durableId="24FF43A2" w16cex:dateUtc="2021-09-29T18:57:00Z"/>
   <w16cex:commentExtensible w16cex:durableId="2505FD8A" w16cex:dateUtc="2021-10-04T21:24:00Z"/>
@@ -35577,7 +36189,7 @@
 </file>
 
 <file path=word/commentsIds.xml><?xml version="1.0" encoding="utf-8"?>
-<w16cid:commentsIds xmlns:wpc="http://schemas.microsoft.com/office/word/2010/wordprocessingCanvas" xmlns:cx="http://schemas.microsoft.com/office/drawing/2014/chartex" xmlns:cx1="http://schemas.microsoft.com/office/drawing/2015/9/8/chartex" xmlns:cx2="http://schemas.microsoft.com/office/drawing/2015/10/21/chartex" xmlns:cx3="http://schemas.microsoft.com/office/drawing/2016/5/9/chartex" xmlns:cx4="http://schemas.microsoft.com/office/drawing/2016/5/10/chartex" xmlns:cx5="http://schemas.microsoft.com/office/drawing/2016/5/11/chartex" xmlns:cx6="http://schemas.microsoft.com/office/drawing/2016/5/12/chartex" xmlns:cx7="http://schemas.microsoft.com/office/drawing/2016/5/13/chartex" xmlns:cx8="http://schemas.microsoft.com/office/drawing/2016/5/14/chartex" xmlns:mc="http://schemas.openxmlformats.org/markup-compatibility/2006" xmlns:aink="http://schemas.microsoft.com/office/drawing/2016/ink" xmlns:am3d="http://schemas.microsoft.com/office/drawing/2017/model3d" xmlns:o="urn:schemas-microsoft-com:office:office" xmlns:r="http://schemas.openxmlformats.org/officeDocument/2006/relationships" xmlns:m="http://schemas.openxmlformats.org/officeDocument/2006/math" xmlns:v="urn:schemas-microsoft-com:vml" xmlns:wp14="http://schemas.microsoft.com/office/word/2010/wordprocessingDrawing" xmlns:wp="http://schemas.openxmlformats.org/drawingml/2006/wordprocessingDrawing" xmlns:w10="urn:schemas-microsoft-com:office:word" xmlns:w="http://schemas.openxmlformats.org/wordprocessingml/2006/main" xmlns:w14="http://schemas.microsoft.com/office/word/2010/wordml" xmlns:w15="http://schemas.microsoft.com/office/word/2012/wordml" xmlns:w16cex="http://schemas.microsoft.com/office/word/2018/wordml/cex" xmlns:w16cid="http://schemas.microsoft.com/office/word/2016/wordml/cid" xmlns:w16="http://schemas.microsoft.com/office/word/2018/wordml" xmlns:w16sdtdh="http://schemas.microsoft.com/office/word/2020/wordml/sdtdatahash" xmlns:w16se="http://schemas.microsoft.com/office/word/2015/wordml/symex" xmlns:wpg="http://schemas.microsoft.com/office/word/2010/wordprocessingGroup" xmlns:wpi="http://schemas.microsoft.com/office/word/2010/wordprocessingInk" xmlns:wne="http://schemas.microsoft.com/office/word/2006/wordml" xmlns:wps="http://schemas.microsoft.com/office/word/2010/wordprocessingShape" mc:Ignorable="w14 w15 w16se w16cid w16 w16cex w16sdtdh wp14">
+<w16cid:commentsIds xmlns:wpc="http://schemas.microsoft.com/office/word/2010/wordprocessingCanvas" xmlns:cx="http://schemas.microsoft.com/office/drawing/2014/chartex" xmlns:cx1="http://schemas.microsoft.com/office/drawing/2015/9/8/chartex" xmlns:cx2="http://schemas.microsoft.com/office/drawing/2015/10/21/chartex" xmlns:cx3="http://schemas.microsoft.com/office/drawing/2016/5/9/chartex" xmlns:cx4="http://schemas.microsoft.com/office/drawing/2016/5/10/chartex" xmlns:cx5="http://schemas.microsoft.com/office/drawing/2016/5/11/chartex" xmlns:cx6="http://schemas.microsoft.com/office/drawing/2016/5/12/chartex" xmlns:cx7="http://schemas.microsoft.com/office/drawing/2016/5/13/chartex" xmlns:cx8="http://schemas.microsoft.com/office/drawing/2016/5/14/chartex" xmlns:mc="http://schemas.openxmlformats.org/markup-compatibility/2006" xmlns:aink="http://schemas.microsoft.com/office/drawing/2016/ink" xmlns:am3d="http://schemas.microsoft.com/office/drawing/2017/model3d" xmlns:o="urn:schemas-microsoft-com:office:office" xmlns:oel="http://schemas.microsoft.com/office/2019/extlst" xmlns:r="http://schemas.openxmlformats.org/officeDocument/2006/relationships" xmlns:m="http://schemas.openxmlformats.org/officeDocument/2006/math" xmlns:v="urn:schemas-microsoft-com:vml" xmlns:wp14="http://schemas.microsoft.com/office/word/2010/wordprocessingDrawing" xmlns:wp="http://schemas.openxmlformats.org/drawingml/2006/wordprocessingDrawing" xmlns:w10="urn:schemas-microsoft-com:office:word" xmlns:w="http://schemas.openxmlformats.org/wordprocessingml/2006/main" xmlns:w14="http://schemas.microsoft.com/office/word/2010/wordml" xmlns:w15="http://schemas.microsoft.com/office/word/2012/wordml" xmlns:w16cex="http://schemas.microsoft.com/office/word/2018/wordml/cex" xmlns:w16cid="http://schemas.microsoft.com/office/word/2016/wordml/cid" xmlns:w16="http://schemas.microsoft.com/office/word/2018/wordml" xmlns:w16sdtdh="http://schemas.microsoft.com/office/word/2020/wordml/sdtdatahash" xmlns:w16se="http://schemas.microsoft.com/office/word/2015/wordml/symex" xmlns:wpg="http://schemas.microsoft.com/office/word/2010/wordprocessingGroup" xmlns:wpi="http://schemas.microsoft.com/office/word/2010/wordprocessingInk" xmlns:wne="http://schemas.microsoft.com/office/word/2006/wordml" xmlns:wps="http://schemas.microsoft.com/office/word/2010/wordprocessingShape" mc:Ignorable="w14 w15 w16se w16cid w16 w16cex w16sdtdh wp14">
   <w16cid:commentId w16cid:paraId="0E2BB657" w16cid:durableId="1E110195"/>
   <w16cid:commentId w16cid:paraId="6843FCE6" w16cid:durableId="220B4904"/>
   <w16cid:commentId w16cid:paraId="018AF977" w16cid:durableId="24FF4391"/>
@@ -35587,7 +36199,7 @@
 </file>
 
 <file path=word/endnotes.xml><?xml version="1.0" encoding="utf-8"?>
-<w:endnotes xmlns:wpc="http://schemas.microsoft.com/office/word/2010/wordprocessingCanvas" xmlns:cx="http://schemas.microsoft.com/office/drawing/2014/chartex" xmlns:cx1="http://schemas.microsoft.com/office/drawing/2015/9/8/chartex" xmlns:cx2="http://schemas.microsoft.com/office/drawing/2015/10/21/chartex" xmlns:cx3="http://schemas.microsoft.com/office/drawing/2016/5/9/chartex" xmlns:cx4="http://schemas.microsoft.com/office/drawing/2016/5/10/chartex" xmlns:cx5="http://schemas.microsoft.com/office/drawing/2016/5/11/chartex" xmlns:cx6="http://schemas.microsoft.com/office/drawing/2016/5/12/chartex" xmlns:cx7="http://schemas.microsoft.com/office/drawing/2016/5/13/chartex" xmlns:cx8="http://schemas.microsoft.com/office/drawing/2016/5/14/chartex" xmlns:mc="http://schemas.openxmlformats.org/markup-compatibility/2006" xmlns:aink="http://schemas.microsoft.com/office/drawing/2016/ink" xmlns:am3d="http://schemas.microsoft.com/office/drawing/2017/model3d" xmlns:o="urn:schemas-microsoft-com:office:office" xmlns:r="http://schemas.openxmlformats.org/officeDocument/2006/relationships" xmlns:m="http://schemas.openxmlformats.org/officeDocument/2006/math" xmlns:v="urn:schemas-microsoft-com:vml" xmlns:wp14="http://schemas.microsoft.com/office/word/2010/wordprocessingDrawing" xmlns:wp="http://schemas.openxmlformats.org/drawingml/2006/wordprocessingDrawing" xmlns:w10="urn:schemas-microsoft-com:office:word" xmlns:w="http://schemas.openxmlformats.org/wordprocessingml/2006/main" xmlns:w14="http://schemas.microsoft.com/office/word/2010/wordml" xmlns:w15="http://schemas.microsoft.com/office/word/2012/wordml" xmlns:w16cex="http://schemas.microsoft.com/office/word/2018/wordml/cex" xmlns:w16cid="http://schemas.microsoft.com/office/word/2016/wordml/cid" xmlns:w16="http://schemas.microsoft.com/office/word/2018/wordml" xmlns:w16sdtdh="http://schemas.microsoft.com/office/word/2020/wordml/sdtdatahash" xmlns:w16se="http://schemas.microsoft.com/office/word/2015/wordml/symex" xmlns:wpg="http://schemas.microsoft.com/office/word/2010/wordprocessingGroup" xmlns:wpi="http://schemas.microsoft.com/office/word/2010/wordprocessingInk" xmlns:wne="http://schemas.microsoft.com/office/word/2006/wordml" xmlns:wps="http://schemas.microsoft.com/office/word/2010/wordprocessingShape" mc:Ignorable="w14 w15 w16se w16cid w16 w16cex w16sdtdh wp14">
+<w:endnotes xmlns:wpc="http://schemas.microsoft.com/office/word/2010/wordprocessingCanvas" xmlns:cx="http://schemas.microsoft.com/office/drawing/2014/chartex" xmlns:cx1="http://schemas.microsoft.com/office/drawing/2015/9/8/chartex" xmlns:cx2="http://schemas.microsoft.com/office/drawing/2015/10/21/chartex" xmlns:cx3="http://schemas.microsoft.com/office/drawing/2016/5/9/chartex" xmlns:cx4="http://schemas.microsoft.com/office/drawing/2016/5/10/chartex" xmlns:cx5="http://schemas.microsoft.com/office/drawing/2016/5/11/chartex" xmlns:cx6="http://schemas.microsoft.com/office/drawing/2016/5/12/chartex" xmlns:cx7="http://schemas.microsoft.com/office/drawing/2016/5/13/chartex" xmlns:cx8="http://schemas.microsoft.com/office/drawing/2016/5/14/chartex" xmlns:mc="http://schemas.openxmlformats.org/markup-compatibility/2006" xmlns:aink="http://schemas.microsoft.com/office/drawing/2016/ink" xmlns:am3d="http://schemas.microsoft.com/office/drawing/2017/model3d" xmlns:o="urn:schemas-microsoft-com:office:office" xmlns:oel="http://schemas.microsoft.com/office/2019/extlst" xmlns:r="http://schemas.openxmlformats.org/officeDocument/2006/relationships" xmlns:m="http://schemas.openxmlformats.org/officeDocument/2006/math" xmlns:v="urn:schemas-microsoft-com:vml" xmlns:wp14="http://schemas.microsoft.com/office/word/2010/wordprocessingDrawing" xmlns:wp="http://schemas.openxmlformats.org/drawingml/2006/wordprocessingDrawing" xmlns:w10="urn:schemas-microsoft-com:office:word" xmlns:w="http://schemas.openxmlformats.org/wordprocessingml/2006/main" xmlns:w14="http://schemas.microsoft.com/office/word/2010/wordml" xmlns:w15="http://schemas.microsoft.com/office/word/2012/wordml" xmlns:w16cex="http://schemas.microsoft.com/office/word/2018/wordml/cex" xmlns:w16cid="http://schemas.microsoft.com/office/word/2016/wordml/cid" xmlns:w16="http://schemas.microsoft.com/office/word/2018/wordml" xmlns:w16sdtdh="http://schemas.microsoft.com/office/word/2020/wordml/sdtdatahash" xmlns:w16se="http://schemas.microsoft.com/office/word/2015/wordml/symex" xmlns:wpg="http://schemas.microsoft.com/office/word/2010/wordprocessingGroup" xmlns:wpi="http://schemas.microsoft.com/office/word/2010/wordprocessingInk" xmlns:wne="http://schemas.microsoft.com/office/word/2006/wordml" xmlns:wps="http://schemas.microsoft.com/office/word/2010/wordprocessingShape" mc:Ignorable="w14 w15 w16se w16cid w16 w16cex w16sdtdh wp14">
   <w:endnote w:type="separator" w:id="-1">
     <w:p>
       <w:pPr>
@@ -35612,7 +36224,7 @@
 </file>
 
 <file path=word/footer1.xml><?xml version="1.0" encoding="utf-8"?>
-<w:ftr xmlns:wpc="http://schemas.microsoft.com/office/word/2010/wordprocessingCanvas" xmlns:cx="http://schemas.microsoft.com/office/drawing/2014/chartex" xmlns:cx1="http://schemas.microsoft.com/office/drawing/2015/9/8/chartex" xmlns:cx2="http://schemas.microsoft.com/office/drawing/2015/10/21/chartex" xmlns:cx3="http://schemas.microsoft.com/office/drawing/2016/5/9/chartex" xmlns:cx4="http://schemas.microsoft.com/office/drawing/2016/5/10/chartex" xmlns:cx5="http://schemas.microsoft.com/office/drawing/2016/5/11/chartex" xmlns:cx6="http://schemas.microsoft.com/office/drawing/2016/5/12/chartex" xmlns:cx7="http://schemas.microsoft.com/office/drawing/2016/5/13/chartex" xmlns:cx8="http://schemas.microsoft.com/office/drawing/2016/5/14/chartex" xmlns:mc="http://schemas.openxmlformats.org/markup-compatibility/2006" xmlns:aink="http://schemas.microsoft.com/office/drawing/2016/ink" xmlns:am3d="http://schemas.microsoft.com/office/drawing/2017/model3d" xmlns:o="urn:schemas-microsoft-com:office:office" xmlns:r="http://schemas.openxmlformats.org/officeDocument/2006/relationships" xmlns:m="http://schemas.openxmlformats.org/officeDocument/2006/math" xmlns:v="urn:schemas-microsoft-com:vml" xmlns:wp14="http://schemas.microsoft.com/office/word/2010/wordprocessingDrawing" xmlns:wp="http://schemas.openxmlformats.org/drawingml/2006/wordprocessingDrawing" xmlns:w10="urn:schemas-microsoft-com:office:word" xmlns:w="http://schemas.openxmlformats.org/wordprocessingml/2006/main" xmlns:w14="http://schemas.microsoft.com/office/word/2010/wordml" xmlns:w15="http://schemas.microsoft.com/office/word/2012/wordml" xmlns:w16cex="http://schemas.microsoft.com/office/word/2018/wordml/cex" xmlns:w16cid="http://schemas.microsoft.com/office/word/2016/wordml/cid" xmlns:w16="http://schemas.microsoft.com/office/word/2018/wordml" xmlns:w16sdtdh="http://schemas.microsoft.com/office/word/2020/wordml/sdtdatahash" xmlns:w16se="http://schemas.microsoft.com/office/word/2015/wordml/symex" xmlns:wpg="http://schemas.microsoft.com/office/word/2010/wordprocessingGroup" xmlns:wpi="http://schemas.microsoft.com/office/word/2010/wordprocessingInk" xmlns:wne="http://schemas.microsoft.com/office/word/2006/wordml" xmlns:wps="http://schemas.microsoft.com/office/word/2010/wordprocessingShape" mc:Ignorable="w14 w15 w16se w16cid w16 w16cex w16sdtdh wp14">
+<w:ftr xmlns:wpc="http://schemas.microsoft.com/office/word/2010/wordprocessingCanvas" xmlns:cx="http://schemas.microsoft.com/office/drawing/2014/chartex" xmlns:cx1="http://schemas.microsoft.com/office/drawing/2015/9/8/chartex" xmlns:cx2="http://schemas.microsoft.com/office/drawing/2015/10/21/chartex" xmlns:cx3="http://schemas.microsoft.com/office/drawing/2016/5/9/chartex" xmlns:cx4="http://schemas.microsoft.com/office/drawing/2016/5/10/chartex" xmlns:cx5="http://schemas.microsoft.com/office/drawing/2016/5/11/chartex" xmlns:cx6="http://schemas.microsoft.com/office/drawing/2016/5/12/chartex" xmlns:cx7="http://schemas.microsoft.com/office/drawing/2016/5/13/chartex" xmlns:cx8="http://schemas.microsoft.com/office/drawing/2016/5/14/chartex" xmlns:mc="http://schemas.openxmlformats.org/markup-compatibility/2006" xmlns:aink="http://schemas.microsoft.com/office/drawing/2016/ink" xmlns:am3d="http://schemas.microsoft.com/office/drawing/2017/model3d" xmlns:o="urn:schemas-microsoft-com:office:office" xmlns:oel="http://schemas.microsoft.com/office/2019/extlst" xmlns:r="http://schemas.openxmlformats.org/officeDocument/2006/relationships" xmlns:m="http://schemas.openxmlformats.org/officeDocument/2006/math" xmlns:v="urn:schemas-microsoft-com:vml" xmlns:wp14="http://schemas.microsoft.com/office/word/2010/wordprocessingDrawing" xmlns:wp="http://schemas.openxmlformats.org/drawingml/2006/wordprocessingDrawing" xmlns:w10="urn:schemas-microsoft-com:office:word" xmlns:w="http://schemas.openxmlformats.org/wordprocessingml/2006/main" xmlns:w14="http://schemas.microsoft.com/office/word/2010/wordml" xmlns:w15="http://schemas.microsoft.com/office/word/2012/wordml" xmlns:w16cex="http://schemas.microsoft.com/office/word/2018/wordml/cex" xmlns:w16cid="http://schemas.microsoft.com/office/word/2016/wordml/cid" xmlns:w16="http://schemas.microsoft.com/office/word/2018/wordml" xmlns:w16sdtdh="http://schemas.microsoft.com/office/word/2020/wordml/sdtdatahash" xmlns:w16se="http://schemas.microsoft.com/office/word/2015/wordml/symex" xmlns:wpg="http://schemas.microsoft.com/office/word/2010/wordprocessingGroup" xmlns:wpi="http://schemas.microsoft.com/office/word/2010/wordprocessingInk" xmlns:wne="http://schemas.microsoft.com/office/word/2006/wordml" xmlns:wps="http://schemas.microsoft.com/office/word/2010/wordprocessingShape" mc:Ignorable="w14 w15 w16se w16cid w16 w16cex w16sdtdh wp14">
   <w:p>
     <w:pPr>
       <w:pStyle w:val="Footer"/>
@@ -35701,7 +36313,7 @@
 </file>
 
 <file path=word/footnotes.xml><?xml version="1.0" encoding="utf-8"?>
-<w:footnotes xmlns:wpc="http://schemas.microsoft.com/office/word/2010/wordprocessingCanvas" xmlns:cx="http://schemas.microsoft.com/office/drawing/2014/chartex" xmlns:cx1="http://schemas.microsoft.com/office/drawing/2015/9/8/chartex" xmlns:cx2="http://schemas.microsoft.com/office/drawing/2015/10/21/chartex" xmlns:cx3="http://schemas.microsoft.com/office/drawing/2016/5/9/chartex" xmlns:cx4="http://schemas.microsoft.com/office/drawing/2016/5/10/chartex" xmlns:cx5="http://schemas.microsoft.com/office/drawing/2016/5/11/chartex" xmlns:cx6="http://schemas.microsoft.com/office/drawing/2016/5/12/chartex" xmlns:cx7="http://schemas.microsoft.com/office/drawing/2016/5/13/chartex" xmlns:cx8="http://schemas.microsoft.com/office/drawing/2016/5/14/chartex" xmlns:mc="http://schemas.openxmlformats.org/markup-compatibility/2006" xmlns:aink="http://schemas.microsoft.com/office/drawing/2016/ink" xmlns:am3d="http://schemas.microsoft.com/office/drawing/2017/model3d" xmlns:o="urn:schemas-microsoft-com:office:office" xmlns:r="http://schemas.openxmlformats.org/officeDocument/2006/relationships" xmlns:m="http://schemas.openxmlformats.org/officeDocument/2006/math" xmlns:v="urn:schemas-microsoft-com:vml" xmlns:wp14="http://schemas.microsoft.com/office/word/2010/wordprocessingDrawing" xmlns:wp="http://schemas.openxmlformats.org/drawingml/2006/wordprocessingDrawing" xmlns:w10="urn:schemas-microsoft-com:office:word" xmlns:w="http://schemas.openxmlformats.org/wordprocessingml/2006/main" xmlns:w14="http://schemas.microsoft.com/office/word/2010/wordml" xmlns:w15="http://schemas.microsoft.com/office/word/2012/wordml" xmlns:w16cex="http://schemas.microsoft.com/office/word/2018/wordml/cex" xmlns:w16cid="http://schemas.microsoft.com/office/word/2016/wordml/cid" xmlns:w16="http://schemas.microsoft.com/office/word/2018/wordml" xmlns:w16sdtdh="http://schemas.microsoft.com/office/word/2020/wordml/sdtdatahash" xmlns:w16se="http://schemas.microsoft.com/office/word/2015/wordml/symex" xmlns:wpg="http://schemas.microsoft.com/office/word/2010/wordprocessingGroup" xmlns:wpi="http://schemas.microsoft.com/office/word/2010/wordprocessingInk" xmlns:wne="http://schemas.microsoft.com/office/word/2006/wordml" xmlns:wps="http://schemas.microsoft.com/office/word/2010/wordprocessingShape" mc:Ignorable="w14 w15 w16se w16cid w16 w16cex w16sdtdh wp14">
+<w:footnotes xmlns:wpc="http://schemas.microsoft.com/office/word/2010/wordprocessingCanvas" xmlns:cx="http://schemas.microsoft.com/office/drawing/2014/chartex" xmlns:cx1="http://schemas.microsoft.com/office/drawing/2015/9/8/chartex" xmlns:cx2="http://schemas.microsoft.com/office/drawing/2015/10/21/chartex" xmlns:cx3="http://schemas.microsoft.com/office/drawing/2016/5/9/chartex" xmlns:cx4="http://schemas.microsoft.com/office/drawing/2016/5/10/chartex" xmlns:cx5="http://schemas.microsoft.com/office/drawing/2016/5/11/chartex" xmlns:cx6="http://schemas.microsoft.com/office/drawing/2016/5/12/chartex" xmlns:cx7="http://schemas.microsoft.com/office/drawing/2016/5/13/chartex" xmlns:cx8="http://schemas.microsoft.com/office/drawing/2016/5/14/chartex" xmlns:mc="http://schemas.openxmlformats.org/markup-compatibility/2006" xmlns:aink="http://schemas.microsoft.com/office/drawing/2016/ink" xmlns:am3d="http://schemas.microsoft.com/office/drawing/2017/model3d" xmlns:o="urn:schemas-microsoft-com:office:office" xmlns:oel="http://schemas.microsoft.com/office/2019/extlst" xmlns:r="http://schemas.openxmlformats.org/officeDocument/2006/relationships" xmlns:m="http://schemas.openxmlformats.org/officeDocument/2006/math" xmlns:v="urn:schemas-microsoft-com:vml" xmlns:wp14="http://schemas.microsoft.com/office/word/2010/wordprocessingDrawing" xmlns:wp="http://schemas.openxmlformats.org/drawingml/2006/wordprocessingDrawing" xmlns:w10="urn:schemas-microsoft-com:office:word" xmlns:w="http://schemas.openxmlformats.org/wordprocessingml/2006/main" xmlns:w14="http://schemas.microsoft.com/office/word/2010/wordml" xmlns:w15="http://schemas.microsoft.com/office/word/2012/wordml" xmlns:w16cex="http://schemas.microsoft.com/office/word/2018/wordml/cex" xmlns:w16cid="http://schemas.microsoft.com/office/word/2016/wordml/cid" xmlns:w16="http://schemas.microsoft.com/office/word/2018/wordml" xmlns:w16sdtdh="http://schemas.microsoft.com/office/word/2020/wordml/sdtdatahash" xmlns:w16se="http://schemas.microsoft.com/office/word/2015/wordml/symex" xmlns:wpg="http://schemas.microsoft.com/office/word/2010/wordprocessingGroup" xmlns:wpi="http://schemas.microsoft.com/office/word/2010/wordprocessingInk" xmlns:wne="http://schemas.microsoft.com/office/word/2006/wordml" xmlns:wps="http://schemas.microsoft.com/office/word/2010/wordprocessingShape" mc:Ignorable="w14 w15 w16se w16cid w16 w16cex w16sdtdh wp14">
   <w:footnote w:type="separator" w:id="-1">
     <w:p>
       <w:pPr>
@@ -35813,10 +36425,7 @@
         <w:t>-</w:t>
       </w:r>
       <w:r>
-        <w:t xml:space="preserve">oriented representation (in UML) derived from the </w:t>
-      </w:r>
-      <w:r>
-        <w:t>CoreModel using the “Pruning &amp; Refactoring” process {{ONF TR-513}} supported by tooling.</w:t>
+        <w:t>oriented representation (in UML) derived from the CoreModel using the “Pruning &amp; Refactoring” process {{ONF TR-513}} supported by tooling.</w:t>
       </w:r>
     </w:p>
   </w:footnote>
@@ -35872,10 +36481,7 @@
         <w:t xml:space="preserve">{{ONF-IISOMI}} </w:t>
       </w:r>
       <w:r>
-        <w:t xml:space="preserve">to generate interface specific form (Yang, JSON </w:t>
-      </w:r>
-      <w:r>
-        <w:t xml:space="preserve">etc). </w:t>
+        <w:t xml:space="preserve">to generate interface specific form (Yang, JSON etc). </w:t>
       </w:r>
     </w:p>
   </w:footnote>
@@ -35968,7 +36574,15 @@
         <w:t xml:space="preserve">face from a SDN controller to a Network Element </w:t>
       </w:r>
       <w:r>
-        <w:t xml:space="preserve">in the infrastructure layer is similar to the EMS-to-NE management interface defined in the information models </w:t>
+        <w:t xml:space="preserve">in the infrastructure layer is </w:t>
+      </w:r>
+      <w:proofErr w:type="gramStart"/>
+      <w:r>
+        <w:t>similar to</w:t>
+      </w:r>
+      <w:proofErr w:type="gramEnd"/>
+      <w:r>
+        <w:t xml:space="preserve"> the EMS-to-NE management interface defined in the information models </w:t>
       </w:r>
       <w:r>
         <w:t>{{</w:t>
@@ -36051,7 +36665,21 @@
         <w:rPr>
           <w:lang w:val="en-GB"/>
         </w:rPr>
-        <w:t>Again, human language is a good analogy. The grammar remains constant, simple and repeating but the vocabulary is broad and changes/grows often rapidly.</w:t>
+        <w:t xml:space="preserve">Again, human language is a good analogy. The grammar remains constant, </w:t>
+      </w:r>
+      <w:proofErr w:type="gramStart"/>
+      <w:r>
+        <w:rPr>
+          <w:lang w:val="en-GB"/>
+        </w:rPr>
+        <w:t>simple</w:t>
+      </w:r>
+      <w:proofErr w:type="gramEnd"/>
+      <w:r>
+        <w:rPr>
+          <w:lang w:val="en-GB"/>
+        </w:rPr>
+        <w:t xml:space="preserve"> and repeating but the vocabulary is broad and changes/grows often rapidly.</w:t>
       </w:r>
     </w:p>
   </w:footnote>
@@ -36101,7 +36729,21 @@
         <w:rPr>
           <w:lang w:val="en-GB"/>
         </w:rPr>
-        <w:t>The Experimental profile provides some stereotypes related to experimental rules (e.g. in the Physical model). The relevant stereotypes in this profile will be moved to a formal profile in the next release.</w:t>
+        <w:t>The Experimental profile provides some stereotypes related to experimental rules (</w:t>
+      </w:r>
+      <w:proofErr w:type="gramStart"/>
+      <w:r>
+        <w:rPr>
+          <w:lang w:val="en-GB"/>
+        </w:rPr>
+        <w:t>e.g.</w:t>
+      </w:r>
+      <w:proofErr w:type="gramEnd"/>
+      <w:r>
+        <w:rPr>
+          <w:lang w:val="en-GB"/>
+        </w:rPr>
+        <w:t xml:space="preserve"> in the Physical model). The relevant stereotypes in this profile will be moved to a formal profile in the next release.</w:t>
       </w:r>
     </w:p>
   </w:footnote>
@@ -36253,7 +36895,15 @@
         <w:t>un</w:t>
       </w:r>
       <w:r>
-        <w:t>interpretable. A user who decides to take a low risk approach can ignore preliminary and experimental parts. A user who is more inclined to take</w:t>
+        <w:t xml:space="preserve">interpretable. A user who decides to take a </w:t>
+      </w:r>
+      <w:proofErr w:type="gramStart"/>
+      <w:r>
+        <w:t>low risk</w:t>
+      </w:r>
+      <w:proofErr w:type="gramEnd"/>
+      <w:r>
+        <w:t xml:space="preserve"> approach can ignore preliminary and experimental parts. A user who is more inclined to take</w:t>
       </w:r>
       <w:r>
         <w:t xml:space="preserve"> a</w:t>
@@ -36349,10 +36999,7 @@
         <w:t xml:space="preserve"> and future versions</w:t>
       </w:r>
       <w:r>
-        <w:t xml:space="preserve"> the terms </w:t>
-      </w:r>
-      <w:r>
-        <w:t>ForwardingDomain (FD)</w:t>
+        <w:t xml:space="preserve"> the terms ForwardingDomain (FD)</w:t>
       </w:r>
       <w:r>
         <w:t xml:space="preserve"> and ForwardingConstruct (FC)</w:t>
@@ -36384,7 +37031,7 @@
 </file>
 
 <file path=word/header1.xml><?xml version="1.0" encoding="utf-8"?>
-<w:hdr xmlns:wpc="http://schemas.microsoft.com/office/word/2010/wordprocessingCanvas" xmlns:cx="http://schemas.microsoft.com/office/drawing/2014/chartex" xmlns:cx1="http://schemas.microsoft.com/office/drawing/2015/9/8/chartex" xmlns:cx2="http://schemas.microsoft.com/office/drawing/2015/10/21/chartex" xmlns:cx3="http://schemas.microsoft.com/office/drawing/2016/5/9/chartex" xmlns:cx4="http://schemas.microsoft.com/office/drawing/2016/5/10/chartex" xmlns:cx5="http://schemas.microsoft.com/office/drawing/2016/5/11/chartex" xmlns:cx6="http://schemas.microsoft.com/office/drawing/2016/5/12/chartex" xmlns:cx7="http://schemas.microsoft.com/office/drawing/2016/5/13/chartex" xmlns:cx8="http://schemas.microsoft.com/office/drawing/2016/5/14/chartex" xmlns:mc="http://schemas.openxmlformats.org/markup-compatibility/2006" xmlns:aink="http://schemas.microsoft.com/office/drawing/2016/ink" xmlns:am3d="http://schemas.microsoft.com/office/drawing/2017/model3d" xmlns:o="urn:schemas-microsoft-com:office:office" xmlns:r="http://schemas.openxmlformats.org/officeDocument/2006/relationships" xmlns:m="http://schemas.openxmlformats.org/officeDocument/2006/math" xmlns:v="urn:schemas-microsoft-com:vml" xmlns:wp14="http://schemas.microsoft.com/office/word/2010/wordprocessingDrawing" xmlns:wp="http://schemas.openxmlformats.org/drawingml/2006/wordprocessingDrawing" xmlns:w10="urn:schemas-microsoft-com:office:word" xmlns:w="http://schemas.openxmlformats.org/wordprocessingml/2006/main" xmlns:w14="http://schemas.microsoft.com/office/word/2010/wordml" xmlns:w15="http://schemas.microsoft.com/office/word/2012/wordml" xmlns:w16cex="http://schemas.microsoft.com/office/word/2018/wordml/cex" xmlns:w16cid="http://schemas.microsoft.com/office/word/2016/wordml/cid" xmlns:w16="http://schemas.microsoft.com/office/word/2018/wordml" xmlns:w16sdtdh="http://schemas.microsoft.com/office/word/2020/wordml/sdtdatahash" xmlns:w16se="http://schemas.microsoft.com/office/word/2015/wordml/symex" xmlns:wpg="http://schemas.microsoft.com/office/word/2010/wordprocessingGroup" xmlns:wpi="http://schemas.microsoft.com/office/word/2010/wordprocessingInk" xmlns:wne="http://schemas.microsoft.com/office/word/2006/wordml" xmlns:wps="http://schemas.microsoft.com/office/word/2010/wordprocessingShape" mc:Ignorable="w14 w15 w16se w16cid w16 w16cex w16sdtdh wp14">
+<w:hdr xmlns:wpc="http://schemas.microsoft.com/office/word/2010/wordprocessingCanvas" xmlns:cx="http://schemas.microsoft.com/office/drawing/2014/chartex" xmlns:cx1="http://schemas.microsoft.com/office/drawing/2015/9/8/chartex" xmlns:cx2="http://schemas.microsoft.com/office/drawing/2015/10/21/chartex" xmlns:cx3="http://schemas.microsoft.com/office/drawing/2016/5/9/chartex" xmlns:cx4="http://schemas.microsoft.com/office/drawing/2016/5/10/chartex" xmlns:cx5="http://schemas.microsoft.com/office/drawing/2016/5/11/chartex" xmlns:cx6="http://schemas.microsoft.com/office/drawing/2016/5/12/chartex" xmlns:cx7="http://schemas.microsoft.com/office/drawing/2016/5/13/chartex" xmlns:cx8="http://schemas.microsoft.com/office/drawing/2016/5/14/chartex" xmlns:mc="http://schemas.openxmlformats.org/markup-compatibility/2006" xmlns:aink="http://schemas.microsoft.com/office/drawing/2016/ink" xmlns:am3d="http://schemas.microsoft.com/office/drawing/2017/model3d" xmlns:o="urn:schemas-microsoft-com:office:office" xmlns:oel="http://schemas.microsoft.com/office/2019/extlst" xmlns:r="http://schemas.openxmlformats.org/officeDocument/2006/relationships" xmlns:m="http://schemas.openxmlformats.org/officeDocument/2006/math" xmlns:v="urn:schemas-microsoft-com:vml" xmlns:wp14="http://schemas.microsoft.com/office/word/2010/wordprocessingDrawing" xmlns:wp="http://schemas.openxmlformats.org/drawingml/2006/wordprocessingDrawing" xmlns:w10="urn:schemas-microsoft-com:office:word" xmlns:w="http://schemas.openxmlformats.org/wordprocessingml/2006/main" xmlns:w14="http://schemas.microsoft.com/office/word/2010/wordml" xmlns:w15="http://schemas.microsoft.com/office/word/2012/wordml" xmlns:w16cex="http://schemas.microsoft.com/office/word/2018/wordml/cex" xmlns:w16cid="http://schemas.microsoft.com/office/word/2016/wordml/cid" xmlns:w16="http://schemas.microsoft.com/office/word/2018/wordml" xmlns:w16sdtdh="http://schemas.microsoft.com/office/word/2020/wordml/sdtdatahash" xmlns:w16se="http://schemas.microsoft.com/office/word/2015/wordml/symex" xmlns:wpg="http://schemas.microsoft.com/office/word/2010/wordprocessingGroup" xmlns:wpi="http://schemas.microsoft.com/office/word/2010/wordprocessingInk" xmlns:wne="http://schemas.microsoft.com/office/word/2006/wordml" xmlns:wps="http://schemas.microsoft.com/office/word/2010/wordprocessingShape" mc:Ignorable="w14 w15 w16se w16cid w16 w16cex w16sdtdh wp14">
   <w:p>
     <w:pPr>
       <w:pStyle w:val="Header"/>
@@ -36416,7 +37063,7 @@
 </file>
 
 <file path=word/numbering.xml><?xml version="1.0" encoding="utf-8"?>
-<w:numbering xmlns:wpc="http://schemas.microsoft.com/office/word/2010/wordprocessingCanvas" xmlns:cx="http://schemas.microsoft.com/office/drawing/2014/chartex" xmlns:cx1="http://schemas.microsoft.com/office/drawing/2015/9/8/chartex" xmlns:cx2="http://schemas.microsoft.com/office/drawing/2015/10/21/chartex" xmlns:cx3="http://schemas.microsoft.com/office/drawing/2016/5/9/chartex" xmlns:cx4="http://schemas.microsoft.com/office/drawing/2016/5/10/chartex" xmlns:cx5="http://schemas.microsoft.com/office/drawing/2016/5/11/chartex" xmlns:cx6="http://schemas.microsoft.com/office/drawing/2016/5/12/chartex" xmlns:cx7="http://schemas.microsoft.com/office/drawing/2016/5/13/chartex" xmlns:cx8="http://schemas.microsoft.com/office/drawing/2016/5/14/chartex" xmlns:mc="http://schemas.openxmlformats.org/markup-compatibility/2006" xmlns:aink="http://schemas.microsoft.com/office/drawing/2016/ink" xmlns:am3d="http://schemas.microsoft.com/office/drawing/2017/model3d" xmlns:o="urn:schemas-microsoft-com:office:office" xmlns:r="http://schemas.openxmlformats.org/officeDocument/2006/relationships" xmlns:m="http://schemas.openxmlformats.org/officeDocument/2006/math" xmlns:v="urn:schemas-microsoft-com:vml" xmlns:wp14="http://schemas.microsoft.com/office/word/2010/wordprocessingDrawing" xmlns:wp="http://schemas.openxmlformats.org/drawingml/2006/wordprocessingDrawing" xmlns:w10="urn:schemas-microsoft-com:office:word" xmlns:w="http://schemas.openxmlformats.org/wordprocessingml/2006/main" xmlns:w14="http://schemas.microsoft.com/office/word/2010/wordml" xmlns:w15="http://schemas.microsoft.com/office/word/2012/wordml" xmlns:w16cex="http://schemas.microsoft.com/office/word/2018/wordml/cex" xmlns:w16cid="http://schemas.microsoft.com/office/word/2016/wordml/cid" xmlns:w16="http://schemas.microsoft.com/office/word/2018/wordml" xmlns:w16sdtdh="http://schemas.microsoft.com/office/word/2020/wordml/sdtdatahash" xmlns:w16se="http://schemas.microsoft.com/office/word/2015/wordml/symex" xmlns:wpg="http://schemas.microsoft.com/office/word/2010/wordprocessingGroup" xmlns:wpi="http://schemas.microsoft.com/office/word/2010/wordprocessingInk" xmlns:wne="http://schemas.microsoft.com/office/word/2006/wordml" xmlns:wps="http://schemas.microsoft.com/office/word/2010/wordprocessingShape" mc:Ignorable="w14 w15 w16se w16cid w16 w16cex w16sdtdh wp14">
+<w:numbering xmlns:wpc="http://schemas.microsoft.com/office/word/2010/wordprocessingCanvas" xmlns:cx="http://schemas.microsoft.com/office/drawing/2014/chartex" xmlns:cx1="http://schemas.microsoft.com/office/drawing/2015/9/8/chartex" xmlns:cx2="http://schemas.microsoft.com/office/drawing/2015/10/21/chartex" xmlns:cx3="http://schemas.microsoft.com/office/drawing/2016/5/9/chartex" xmlns:cx4="http://schemas.microsoft.com/office/drawing/2016/5/10/chartex" xmlns:cx5="http://schemas.microsoft.com/office/drawing/2016/5/11/chartex" xmlns:cx6="http://schemas.microsoft.com/office/drawing/2016/5/12/chartex" xmlns:cx7="http://schemas.microsoft.com/office/drawing/2016/5/13/chartex" xmlns:cx8="http://schemas.microsoft.com/office/drawing/2016/5/14/chartex" xmlns:mc="http://schemas.openxmlformats.org/markup-compatibility/2006" xmlns:aink="http://schemas.microsoft.com/office/drawing/2016/ink" xmlns:am3d="http://schemas.microsoft.com/office/drawing/2017/model3d" xmlns:o="urn:schemas-microsoft-com:office:office" xmlns:oel="http://schemas.microsoft.com/office/2019/extlst" xmlns:r="http://schemas.openxmlformats.org/officeDocument/2006/relationships" xmlns:m="http://schemas.openxmlformats.org/officeDocument/2006/math" xmlns:v="urn:schemas-microsoft-com:vml" xmlns:wp14="http://schemas.microsoft.com/office/word/2010/wordprocessingDrawing" xmlns:wp="http://schemas.openxmlformats.org/drawingml/2006/wordprocessingDrawing" xmlns:w10="urn:schemas-microsoft-com:office:word" xmlns:w="http://schemas.openxmlformats.org/wordprocessingml/2006/main" xmlns:w14="http://schemas.microsoft.com/office/word/2010/wordml" xmlns:w15="http://schemas.microsoft.com/office/word/2012/wordml" xmlns:w16cex="http://schemas.microsoft.com/office/word/2018/wordml/cex" xmlns:w16cid="http://schemas.microsoft.com/office/word/2016/wordml/cid" xmlns:w16="http://schemas.microsoft.com/office/word/2018/wordml" xmlns:w16sdtdh="http://schemas.microsoft.com/office/word/2020/wordml/sdtdatahash" xmlns:w16se="http://schemas.microsoft.com/office/word/2015/wordml/symex" xmlns:wpg="http://schemas.microsoft.com/office/word/2010/wordprocessingGroup" xmlns:wpi="http://schemas.microsoft.com/office/word/2010/wordprocessingInk" xmlns:wne="http://schemas.microsoft.com/office/word/2006/wordml" xmlns:wps="http://schemas.microsoft.com/office/word/2010/wordprocessingShape" mc:Ignorable="w14 w15 w16se w16cid w16 w16cex w16sdtdh wp14">
   <w:abstractNum w:abstractNumId="0" w15:restartNumberingAfterBreak="0">
     <w:nsid w:val="01833828"/>
     <w:multiLevelType w:val="hybridMultilevel"/>
@@ -41590,139 +42237,139 @@
       </w:rPr>
     </w:lvl>
   </w:abstractNum>
-  <w:num w:numId="1">
+  <w:num w:numId="1" w16cid:durableId="1558516296">
     <w:abstractNumId w:val="16"/>
   </w:num>
-  <w:num w:numId="2">
+  <w:num w:numId="2" w16cid:durableId="2144882157">
     <w:abstractNumId w:val="35"/>
   </w:num>
-  <w:num w:numId="3">
+  <w:num w:numId="3" w16cid:durableId="833643171">
     <w:abstractNumId w:val="41"/>
   </w:num>
-  <w:num w:numId="4">
+  <w:num w:numId="4" w16cid:durableId="716244278">
     <w:abstractNumId w:val="27"/>
   </w:num>
-  <w:num w:numId="5">
+  <w:num w:numId="5" w16cid:durableId="2048023288">
     <w:abstractNumId w:val="10"/>
   </w:num>
-  <w:num w:numId="6">
+  <w:num w:numId="6" w16cid:durableId="1646473879">
     <w:abstractNumId w:val="5"/>
   </w:num>
-  <w:num w:numId="7">
+  <w:num w:numId="7" w16cid:durableId="1362631380">
     <w:abstractNumId w:val="23"/>
   </w:num>
-  <w:num w:numId="8">
+  <w:num w:numId="8" w16cid:durableId="1829057018">
     <w:abstractNumId w:val="13"/>
   </w:num>
-  <w:num w:numId="9">
+  <w:num w:numId="9" w16cid:durableId="261376814">
     <w:abstractNumId w:val="6"/>
   </w:num>
-  <w:num w:numId="10">
+  <w:num w:numId="10" w16cid:durableId="1562324792">
     <w:abstractNumId w:val="38"/>
   </w:num>
-  <w:num w:numId="11">
+  <w:num w:numId="11" w16cid:durableId="646008262">
     <w:abstractNumId w:val="14"/>
   </w:num>
-  <w:num w:numId="12">
+  <w:num w:numId="12" w16cid:durableId="624702639">
     <w:abstractNumId w:val="36"/>
   </w:num>
-  <w:num w:numId="13">
+  <w:num w:numId="13" w16cid:durableId="967277082">
     <w:abstractNumId w:val="42"/>
   </w:num>
-  <w:num w:numId="14">
+  <w:num w:numId="14" w16cid:durableId="1845242891">
     <w:abstractNumId w:val="19"/>
   </w:num>
-  <w:num w:numId="15">
+  <w:num w:numId="15" w16cid:durableId="464930206">
     <w:abstractNumId w:val="32"/>
   </w:num>
-  <w:num w:numId="16">
+  <w:num w:numId="16" w16cid:durableId="1196501407">
     <w:abstractNumId w:val="0"/>
   </w:num>
-  <w:num w:numId="17">
+  <w:num w:numId="17" w16cid:durableId="1632831265">
     <w:abstractNumId w:val="24"/>
   </w:num>
-  <w:num w:numId="18">
+  <w:num w:numId="18" w16cid:durableId="1170176630">
     <w:abstractNumId w:val="44"/>
   </w:num>
-  <w:num w:numId="19">
+  <w:num w:numId="19" w16cid:durableId="1202546930">
     <w:abstractNumId w:val="20"/>
   </w:num>
-  <w:num w:numId="20">
+  <w:num w:numId="20" w16cid:durableId="734284169">
     <w:abstractNumId w:val="40"/>
   </w:num>
-  <w:num w:numId="21">
+  <w:num w:numId="21" w16cid:durableId="318505672">
     <w:abstractNumId w:val="8"/>
   </w:num>
-  <w:num w:numId="22">
+  <w:num w:numId="22" w16cid:durableId="957951094">
     <w:abstractNumId w:val="31"/>
   </w:num>
-  <w:num w:numId="23">
+  <w:num w:numId="23" w16cid:durableId="878668196">
     <w:abstractNumId w:val="1"/>
   </w:num>
-  <w:num w:numId="24">
+  <w:num w:numId="24" w16cid:durableId="368536569">
     <w:abstractNumId w:val="2"/>
   </w:num>
-  <w:num w:numId="25">
+  <w:num w:numId="25" w16cid:durableId="1691567978">
     <w:abstractNumId w:val="15"/>
   </w:num>
-  <w:num w:numId="26">
+  <w:num w:numId="26" w16cid:durableId="377169557">
     <w:abstractNumId w:val="33"/>
   </w:num>
-  <w:num w:numId="27">
+  <w:num w:numId="27" w16cid:durableId="1193418025">
     <w:abstractNumId w:val="34"/>
   </w:num>
-  <w:num w:numId="28">
+  <w:num w:numId="28" w16cid:durableId="1214079908">
     <w:abstractNumId w:val="37"/>
   </w:num>
-  <w:num w:numId="29">
+  <w:num w:numId="29" w16cid:durableId="45615237">
     <w:abstractNumId w:val="29"/>
   </w:num>
-  <w:num w:numId="30">
+  <w:num w:numId="30" w16cid:durableId="544757749">
     <w:abstractNumId w:val="12"/>
   </w:num>
-  <w:num w:numId="31">
+  <w:num w:numId="31" w16cid:durableId="26567921">
     <w:abstractNumId w:val="26"/>
   </w:num>
-  <w:num w:numId="32">
+  <w:num w:numId="32" w16cid:durableId="234711127">
     <w:abstractNumId w:val="22"/>
   </w:num>
-  <w:num w:numId="33">
+  <w:num w:numId="33" w16cid:durableId="817574575">
     <w:abstractNumId w:val="39"/>
   </w:num>
-  <w:num w:numId="34">
+  <w:num w:numId="34" w16cid:durableId="2042241981">
     <w:abstractNumId w:val="17"/>
   </w:num>
-  <w:num w:numId="35">
+  <w:num w:numId="35" w16cid:durableId="1283997379">
     <w:abstractNumId w:val="18"/>
   </w:num>
-  <w:num w:numId="36">
+  <w:num w:numId="36" w16cid:durableId="1593049385">
     <w:abstractNumId w:val="43"/>
   </w:num>
-  <w:num w:numId="37">
+  <w:num w:numId="37" w16cid:durableId="498738811">
     <w:abstractNumId w:val="28"/>
   </w:num>
-  <w:num w:numId="38">
+  <w:num w:numId="38" w16cid:durableId="1574046946">
     <w:abstractNumId w:val="3"/>
   </w:num>
-  <w:num w:numId="39">
+  <w:num w:numId="39" w16cid:durableId="823350790">
     <w:abstractNumId w:val="11"/>
   </w:num>
-  <w:num w:numId="40">
+  <w:num w:numId="40" w16cid:durableId="195696709">
     <w:abstractNumId w:val="25"/>
   </w:num>
-  <w:num w:numId="41">
+  <w:num w:numId="41" w16cid:durableId="1314991374">
     <w:abstractNumId w:val="4"/>
   </w:num>
-  <w:num w:numId="42">
+  <w:num w:numId="42" w16cid:durableId="1647471475">
     <w:abstractNumId w:val="9"/>
   </w:num>
-  <w:num w:numId="43">
+  <w:num w:numId="43" w16cid:durableId="547297570">
     <w:abstractNumId w:val="21"/>
   </w:num>
-  <w:num w:numId="44">
+  <w:num w:numId="44" w16cid:durableId="169292516">
     <w:abstractNumId w:val="30"/>
   </w:num>
-  <w:num w:numId="45">
+  <w:num w:numId="45" w16cid:durableId="125321652">
     <w:abstractNumId w:val="7"/>
   </w:num>
   <w:numIdMacAtCleanup w:val="23"/>
@@ -41730,7 +42377,7 @@
 </file>
 
 <file path=word/people.xml><?xml version="1.0" encoding="utf-8"?>
-<w15:people xmlns:wpc="http://schemas.microsoft.com/office/word/2010/wordprocessingCanvas" xmlns:cx="http://schemas.microsoft.com/office/drawing/2014/chartex" xmlns:cx1="http://schemas.microsoft.com/office/drawing/2015/9/8/chartex" xmlns:cx2="http://schemas.microsoft.com/office/drawing/2015/10/21/chartex" xmlns:cx3="http://schemas.microsoft.com/office/drawing/2016/5/9/chartex" xmlns:cx4="http://schemas.microsoft.com/office/drawing/2016/5/10/chartex" xmlns:cx5="http://schemas.microsoft.com/office/drawing/2016/5/11/chartex" xmlns:cx6="http://schemas.microsoft.com/office/drawing/2016/5/12/chartex" xmlns:cx7="http://schemas.microsoft.com/office/drawing/2016/5/13/chartex" xmlns:cx8="http://schemas.microsoft.com/office/drawing/2016/5/14/chartex" xmlns:mc="http://schemas.openxmlformats.org/markup-compatibility/2006" xmlns:aink="http://schemas.microsoft.com/office/drawing/2016/ink" xmlns:am3d="http://schemas.microsoft.com/office/drawing/2017/model3d" xmlns:o="urn:schemas-microsoft-com:office:office" xmlns:r="http://schemas.openxmlformats.org/officeDocument/2006/relationships" xmlns:m="http://schemas.openxmlformats.org/officeDocument/2006/math" xmlns:v="urn:schemas-microsoft-com:vml" xmlns:wp14="http://schemas.microsoft.com/office/word/2010/wordprocessingDrawing" xmlns:wp="http://schemas.openxmlformats.org/drawingml/2006/wordprocessingDrawing" xmlns:w10="urn:schemas-microsoft-com:office:word" xmlns:w="http://schemas.openxmlformats.org/wordprocessingml/2006/main" xmlns:w14="http://schemas.microsoft.com/office/word/2010/wordml" xmlns:w15="http://schemas.microsoft.com/office/word/2012/wordml" xmlns:w16cex="http://schemas.microsoft.com/office/word/2018/wordml/cex" xmlns:w16cid="http://schemas.microsoft.com/office/word/2016/wordml/cid" xmlns:w16="http://schemas.microsoft.com/office/word/2018/wordml" xmlns:w16sdtdh="http://schemas.microsoft.com/office/word/2020/wordml/sdtdatahash" xmlns:w16se="http://schemas.microsoft.com/office/word/2015/wordml/symex" xmlns:wpg="http://schemas.microsoft.com/office/word/2010/wordprocessingGroup" xmlns:wpi="http://schemas.microsoft.com/office/word/2010/wordprocessingInk" xmlns:wne="http://schemas.microsoft.com/office/word/2006/wordml" xmlns:wps="http://schemas.microsoft.com/office/word/2010/wordprocessingShape" mc:Ignorable="w14 w15 w16se w16cid w16 w16cex w16sdtdh wp14">
+<w15:people xmlns:wpc="http://schemas.microsoft.com/office/word/2010/wordprocessingCanvas" xmlns:cx="http://schemas.microsoft.com/office/drawing/2014/chartex" xmlns:cx1="http://schemas.microsoft.com/office/drawing/2015/9/8/chartex" xmlns:cx2="http://schemas.microsoft.com/office/drawing/2015/10/21/chartex" xmlns:cx3="http://schemas.microsoft.com/office/drawing/2016/5/9/chartex" xmlns:cx4="http://schemas.microsoft.com/office/drawing/2016/5/10/chartex" xmlns:cx5="http://schemas.microsoft.com/office/drawing/2016/5/11/chartex" xmlns:cx6="http://schemas.microsoft.com/office/drawing/2016/5/12/chartex" xmlns:cx7="http://schemas.microsoft.com/office/drawing/2016/5/13/chartex" xmlns:cx8="http://schemas.microsoft.com/office/drawing/2016/5/14/chartex" xmlns:mc="http://schemas.openxmlformats.org/markup-compatibility/2006" xmlns:aink="http://schemas.microsoft.com/office/drawing/2016/ink" xmlns:am3d="http://schemas.microsoft.com/office/drawing/2017/model3d" xmlns:o="urn:schemas-microsoft-com:office:office" xmlns:oel="http://schemas.microsoft.com/office/2019/extlst" xmlns:r="http://schemas.openxmlformats.org/officeDocument/2006/relationships" xmlns:m="http://schemas.openxmlformats.org/officeDocument/2006/math" xmlns:v="urn:schemas-microsoft-com:vml" xmlns:wp14="http://schemas.microsoft.com/office/word/2010/wordprocessingDrawing" xmlns:wp="http://schemas.openxmlformats.org/drawingml/2006/wordprocessingDrawing" xmlns:w10="urn:schemas-microsoft-com:office:word" xmlns:w="http://schemas.openxmlformats.org/wordprocessingml/2006/main" xmlns:w14="http://schemas.microsoft.com/office/word/2010/wordml" xmlns:w15="http://schemas.microsoft.com/office/word/2012/wordml" xmlns:w16cex="http://schemas.microsoft.com/office/word/2018/wordml/cex" xmlns:w16cid="http://schemas.microsoft.com/office/word/2016/wordml/cid" xmlns:w16="http://schemas.microsoft.com/office/word/2018/wordml" xmlns:w16sdtdh="http://schemas.microsoft.com/office/word/2020/wordml/sdtdatahash" xmlns:w16se="http://schemas.microsoft.com/office/word/2015/wordml/symex" xmlns:wpg="http://schemas.microsoft.com/office/word/2010/wordprocessingGroup" xmlns:wpi="http://schemas.microsoft.com/office/word/2010/wordprocessingInk" xmlns:wne="http://schemas.microsoft.com/office/word/2006/wordml" xmlns:wps="http://schemas.microsoft.com/office/word/2010/wordprocessingShape" mc:Ignorable="w14 w15 w16se w16cid w16 w16cex w16sdtdh wp14">
   <w15:person w15:author="Davis, Nigel">
     <w15:presenceInfo w15:providerId="AD" w15:userId="S::ndavis@ciena.com::c29b3813-a1f4-40e2-a213-c1c0b0befa0c"/>
   </w15:person>

</xml_diff>